<commit_message>
Finished adding multiple plaintiffs for signatures.
</commit_message>
<xml_diff>
--- a/docassemble/HousingCodeChecklist/data/templates/motion_for_injunctive_relief.docx
+++ b/docassemble/HousingCodeChecklist/data/templates/motion_for_injunctive_relief.docx
@@ -1175,15 +1175,7 @@
           <w:sz w:val="24"/>
           <w:szCs w:val="24"/>
         </w:rPr>
-        <w:t>{% if users | length &gt; 1 %}</w:t>
-      </w:r>
-      <w:r>
-        <w:rPr>
-          <w:rFonts w:ascii="Garamond" w:hAnsi="Garamond"/>
-          <w:sz w:val="24"/>
-          <w:szCs w:val="24"/>
-        </w:rPr>
-        <w:t>Plaintiff</w:t>
+        <w:t>{% if users | length &gt; 1 %}Plaintiff</w:t>
       </w:r>
       <w:r>
         <w:rPr>
@@ -3336,22 +3328,6 @@
           <w:szCs w:val="24"/>
         </w:rPr>
         <w:lastRenderedPageBreak/>
-        <w:t>10.</w:t>
-      </w:r>
-      <w:r>
-        <w:rPr>
-          <w:rFonts w:ascii="Garamond" w:hAnsi="Garamond"/>
-          <w:sz w:val="24"/>
-          <w:szCs w:val="24"/>
-        </w:rPr>
-        <w:t xml:space="preserve"> </w:t>
-      </w:r>
-      <w:r>
-        <w:rPr>
-          <w:rFonts w:ascii="Garamond" w:hAnsi="Garamond"/>
-          <w:sz w:val="24"/>
-          <w:szCs w:val="24"/>
-        </w:rPr>
         <w:t xml:space="preserve">On or around {{ </w:t>
       </w:r>
       <w:proofErr w:type="spellStart"/>
@@ -7303,7 +7279,6 @@
     </w:p>
     <w:p>
       <w:pPr>
-        <w:spacing w:after="240"/>
         <w:rPr>
           <w:rFonts w:ascii="Garamond" w:hAnsi="Garamond"/>
           <w:sz w:val="24"/>
@@ -7322,6 +7297,7 @@
     <w:p>
       <w:pPr>
         <w:pStyle w:val="Heading2"/>
+        <w:spacing w:before="0" w:after="0"/>
         <w:rPr>
           <w:rFonts w:ascii="Garamond" w:hAnsi="Garamond"/>
           <w:b w:val="0"/>
@@ -7506,8 +7482,766 @@
           <w:tab w:val="left" w:pos="5040"/>
           <w:tab w:val="left" w:pos="5580"/>
         </w:tabs>
+        <w:contextualSpacing/>
+        <w:rPr>
+          <w:rFonts w:ascii="Garamond" w:hAnsi="Garamond"/>
+          <w:sz w:val="24"/>
+          <w:szCs w:val="24"/>
+        </w:rPr>
+      </w:pPr>
+      <w:proofErr w:type="gramStart"/>
+      <w:r>
+        <w:rPr>
+          <w:rFonts w:ascii="Garamond" w:hAnsi="Garamond"/>
+          <w:sz w:val="24"/>
+          <w:szCs w:val="24"/>
+        </w:rPr>
+        <w:t xml:space="preserve">{{ </w:t>
+      </w:r>
+      <w:proofErr w:type="spellStart"/>
+      <w:r>
+        <w:rPr>
+          <w:rFonts w:ascii="Garamond" w:hAnsi="Garamond"/>
+          <w:sz w:val="24"/>
+          <w:szCs w:val="24"/>
+        </w:rPr>
+        <w:t>user.name</w:t>
+      </w:r>
+      <w:proofErr w:type="gramEnd"/>
+      <w:r>
+        <w:rPr>
+          <w:rFonts w:ascii="Garamond" w:hAnsi="Garamond"/>
+          <w:sz w:val="24"/>
+          <w:szCs w:val="24"/>
+        </w:rPr>
+        <w:t>.</w:t>
+      </w:r>
+      <w:proofErr w:type="gramStart"/>
+      <w:r>
+        <w:rPr>
+          <w:rFonts w:ascii="Garamond" w:hAnsi="Garamond"/>
+          <w:sz w:val="24"/>
+          <w:szCs w:val="24"/>
+        </w:rPr>
+        <w:t>full</w:t>
+      </w:r>
+      <w:proofErr w:type="spellEnd"/>
+      <w:r>
+        <w:rPr>
+          <w:rFonts w:ascii="Garamond" w:hAnsi="Garamond"/>
+          <w:sz w:val="24"/>
+          <w:szCs w:val="24"/>
+        </w:rPr>
+        <w:t>() }</w:t>
+      </w:r>
+      <w:proofErr w:type="gramEnd"/>
+      <w:r>
+        <w:rPr>
+          <w:rFonts w:ascii="Garamond" w:hAnsi="Garamond"/>
+          <w:sz w:val="24"/>
+          <w:szCs w:val="24"/>
+        </w:rPr>
+        <w:t>}</w:t>
+      </w:r>
+    </w:p>
+    <w:p>
+      <w:pPr>
+        <w:keepNext/>
+        <w:keepLines/>
+        <w:tabs>
+          <w:tab w:val="left" w:pos="-720"/>
+          <w:tab w:val="left" w:pos="0"/>
+          <w:tab w:val="left" w:pos="450"/>
+          <w:tab w:val="left" w:pos="810"/>
+          <w:tab w:val="left" w:pos="1440"/>
+          <w:tab w:val="left" w:pos="2160"/>
+          <w:tab w:val="left" w:pos="2880"/>
+          <w:tab w:val="left" w:pos="3600"/>
+          <w:tab w:val="left" w:pos="4320"/>
+          <w:tab w:val="left" w:pos="4500"/>
+          <w:tab w:val="left" w:pos="4860"/>
+          <w:tab w:val="left" w:pos="5040"/>
+          <w:tab w:val="left" w:pos="5580"/>
+        </w:tabs>
+        <w:contextualSpacing/>
+        <w:rPr>
+          <w:rFonts w:ascii="Garamond" w:hAnsi="Garamond"/>
+          <w:sz w:val="24"/>
+          <w:szCs w:val="24"/>
+        </w:rPr>
+      </w:pPr>
+      <w:r>
+        <w:rPr>
+          <w:rFonts w:ascii="Garamond" w:hAnsi="Garamond"/>
+          <w:sz w:val="24"/>
+          <w:szCs w:val="24"/>
+        </w:rPr>
+        <w:t xml:space="preserve">{% if </w:t>
+      </w:r>
+      <w:proofErr w:type="spellStart"/>
+      <w:proofErr w:type="gramStart"/>
+      <w:r>
+        <w:rPr>
+          <w:rFonts w:ascii="Garamond" w:hAnsi="Garamond"/>
+          <w:sz w:val="24"/>
+          <w:szCs w:val="24"/>
+        </w:rPr>
+        <w:t>user.mailing</w:t>
+      </w:r>
+      <w:proofErr w:type="gramEnd"/>
+      <w:r>
+        <w:rPr>
+          <w:rFonts w:ascii="Garamond" w:hAnsi="Garamond"/>
+          <w:sz w:val="24"/>
+          <w:szCs w:val="24"/>
+        </w:rPr>
+        <w:t>_address</w:t>
+      </w:r>
+      <w:proofErr w:type="spellEnd"/>
+      <w:r>
+        <w:rPr>
+          <w:rFonts w:ascii="Garamond" w:hAnsi="Garamond"/>
+          <w:sz w:val="24"/>
+          <w:szCs w:val="24"/>
+        </w:rPr>
+        <w:t xml:space="preserve"> == </w:t>
+      </w:r>
+      <w:proofErr w:type="spellStart"/>
+      <w:proofErr w:type="gramStart"/>
+      <w:r>
+        <w:rPr>
+          <w:rFonts w:ascii="Garamond" w:hAnsi="Garamond"/>
+          <w:sz w:val="24"/>
+          <w:szCs w:val="24"/>
+        </w:rPr>
+        <w:t>user.address</w:t>
+      </w:r>
+      <w:proofErr w:type="spellEnd"/>
+      <w:proofErr w:type="gramEnd"/>
+      <w:r>
+        <w:rPr>
+          <w:rFonts w:ascii="Garamond" w:hAnsi="Garamond"/>
+          <w:sz w:val="24"/>
+          <w:szCs w:val="24"/>
+        </w:rPr>
+        <w:t xml:space="preserve"> </w:t>
+      </w:r>
+      <w:proofErr w:type="gramStart"/>
+      <w:r>
+        <w:rPr>
+          <w:rFonts w:ascii="Garamond" w:hAnsi="Garamond"/>
+          <w:sz w:val="24"/>
+          <w:szCs w:val="24"/>
+        </w:rPr>
+        <w:t xml:space="preserve">%}{{ </w:t>
+      </w:r>
+      <w:proofErr w:type="spellStart"/>
+      <w:r>
+        <w:rPr>
+          <w:rFonts w:ascii="Garamond" w:hAnsi="Garamond"/>
+          <w:sz w:val="24"/>
+          <w:szCs w:val="24"/>
+        </w:rPr>
+        <w:t>user</w:t>
+      </w:r>
+      <w:proofErr w:type="gramEnd"/>
+      <w:r>
+        <w:rPr>
+          <w:rFonts w:ascii="Garamond" w:hAnsi="Garamond"/>
+          <w:sz w:val="24"/>
+          <w:szCs w:val="24"/>
+        </w:rPr>
+        <w:t>.mailing_</w:t>
+      </w:r>
+      <w:proofErr w:type="gramStart"/>
+      <w:r>
+        <w:rPr>
+          <w:rFonts w:ascii="Garamond" w:hAnsi="Garamond"/>
+          <w:sz w:val="24"/>
+          <w:szCs w:val="24"/>
+        </w:rPr>
+        <w:t>address.block</w:t>
+      </w:r>
+      <w:proofErr w:type="spellEnd"/>
+      <w:proofErr w:type="gramEnd"/>
+      <w:r>
+        <w:rPr>
+          <w:rFonts w:ascii="Garamond" w:hAnsi="Garamond"/>
+          <w:sz w:val="24"/>
+          <w:szCs w:val="24"/>
+        </w:rPr>
+        <w:t>(</w:t>
+      </w:r>
+      <w:proofErr w:type="gramStart"/>
+      <w:r>
+        <w:rPr>
+          <w:rFonts w:ascii="Garamond" w:hAnsi="Garamond"/>
+          <w:sz w:val="24"/>
+          <w:szCs w:val="24"/>
+        </w:rPr>
+        <w:t>) }}{</w:t>
+      </w:r>
+      <w:proofErr w:type="gramEnd"/>
+      <w:r>
+        <w:rPr>
+          <w:rFonts w:ascii="Garamond" w:hAnsi="Garamond"/>
+          <w:sz w:val="24"/>
+          <w:szCs w:val="24"/>
+        </w:rPr>
+        <w:t xml:space="preserve">% else </w:t>
+      </w:r>
+      <w:proofErr w:type="gramStart"/>
+      <w:r>
+        <w:rPr>
+          <w:rFonts w:ascii="Garamond" w:hAnsi="Garamond"/>
+          <w:sz w:val="24"/>
+          <w:szCs w:val="24"/>
+        </w:rPr>
+        <w:t xml:space="preserve">%}{{ </w:t>
+      </w:r>
+      <w:proofErr w:type="spellStart"/>
+      <w:r>
+        <w:rPr>
+          <w:rFonts w:ascii="Garamond" w:hAnsi="Garamond"/>
+          <w:sz w:val="24"/>
+          <w:szCs w:val="24"/>
+        </w:rPr>
+        <w:t>user</w:t>
+      </w:r>
+      <w:proofErr w:type="gramEnd"/>
+      <w:r>
+        <w:rPr>
+          <w:rFonts w:ascii="Garamond" w:hAnsi="Garamond"/>
+          <w:sz w:val="24"/>
+          <w:szCs w:val="24"/>
+        </w:rPr>
+        <w:t>.</w:t>
+      </w:r>
+      <w:proofErr w:type="gramStart"/>
+      <w:r>
+        <w:rPr>
+          <w:rFonts w:ascii="Garamond" w:hAnsi="Garamond"/>
+          <w:sz w:val="24"/>
+          <w:szCs w:val="24"/>
+        </w:rPr>
+        <w:t>address.block</w:t>
+      </w:r>
+      <w:proofErr w:type="spellEnd"/>
+      <w:proofErr w:type="gramEnd"/>
+      <w:r>
+        <w:rPr>
+          <w:rFonts w:ascii="Garamond" w:hAnsi="Garamond"/>
+          <w:sz w:val="24"/>
+          <w:szCs w:val="24"/>
+        </w:rPr>
+        <w:t>(</w:t>
+      </w:r>
+      <w:proofErr w:type="gramStart"/>
+      <w:r>
+        <w:rPr>
+          <w:rFonts w:ascii="Garamond" w:hAnsi="Garamond"/>
+          <w:sz w:val="24"/>
+          <w:szCs w:val="24"/>
+        </w:rPr>
+        <w:t>) }</w:t>
+      </w:r>
+      <w:proofErr w:type="gramEnd"/>
+      <w:r>
+        <w:rPr>
+          <w:rFonts w:ascii="Garamond" w:hAnsi="Garamond"/>
+          <w:sz w:val="24"/>
+          <w:szCs w:val="24"/>
+        </w:rPr>
+        <w:t>}</w:t>
+      </w:r>
+    </w:p>
+    <w:p>
+      <w:pPr>
+        <w:keepNext/>
+        <w:keepLines/>
+        <w:tabs>
+          <w:tab w:val="left" w:pos="-720"/>
+          <w:tab w:val="left" w:pos="0"/>
+          <w:tab w:val="left" w:pos="450"/>
+          <w:tab w:val="left" w:pos="810"/>
+          <w:tab w:val="left" w:pos="1440"/>
+          <w:tab w:val="left" w:pos="2160"/>
+          <w:tab w:val="left" w:pos="2880"/>
+          <w:tab w:val="left" w:pos="3600"/>
+          <w:tab w:val="left" w:pos="4320"/>
+          <w:tab w:val="left" w:pos="4500"/>
+          <w:tab w:val="left" w:pos="4860"/>
+          <w:tab w:val="left" w:pos="5040"/>
+          <w:tab w:val="left" w:pos="5580"/>
+        </w:tabs>
+        <w:contextualSpacing/>
+        <w:rPr>
+          <w:rFonts w:ascii="Garamond" w:hAnsi="Garamond"/>
+          <w:sz w:val="24"/>
+          <w:szCs w:val="24"/>
+        </w:rPr>
+      </w:pPr>
+      <w:r>
+        <w:rPr>
+          <w:rFonts w:ascii="Garamond" w:hAnsi="Garamond"/>
+          <w:sz w:val="24"/>
+          <w:szCs w:val="24"/>
+        </w:rPr>
+        <w:t>Mailing address:</w:t>
+      </w:r>
+      <w:r>
+        <w:rPr>
+          <w:rFonts w:ascii="Garamond" w:hAnsi="Garamond"/>
+          <w:b/>
+          <w:bCs/>
+          <w:sz w:val="24"/>
+          <w:szCs w:val="24"/>
+        </w:rPr>
+        <w:t xml:space="preserve"> </w:t>
+      </w:r>
+      <w:proofErr w:type="gramStart"/>
+      <w:r>
+        <w:rPr>
+          <w:rFonts w:ascii="Garamond" w:hAnsi="Garamond"/>
+          <w:sz w:val="24"/>
+          <w:szCs w:val="24"/>
+        </w:rPr>
+        <w:t xml:space="preserve">{{ </w:t>
+      </w:r>
+      <w:proofErr w:type="spellStart"/>
+      <w:r>
+        <w:rPr>
+          <w:rFonts w:ascii="Garamond" w:hAnsi="Garamond"/>
+          <w:sz w:val="24"/>
+          <w:szCs w:val="24"/>
+        </w:rPr>
+        <w:t>user</w:t>
+      </w:r>
+      <w:proofErr w:type="gramEnd"/>
+      <w:r>
+        <w:rPr>
+          <w:rFonts w:ascii="Garamond" w:hAnsi="Garamond"/>
+          <w:sz w:val="24"/>
+          <w:szCs w:val="24"/>
+        </w:rPr>
+        <w:t>.mailing_</w:t>
+      </w:r>
+      <w:proofErr w:type="gramStart"/>
+      <w:r>
+        <w:rPr>
+          <w:rFonts w:ascii="Garamond" w:hAnsi="Garamond"/>
+          <w:sz w:val="24"/>
+          <w:szCs w:val="24"/>
+        </w:rPr>
+        <w:t>address.on</w:t>
+      </w:r>
+      <w:proofErr w:type="gramEnd"/>
+      <w:r>
+        <w:rPr>
+          <w:rFonts w:ascii="Garamond" w:hAnsi="Garamond"/>
+          <w:sz w:val="24"/>
+          <w:szCs w:val="24"/>
+        </w:rPr>
+        <w:t>_one_</w:t>
+      </w:r>
+      <w:proofErr w:type="gramStart"/>
+      <w:r>
+        <w:rPr>
+          <w:rFonts w:ascii="Garamond" w:hAnsi="Garamond"/>
+          <w:sz w:val="24"/>
+          <w:szCs w:val="24"/>
+        </w:rPr>
+        <w:t>line</w:t>
+      </w:r>
+      <w:proofErr w:type="spellEnd"/>
+      <w:r>
+        <w:rPr>
+          <w:rFonts w:ascii="Garamond" w:hAnsi="Garamond"/>
+          <w:sz w:val="24"/>
+          <w:szCs w:val="24"/>
+        </w:rPr>
+        <w:t>() }}{</w:t>
+      </w:r>
+      <w:proofErr w:type="gramEnd"/>
+      <w:r>
+        <w:rPr>
+          <w:rFonts w:ascii="Garamond" w:hAnsi="Garamond"/>
+          <w:sz w:val="24"/>
+          <w:szCs w:val="24"/>
+        </w:rPr>
+        <w:t>% endif %}</w:t>
+      </w:r>
+    </w:p>
+    <w:p>
+      <w:pPr>
+        <w:keepNext/>
+        <w:keepLines/>
+        <w:tabs>
+          <w:tab w:val="left" w:pos="-720"/>
+          <w:tab w:val="left" w:pos="0"/>
+          <w:tab w:val="left" w:pos="450"/>
+          <w:tab w:val="left" w:pos="810"/>
+          <w:tab w:val="left" w:pos="1440"/>
+          <w:tab w:val="left" w:pos="2160"/>
+          <w:tab w:val="left" w:pos="2880"/>
+          <w:tab w:val="left" w:pos="3600"/>
+          <w:tab w:val="left" w:pos="4320"/>
+          <w:tab w:val="left" w:pos="4500"/>
+          <w:tab w:val="left" w:pos="4860"/>
+          <w:tab w:val="left" w:pos="5040"/>
+          <w:tab w:val="left" w:pos="5580"/>
+        </w:tabs>
+        <w:contextualSpacing/>
+        <w:rPr>
+          <w:rFonts w:ascii="Garamond" w:hAnsi="Garamond"/>
+          <w:sz w:val="24"/>
+          <w:szCs w:val="24"/>
+        </w:rPr>
+      </w:pPr>
+      <w:r>
+        <w:rPr>
+          <w:rFonts w:ascii="Garamond" w:hAnsi="Garamond"/>
+          <w:sz w:val="24"/>
+          <w:szCs w:val="24"/>
+        </w:rPr>
+        <w:t xml:space="preserve">{% if </w:t>
+      </w:r>
+      <w:proofErr w:type="spellStart"/>
+      <w:proofErr w:type="gramStart"/>
+      <w:r>
+        <w:rPr>
+          <w:rFonts w:ascii="Garamond" w:hAnsi="Garamond"/>
+          <w:sz w:val="24"/>
+          <w:szCs w:val="24"/>
+        </w:rPr>
+        <w:t>user.mobile</w:t>
+      </w:r>
+      <w:proofErr w:type="gramEnd"/>
+      <w:r>
+        <w:rPr>
+          <w:rFonts w:ascii="Garamond" w:hAnsi="Garamond"/>
+          <w:sz w:val="24"/>
+          <w:szCs w:val="24"/>
+        </w:rPr>
+        <w:t>_</w:t>
+      </w:r>
+      <w:proofErr w:type="gramStart"/>
+      <w:r>
+        <w:rPr>
+          <w:rFonts w:ascii="Garamond" w:hAnsi="Garamond"/>
+          <w:sz w:val="24"/>
+          <w:szCs w:val="24"/>
+        </w:rPr>
+        <w:t>numbers</w:t>
+      </w:r>
+      <w:proofErr w:type="spellEnd"/>
+      <w:r>
+        <w:rPr>
+          <w:rFonts w:ascii="Garamond" w:hAnsi="Garamond"/>
+          <w:sz w:val="24"/>
+          <w:szCs w:val="24"/>
+        </w:rPr>
+        <w:t>(</w:t>
+      </w:r>
+      <w:proofErr w:type="gramEnd"/>
+      <w:r>
+        <w:rPr>
+          <w:rFonts w:ascii="Garamond" w:hAnsi="Garamond"/>
+          <w:sz w:val="24"/>
+          <w:szCs w:val="24"/>
+        </w:rPr>
+        <w:t xml:space="preserve">) </w:t>
+      </w:r>
+      <w:proofErr w:type="gramStart"/>
+      <w:r>
+        <w:rPr>
+          <w:rFonts w:ascii="Garamond" w:hAnsi="Garamond"/>
+          <w:sz w:val="24"/>
+          <w:szCs w:val="24"/>
+        </w:rPr>
+        <w:t xml:space="preserve">%}{{ </w:t>
+      </w:r>
+      <w:proofErr w:type="spellStart"/>
+      <w:r>
+        <w:rPr>
+          <w:rFonts w:ascii="Garamond" w:hAnsi="Garamond"/>
+          <w:sz w:val="24"/>
+          <w:szCs w:val="24"/>
+        </w:rPr>
+        <w:t>user</w:t>
+      </w:r>
+      <w:proofErr w:type="gramEnd"/>
+      <w:r>
+        <w:rPr>
+          <w:rFonts w:ascii="Garamond" w:hAnsi="Garamond"/>
+          <w:sz w:val="24"/>
+          <w:szCs w:val="24"/>
+        </w:rPr>
+        <w:t>.mobile_</w:t>
+      </w:r>
+      <w:proofErr w:type="gramStart"/>
+      <w:r>
+        <w:rPr>
+          <w:rFonts w:ascii="Garamond" w:hAnsi="Garamond"/>
+          <w:sz w:val="24"/>
+          <w:szCs w:val="24"/>
+        </w:rPr>
+        <w:t>numbers</w:t>
+      </w:r>
+      <w:proofErr w:type="spellEnd"/>
+      <w:r>
+        <w:rPr>
+          <w:rFonts w:ascii="Garamond" w:hAnsi="Garamond"/>
+          <w:sz w:val="24"/>
+          <w:szCs w:val="24"/>
+        </w:rPr>
+        <w:t>() }}{</w:t>
+      </w:r>
+      <w:proofErr w:type="gramEnd"/>
+      <w:r>
+        <w:rPr>
+          <w:rFonts w:ascii="Garamond" w:hAnsi="Garamond"/>
+          <w:sz w:val="24"/>
+          <w:szCs w:val="24"/>
+        </w:rPr>
+        <w:t xml:space="preserve">% else </w:t>
+      </w:r>
+      <w:proofErr w:type="gramStart"/>
+      <w:r>
+        <w:rPr>
+          <w:rFonts w:ascii="Garamond" w:hAnsi="Garamond"/>
+          <w:sz w:val="24"/>
+          <w:szCs w:val="24"/>
+        </w:rPr>
+        <w:t xml:space="preserve">%}{{ </w:t>
+      </w:r>
+      <w:proofErr w:type="spellStart"/>
+      <w:r>
+        <w:rPr>
+          <w:rFonts w:ascii="Garamond" w:hAnsi="Garamond"/>
+          <w:sz w:val="24"/>
+          <w:szCs w:val="24"/>
+        </w:rPr>
+        <w:t>user</w:t>
+      </w:r>
+      <w:proofErr w:type="gramEnd"/>
+      <w:r>
+        <w:rPr>
+          <w:rFonts w:ascii="Garamond" w:hAnsi="Garamond"/>
+          <w:sz w:val="24"/>
+          <w:szCs w:val="24"/>
+        </w:rPr>
+        <w:t>.phone_</w:t>
+      </w:r>
+      <w:proofErr w:type="gramStart"/>
+      <w:r>
+        <w:rPr>
+          <w:rFonts w:ascii="Garamond" w:hAnsi="Garamond"/>
+          <w:sz w:val="24"/>
+          <w:szCs w:val="24"/>
+        </w:rPr>
+        <w:t>numbers</w:t>
+      </w:r>
+      <w:proofErr w:type="spellEnd"/>
+      <w:r>
+        <w:rPr>
+          <w:rFonts w:ascii="Garamond" w:hAnsi="Garamond"/>
+          <w:sz w:val="24"/>
+          <w:szCs w:val="24"/>
+        </w:rPr>
+        <w:t>() }}{</w:t>
+      </w:r>
+      <w:proofErr w:type="gramEnd"/>
+      <w:r>
+        <w:rPr>
+          <w:rFonts w:ascii="Garamond" w:hAnsi="Garamond"/>
+          <w:sz w:val="24"/>
+          <w:szCs w:val="24"/>
+        </w:rPr>
+        <w:t>% endif %}</w:t>
+      </w:r>
+    </w:p>
+    <w:p>
+      <w:pPr>
+        <w:keepNext/>
+        <w:keepLines/>
+        <w:tabs>
+          <w:tab w:val="left" w:pos="-720"/>
+          <w:tab w:val="left" w:pos="0"/>
+          <w:tab w:val="left" w:pos="450"/>
+          <w:tab w:val="left" w:pos="810"/>
+          <w:tab w:val="left" w:pos="1440"/>
+          <w:tab w:val="left" w:pos="2160"/>
+          <w:tab w:val="left" w:pos="2880"/>
+          <w:tab w:val="left" w:pos="3600"/>
+          <w:tab w:val="left" w:pos="4320"/>
+          <w:tab w:val="left" w:pos="4500"/>
+          <w:tab w:val="left" w:pos="4860"/>
+          <w:tab w:val="left" w:pos="5040"/>
+          <w:tab w:val="left" w:pos="5580"/>
+        </w:tabs>
+        <w:contextualSpacing/>
+        <w:rPr>
+          <w:rFonts w:ascii="Garamond" w:hAnsi="Garamond"/>
+          <w:sz w:val="24"/>
+          <w:szCs w:val="24"/>
+        </w:rPr>
+      </w:pPr>
+      <w:proofErr w:type="gramStart"/>
+      <w:r>
+        <w:rPr>
+          <w:rFonts w:ascii="Garamond" w:hAnsi="Garamond"/>
+          <w:sz w:val="24"/>
+          <w:szCs w:val="24"/>
+        </w:rPr>
+        <w:t xml:space="preserve">{{ </w:t>
+      </w:r>
+      <w:proofErr w:type="spellStart"/>
+      <w:r>
+        <w:rPr>
+          <w:rFonts w:ascii="Garamond" w:hAnsi="Garamond"/>
+          <w:sz w:val="24"/>
+          <w:szCs w:val="24"/>
+        </w:rPr>
+        <w:t>user</w:t>
+      </w:r>
+      <w:proofErr w:type="gramEnd"/>
+      <w:r>
+        <w:rPr>
+          <w:rFonts w:ascii="Garamond" w:hAnsi="Garamond"/>
+          <w:sz w:val="24"/>
+          <w:szCs w:val="24"/>
+        </w:rPr>
+        <w:t>.</w:t>
+      </w:r>
+      <w:proofErr w:type="gramStart"/>
+      <w:r>
+        <w:rPr>
+          <w:rFonts w:ascii="Garamond" w:hAnsi="Garamond"/>
+          <w:sz w:val="24"/>
+          <w:szCs w:val="24"/>
+        </w:rPr>
+        <w:t>email</w:t>
+      </w:r>
+      <w:proofErr w:type="spellEnd"/>
+      <w:r>
+        <w:rPr>
+          <w:rFonts w:ascii="Garamond" w:hAnsi="Garamond"/>
+          <w:sz w:val="24"/>
+          <w:szCs w:val="24"/>
+        </w:rPr>
+        <w:t xml:space="preserve"> }</w:t>
+      </w:r>
+      <w:proofErr w:type="gramEnd"/>
+      <w:r>
+        <w:rPr>
+          <w:rFonts w:ascii="Garamond" w:hAnsi="Garamond"/>
+          <w:sz w:val="24"/>
+          <w:szCs w:val="24"/>
+        </w:rPr>
+        <w:t>}</w:t>
+      </w:r>
+    </w:p>
+    <w:p>
+      <w:pPr>
+        <w:pStyle w:val="Heading2"/>
+      </w:pPr>
+      <w:r>
+        <w:t>Tenant’s Verification</w:t>
+      </w:r>
+    </w:p>
+    <w:p>
+      <w:pPr>
+        <w:keepNext/>
+        <w:keepLines/>
         <w:spacing w:line="300" w:lineRule="auto"/>
-        <w:contextualSpacing/>
+        <w:rPr>
+          <w:rFonts w:ascii="Garamond" w:hAnsi="Garamond"/>
+          <w:sz w:val="24"/>
+          <w:szCs w:val="24"/>
+        </w:rPr>
+      </w:pPr>
+      <w:r>
+        <w:rPr>
+          <w:rFonts w:ascii="Garamond" w:hAnsi="Garamond"/>
+          <w:sz w:val="24"/>
+          <w:szCs w:val="24"/>
+        </w:rPr>
+        <w:t xml:space="preserve">I, </w:t>
+      </w:r>
+      <w:proofErr w:type="gramStart"/>
+      <w:r>
+        <w:rPr>
+          <w:rFonts w:ascii="Garamond" w:hAnsi="Garamond"/>
+          <w:sz w:val="24"/>
+          <w:szCs w:val="24"/>
+        </w:rPr>
+        <w:t>{{ user</w:t>
+      </w:r>
+      <w:proofErr w:type="gramEnd"/>
+      <w:r>
+        <w:rPr>
+          <w:rFonts w:ascii="Garamond" w:hAnsi="Garamond"/>
+          <w:sz w:val="24"/>
+          <w:szCs w:val="24"/>
+        </w:rPr>
+        <w:t xml:space="preserve"> }}, have personal knowledge of </w:t>
+      </w:r>
+      <w:proofErr w:type="gramStart"/>
+      <w:r>
+        <w:rPr>
+          <w:rFonts w:ascii="Garamond" w:hAnsi="Garamond"/>
+          <w:sz w:val="24"/>
+          <w:szCs w:val="24"/>
+        </w:rPr>
+        <w:t>all of</w:t>
+      </w:r>
+      <w:proofErr w:type="gramEnd"/>
+      <w:r>
+        <w:rPr>
+          <w:rFonts w:ascii="Garamond" w:hAnsi="Garamond"/>
+          <w:sz w:val="24"/>
+          <w:szCs w:val="24"/>
+        </w:rPr>
+        <w:t xml:space="preserve"> the facts stated above and hereby swear under the penalty of perjury that </w:t>
+      </w:r>
+      <w:proofErr w:type="gramStart"/>
+      <w:r>
+        <w:rPr>
+          <w:rFonts w:ascii="Garamond" w:hAnsi="Garamond"/>
+          <w:sz w:val="24"/>
+          <w:szCs w:val="24"/>
+        </w:rPr>
+        <w:t>all of</w:t>
+      </w:r>
+      <w:proofErr w:type="gramEnd"/>
+      <w:r>
+        <w:rPr>
+          <w:rFonts w:ascii="Garamond" w:hAnsi="Garamond"/>
+          <w:sz w:val="24"/>
+          <w:szCs w:val="24"/>
+        </w:rPr>
+        <w:t xml:space="preserve"> those facts are true.</w:t>
+      </w:r>
+    </w:p>
+    <w:p>
+      <w:pPr>
+        <w:keepNext/>
+        <w:keepLines/>
+        <w:tabs>
+          <w:tab w:val="left" w:pos="450"/>
+          <w:tab w:val="left" w:pos="810"/>
+          <w:tab w:val="left" w:pos="1440"/>
+          <w:tab w:val="left" w:pos="2160"/>
+          <w:tab w:val="left" w:pos="2880"/>
+          <w:tab w:val="left" w:pos="3600"/>
+          <w:tab w:val="left" w:pos="4320"/>
+          <w:tab w:val="left" w:pos="4500"/>
+          <w:tab w:val="left" w:pos="4860"/>
+          <w:tab w:val="left" w:pos="5040"/>
+          <w:tab w:val="left" w:pos="5580"/>
+        </w:tabs>
+        <w:spacing w:line="300" w:lineRule="auto"/>
         <w:rPr>
           <w:rFonts w:ascii="Garamond" w:hAnsi="Garamond"/>
           <w:sz w:val="24"/>
@@ -7530,9 +8264,382 @@
           <w:sz w:val="24"/>
           <w:szCs w:val="24"/>
         </w:rPr>
-        <w:t>user.name</w:t>
-      </w:r>
-      <w:proofErr w:type="gramEnd"/>
+        <w:t>user</w:t>
+      </w:r>
+      <w:proofErr w:type="gramEnd"/>
+      <w:r>
+        <w:rPr>
+          <w:rFonts w:ascii="Garamond" w:hAnsi="Garamond"/>
+          <w:sz w:val="24"/>
+          <w:szCs w:val="24"/>
+        </w:rPr>
+        <w:t>.signature_if_final</w:t>
+      </w:r>
+      <w:proofErr w:type="spellEnd"/>
+      <w:r>
+        <w:rPr>
+          <w:rFonts w:ascii="Garamond" w:hAnsi="Garamond"/>
+          <w:sz w:val="24"/>
+          <w:szCs w:val="24"/>
+        </w:rPr>
+        <w:t>(</w:t>
+      </w:r>
+      <w:proofErr w:type="spellStart"/>
+      <w:r>
+        <w:rPr>
+          <w:rFonts w:ascii="Garamond" w:hAnsi="Garamond"/>
+          <w:sz w:val="24"/>
+          <w:szCs w:val="24"/>
+        </w:rPr>
+        <w:t>i</w:t>
+      </w:r>
+      <w:proofErr w:type="spellEnd"/>
+      <w:proofErr w:type="gramStart"/>
+      <w:r>
+        <w:rPr>
+          <w:rFonts w:ascii="Garamond" w:hAnsi="Garamond"/>
+          <w:sz w:val="24"/>
+          <w:szCs w:val="24"/>
+        </w:rPr>
+        <w:t>) }</w:t>
+      </w:r>
+      <w:proofErr w:type="gramEnd"/>
+      <w:r>
+        <w:rPr>
+          <w:rFonts w:ascii="Garamond" w:hAnsi="Garamond"/>
+          <w:sz w:val="24"/>
+          <w:szCs w:val="24"/>
+        </w:rPr>
+        <w:t>}</w:t>
+      </w:r>
+    </w:p>
+    <w:p>
+      <w:pPr>
+        <w:keepNext/>
+        <w:keepLines/>
+        <w:tabs>
+          <w:tab w:val="left" w:pos="450"/>
+          <w:tab w:val="left" w:pos="810"/>
+          <w:tab w:val="left" w:pos="1440"/>
+          <w:tab w:val="left" w:pos="2160"/>
+          <w:tab w:val="left" w:pos="2880"/>
+          <w:tab w:val="left" w:pos="3600"/>
+          <w:tab w:val="left" w:pos="4320"/>
+          <w:tab w:val="left" w:pos="4500"/>
+          <w:tab w:val="left" w:pos="4860"/>
+          <w:tab w:val="left" w:pos="5040"/>
+          <w:tab w:val="left" w:pos="5580"/>
+        </w:tabs>
+        <w:spacing w:line="300" w:lineRule="auto"/>
+        <w:rPr>
+          <w:rFonts w:ascii="Garamond" w:hAnsi="Garamond"/>
+          <w:sz w:val="24"/>
+          <w:szCs w:val="24"/>
+        </w:rPr>
+      </w:pPr>
+      <w:r>
+        <w:rPr>
+          <w:rFonts w:ascii="Garamond" w:hAnsi="Garamond"/>
+          <w:i/>
+          <w:iCs/>
+          <w:sz w:val="24"/>
+          <w:szCs w:val="24"/>
+        </w:rPr>
+        <w:t>Signature of tenant</w:t>
+      </w:r>
+    </w:p>
+    <w:p>
+      <w:pPr>
+        <w:rPr>
+          <w:rFonts w:ascii="Garamond" w:hAnsi="Garamond"/>
+          <w:sz w:val="24"/>
+          <w:szCs w:val="24"/>
+        </w:rPr>
+      </w:pPr>
+      <w:r>
+        <w:rPr>
+          <w:rFonts w:ascii="Garamond" w:hAnsi="Garamond"/>
+          <w:sz w:val="24"/>
+          <w:szCs w:val="24"/>
+        </w:rPr>
+        <w:t xml:space="preserve">Date: {% if </w:t>
+      </w:r>
+      <w:proofErr w:type="spellStart"/>
+      <w:proofErr w:type="gramStart"/>
+      <w:r>
+        <w:rPr>
+          <w:rFonts w:ascii="Garamond" w:hAnsi="Garamond"/>
+          <w:sz w:val="24"/>
+          <w:szCs w:val="24"/>
+        </w:rPr>
+        <w:t>user.signature</w:t>
+      </w:r>
+      <w:proofErr w:type="spellEnd"/>
+      <w:proofErr w:type="gramEnd"/>
+      <w:r>
+        <w:rPr>
+          <w:rFonts w:ascii="Garamond" w:hAnsi="Garamond"/>
+          <w:sz w:val="24"/>
+          <w:szCs w:val="24"/>
+        </w:rPr>
+        <w:t xml:space="preserve"> </w:t>
+      </w:r>
+      <w:proofErr w:type="gramStart"/>
+      <w:r>
+        <w:rPr>
+          <w:rFonts w:ascii="Garamond" w:hAnsi="Garamond"/>
+          <w:sz w:val="24"/>
+          <w:szCs w:val="24"/>
+        </w:rPr>
+        <w:t>%}{{ today</w:t>
+      </w:r>
+      <w:proofErr w:type="gramEnd"/>
+      <w:r>
+        <w:rPr>
+          <w:rFonts w:ascii="Garamond" w:hAnsi="Garamond"/>
+          <w:sz w:val="24"/>
+          <w:szCs w:val="24"/>
+        </w:rPr>
+        <w:t>(</w:t>
+      </w:r>
+      <w:proofErr w:type="gramStart"/>
+      <w:r>
+        <w:rPr>
+          <w:rFonts w:ascii="Garamond" w:hAnsi="Garamond"/>
+          <w:sz w:val="24"/>
+          <w:szCs w:val="24"/>
+        </w:rPr>
+        <w:t>) }}{</w:t>
+      </w:r>
+      <w:proofErr w:type="gramEnd"/>
+      <w:r>
+        <w:rPr>
+          <w:rFonts w:ascii="Garamond" w:hAnsi="Garamond"/>
+          <w:sz w:val="24"/>
+          <w:szCs w:val="24"/>
+        </w:rPr>
+        <w:t>% endif %}</w:t>
+      </w:r>
+    </w:p>
+    <w:p>
+      <w:pPr>
+        <w:tabs>
+          <w:tab w:val="center" w:pos="4680"/>
+          <w:tab w:val="left" w:pos="4752"/>
+          <w:tab w:val="left" w:pos="5472"/>
+          <w:tab w:val="left" w:pos="6192"/>
+          <w:tab w:val="left" w:pos="6912"/>
+          <w:tab w:val="left" w:pos="7632"/>
+          <w:tab w:val="left" w:pos="8352"/>
+          <w:tab w:val="left" w:pos="9072"/>
+        </w:tabs>
+        <w:spacing w:before="360" w:after="120"/>
+        <w:rPr>
+          <w:rFonts w:ascii="Calibri" w:hAnsi="Calibri" w:cs="Calibri"/>
+          <w:b/>
+          <w:bCs/>
+          <w:sz w:val="24"/>
+          <w:szCs w:val="24"/>
+        </w:rPr>
+      </w:pPr>
+      <w:r>
+        <w:rPr>
+          <w:rFonts w:ascii="Calibri" w:hAnsi="Calibri" w:cs="Calibri"/>
+          <w:b/>
+          <w:bCs/>
+          <w:sz w:val="24"/>
+          <w:szCs w:val="24"/>
+          <w:u w:val="single"/>
+        </w:rPr>
+        <w:t>Certificate of Service</w:t>
+      </w:r>
+    </w:p>
+    <w:p>
+      <w:pPr>
+        <w:tabs>
+          <w:tab w:val="left" w:pos="-1440"/>
+          <w:tab w:val="left" w:pos="-720"/>
+          <w:tab w:val="left" w:pos="0"/>
+          <w:tab w:val="left" w:pos="720"/>
+          <w:tab w:val="left" w:pos="1872"/>
+          <w:tab w:val="left" w:pos="2592"/>
+          <w:tab w:val="left" w:pos="3312"/>
+          <w:tab w:val="left" w:pos="4032"/>
+          <w:tab w:val="left" w:pos="4752"/>
+          <w:tab w:val="left" w:pos="5472"/>
+          <w:tab w:val="left" w:pos="6192"/>
+          <w:tab w:val="left" w:pos="6912"/>
+          <w:tab w:val="left" w:pos="7632"/>
+          <w:tab w:val="left" w:pos="8352"/>
+          <w:tab w:val="left" w:pos="9072"/>
+        </w:tabs>
+        <w:spacing w:line="300" w:lineRule="auto"/>
+        <w:rPr>
+          <w:rFonts w:ascii="Garamond" w:hAnsi="Garamond"/>
+          <w:sz w:val="24"/>
+          <w:szCs w:val="24"/>
+        </w:rPr>
+      </w:pPr>
+      <w:r>
+        <w:rPr>
+          <w:rFonts w:ascii="Garamond" w:hAnsi="Garamond"/>
+          <w:sz w:val="24"/>
+          <w:szCs w:val="24"/>
+        </w:rPr>
+        <w:t xml:space="preserve">I, {{ user }}, certify that a true copy of this motion was given to the Landlord on {% if </w:t>
+      </w:r>
+      <w:proofErr w:type="spellStart"/>
+      <w:r>
+        <w:rPr>
+          <w:rFonts w:ascii="Garamond" w:hAnsi="Garamond"/>
+          <w:sz w:val="24"/>
+          <w:szCs w:val="24"/>
+        </w:rPr>
+        <w:t>service_today</w:t>
+      </w:r>
+      <w:proofErr w:type="spellEnd"/>
+      <w:r>
+        <w:rPr>
+          <w:rFonts w:ascii="Garamond" w:hAnsi="Garamond"/>
+          <w:sz w:val="24"/>
+          <w:szCs w:val="24"/>
+        </w:rPr>
+        <w:t xml:space="preserve"> %}{{ today() }}{% else %}_______</w:t>
+      </w:r>
+      <w:r>
+        <w:rPr>
+          <w:rFonts w:ascii="Garamond" w:hAnsi="Garamond"/>
+          <w:sz w:val="24"/>
+          <w:szCs w:val="24"/>
+        </w:rPr>
+        <w:t>___</w:t>
+      </w:r>
+      <w:r>
+        <w:rPr>
+          <w:rFonts w:ascii="Garamond" w:hAnsi="Garamond"/>
+          <w:sz w:val="24"/>
+          <w:szCs w:val="24"/>
+        </w:rPr>
+        <w:t>_{% endif %}</w:t>
+      </w:r>
+      <w:r>
+        <w:rPr>
+          <w:rFonts w:ascii="Garamond" w:hAnsi="Garamond"/>
+          <w:sz w:val="24"/>
+          <w:szCs w:val="24"/>
+        </w:rPr>
+        <w:t xml:space="preserve"> </w:t>
+      </w:r>
+      <w:r>
+        <w:rPr>
+          <w:rFonts w:ascii="Garamond" w:hAnsi="Garamond"/>
+          <w:sz w:val="24"/>
+          <w:szCs w:val="24"/>
+        </w:rPr>
+        <w:t xml:space="preserve">by {% if </w:t>
+      </w:r>
+      <w:proofErr w:type="spellStart"/>
+      <w:r>
+        <w:rPr>
+          <w:rFonts w:ascii="Garamond" w:hAnsi="Garamond"/>
+          <w:sz w:val="24"/>
+          <w:szCs w:val="24"/>
+        </w:rPr>
+        <w:t>service_method</w:t>
+      </w:r>
+      <w:proofErr w:type="spellEnd"/>
+      <w:r>
+        <w:rPr>
+          <w:rFonts w:ascii="Garamond" w:hAnsi="Garamond"/>
+          <w:sz w:val="24"/>
+          <w:szCs w:val="24"/>
+        </w:rPr>
+        <w:t xml:space="preserve"> </w:t>
+      </w:r>
+      <w:r>
+        <w:rPr>
+          <w:rFonts w:ascii="Garamond" w:hAnsi="Garamond"/>
+          <w:sz w:val="24"/>
+          <w:szCs w:val="24"/>
+        </w:rPr>
+        <w:t>=</w:t>
+      </w:r>
+      <w:r>
+        <w:rPr>
+          <w:rFonts w:ascii="Garamond" w:hAnsi="Garamond"/>
+          <w:sz w:val="24"/>
+          <w:szCs w:val="24"/>
+        </w:rPr>
+        <w:t xml:space="preserve">= </w:t>
+      </w:r>
+      <w:r>
+        <w:rPr>
+          <w:rFonts w:ascii="Garamond" w:hAnsi="Garamond"/>
+          <w:sz w:val="24"/>
+          <w:szCs w:val="24"/>
+        </w:rPr>
+        <w:t>“</w:t>
+      </w:r>
+      <w:proofErr w:type="spellStart"/>
+      <w:r>
+        <w:rPr>
+          <w:rFonts w:ascii="Garamond" w:hAnsi="Garamond"/>
+          <w:sz w:val="24"/>
+          <w:szCs w:val="24"/>
+        </w:rPr>
+        <w:t>decide_later</w:t>
+      </w:r>
+      <w:proofErr w:type="spellEnd"/>
+      <w:r>
+        <w:rPr>
+          <w:rFonts w:ascii="Garamond" w:hAnsi="Garamond"/>
+          <w:sz w:val="24"/>
+          <w:szCs w:val="24"/>
+        </w:rPr>
+        <w:t xml:space="preserve">” </w:t>
+      </w:r>
+      <w:r>
+        <w:rPr>
+          <w:rFonts w:ascii="Garamond" w:hAnsi="Garamond"/>
+          <w:sz w:val="24"/>
+          <w:szCs w:val="24"/>
+        </w:rPr>
+        <w:t>%}_______</w:t>
+      </w:r>
+      <w:r>
+        <w:rPr>
+          <w:rFonts w:ascii="Garamond" w:hAnsi="Garamond"/>
+          <w:sz w:val="24"/>
+          <w:szCs w:val="24"/>
+        </w:rPr>
+        <w:t>___</w:t>
+      </w:r>
+      <w:r>
+        <w:rPr>
+          <w:rFonts w:ascii="Garamond" w:hAnsi="Garamond"/>
+          <w:sz w:val="24"/>
+          <w:szCs w:val="24"/>
+        </w:rPr>
+        <w:t xml:space="preserve">_{% else %}{{ </w:t>
+      </w:r>
+      <w:proofErr w:type="spellStart"/>
+      <w:r>
+        <w:rPr>
+          <w:rFonts w:ascii="Garamond" w:hAnsi="Garamond"/>
+          <w:sz w:val="24"/>
+          <w:szCs w:val="24"/>
+        </w:rPr>
+        <w:t>service_method</w:t>
+      </w:r>
+      <w:proofErr w:type="spellEnd"/>
+      <w:r>
+        <w:rPr>
+          <w:rFonts w:ascii="Garamond" w:hAnsi="Garamond"/>
+          <w:sz w:val="24"/>
+          <w:szCs w:val="24"/>
+        </w:rPr>
+        <w:t xml:space="preserve"> }}{% endif %}</w:t>
+      </w:r>
       <w:r>
         <w:rPr>
           <w:rFonts w:ascii="Garamond" w:hAnsi="Garamond"/>
@@ -7541,14 +8648,47 @@
         </w:rPr>
         <w:t>.</w:t>
       </w:r>
-      <w:proofErr w:type="gramStart"/>
-      <w:r>
-        <w:rPr>
-          <w:rFonts w:ascii="Garamond" w:hAnsi="Garamond"/>
-          <w:sz w:val="24"/>
-          <w:szCs w:val="24"/>
-        </w:rPr>
-        <w:t>full</w:t>
+    </w:p>
+    <w:p>
+      <w:pPr>
+        <w:keepNext/>
+        <w:keepLines/>
+        <w:tabs>
+          <w:tab w:val="left" w:pos="450"/>
+          <w:tab w:val="left" w:pos="810"/>
+          <w:tab w:val="left" w:pos="1440"/>
+          <w:tab w:val="left" w:pos="2160"/>
+          <w:tab w:val="left" w:pos="2880"/>
+          <w:tab w:val="left" w:pos="3600"/>
+          <w:tab w:val="left" w:pos="4320"/>
+          <w:tab w:val="left" w:pos="4500"/>
+          <w:tab w:val="left" w:pos="4860"/>
+          <w:tab w:val="left" w:pos="5040"/>
+          <w:tab w:val="left" w:pos="5580"/>
+        </w:tabs>
+        <w:spacing w:line="300" w:lineRule="auto"/>
+        <w:rPr>
+          <w:rFonts w:ascii="Garamond" w:hAnsi="Garamond"/>
+          <w:sz w:val="24"/>
+          <w:szCs w:val="24"/>
+        </w:rPr>
+      </w:pPr>
+      <w:r>
+        <w:rPr>
+          <w:rFonts w:ascii="Garamond" w:hAnsi="Garamond"/>
+          <w:sz w:val="24"/>
+          <w:szCs w:val="24"/>
+        </w:rPr>
+        <w:t xml:space="preserve">{%p if </w:t>
+      </w:r>
+      <w:proofErr w:type="spellStart"/>
+      <w:r>
+        <w:rPr>
+          <w:rFonts w:ascii="Garamond" w:hAnsi="Garamond"/>
+          <w:sz w:val="24"/>
+          <w:szCs w:val="24"/>
+        </w:rPr>
+        <w:t>service_today</w:t>
       </w:r>
       <w:proofErr w:type="spellEnd"/>
       <w:r>
@@ -7557,7 +8697,87 @@
           <w:sz w:val="24"/>
           <w:szCs w:val="24"/>
         </w:rPr>
-        <w:t>() }</w:t>
+        <w:t xml:space="preserve"> %}</w:t>
+      </w:r>
+    </w:p>
+    <w:p>
+      <w:pPr>
+        <w:keepNext/>
+        <w:keepLines/>
+        <w:tabs>
+          <w:tab w:val="left" w:pos="450"/>
+          <w:tab w:val="left" w:pos="810"/>
+          <w:tab w:val="left" w:pos="1440"/>
+          <w:tab w:val="left" w:pos="2160"/>
+          <w:tab w:val="left" w:pos="2880"/>
+          <w:tab w:val="left" w:pos="3600"/>
+          <w:tab w:val="left" w:pos="4320"/>
+          <w:tab w:val="left" w:pos="4500"/>
+          <w:tab w:val="left" w:pos="4860"/>
+          <w:tab w:val="left" w:pos="5040"/>
+          <w:tab w:val="left" w:pos="5580"/>
+        </w:tabs>
+        <w:spacing w:line="300" w:lineRule="auto"/>
+        <w:rPr>
+          <w:rFonts w:ascii="Garamond" w:hAnsi="Garamond"/>
+          <w:sz w:val="24"/>
+          <w:szCs w:val="24"/>
+        </w:rPr>
+      </w:pPr>
+      <w:proofErr w:type="gramStart"/>
+      <w:r>
+        <w:rPr>
+          <w:rFonts w:ascii="Garamond" w:hAnsi="Garamond"/>
+          <w:sz w:val="24"/>
+          <w:szCs w:val="24"/>
+        </w:rPr>
+        <w:t xml:space="preserve">{{ </w:t>
+      </w:r>
+      <w:proofErr w:type="spellStart"/>
+      <w:r>
+        <w:rPr>
+          <w:rFonts w:ascii="Garamond" w:hAnsi="Garamond"/>
+          <w:sz w:val="24"/>
+          <w:szCs w:val="24"/>
+        </w:rPr>
+        <w:t>user</w:t>
+      </w:r>
+      <w:proofErr w:type="gramEnd"/>
+      <w:r>
+        <w:rPr>
+          <w:rFonts w:ascii="Garamond" w:hAnsi="Garamond"/>
+          <w:sz w:val="24"/>
+          <w:szCs w:val="24"/>
+        </w:rPr>
+        <w:t>.signature_if_final</w:t>
+      </w:r>
+      <w:proofErr w:type="spellEnd"/>
+      <w:r>
+        <w:rPr>
+          <w:rFonts w:ascii="Garamond" w:hAnsi="Garamond"/>
+          <w:sz w:val="24"/>
+          <w:szCs w:val="24"/>
+        </w:rPr>
+        <w:t>(</w:t>
+      </w:r>
+      <w:proofErr w:type="spellStart"/>
+      <w:r>
+        <w:rPr>
+          <w:rFonts w:ascii="Garamond" w:hAnsi="Garamond"/>
+          <w:sz w:val="24"/>
+          <w:szCs w:val="24"/>
+        </w:rPr>
+        <w:t>i</w:t>
+      </w:r>
+      <w:proofErr w:type="spellEnd"/>
+      <w:proofErr w:type="gramStart"/>
+      <w:r>
+        <w:rPr>
+          <w:rFonts w:ascii="Garamond" w:hAnsi="Garamond"/>
+          <w:sz w:val="24"/>
+          <w:szCs w:val="24"/>
+        </w:rPr>
+        <w:t>) }</w:t>
       </w:r>
       <w:proofErr w:type="gramEnd"/>
       <w:r>
@@ -7567,6 +8787,203 @@
           <w:szCs w:val="24"/>
         </w:rPr>
         <w:t>}</w:t>
+      </w:r>
+    </w:p>
+    <w:p>
+      <w:pPr>
+        <w:keepNext/>
+        <w:keepLines/>
+        <w:tabs>
+          <w:tab w:val="left" w:pos="450"/>
+          <w:tab w:val="left" w:pos="810"/>
+          <w:tab w:val="left" w:pos="1440"/>
+          <w:tab w:val="left" w:pos="2160"/>
+          <w:tab w:val="left" w:pos="2880"/>
+          <w:tab w:val="left" w:pos="3600"/>
+          <w:tab w:val="left" w:pos="4320"/>
+          <w:tab w:val="left" w:pos="4500"/>
+          <w:tab w:val="left" w:pos="4860"/>
+          <w:tab w:val="left" w:pos="5040"/>
+          <w:tab w:val="left" w:pos="5580"/>
+        </w:tabs>
+        <w:spacing w:line="300" w:lineRule="auto"/>
+        <w:rPr>
+          <w:rFonts w:ascii="Garamond" w:hAnsi="Garamond"/>
+          <w:sz w:val="24"/>
+          <w:szCs w:val="24"/>
+        </w:rPr>
+      </w:pPr>
+      <w:r>
+        <w:rPr>
+          <w:rFonts w:ascii="Garamond" w:hAnsi="Garamond"/>
+          <w:sz w:val="24"/>
+          <w:szCs w:val="24"/>
+        </w:rPr>
+        <w:t>{%p else %}</w:t>
+      </w:r>
+    </w:p>
+    <w:p>
+      <w:pPr>
+        <w:keepNext/>
+        <w:keepLines/>
+        <w:tabs>
+          <w:tab w:val="left" w:pos="450"/>
+          <w:tab w:val="left" w:pos="810"/>
+          <w:tab w:val="left" w:pos="1440"/>
+          <w:tab w:val="left" w:pos="2160"/>
+          <w:tab w:val="left" w:pos="2880"/>
+          <w:tab w:val="left" w:pos="3600"/>
+          <w:tab w:val="left" w:pos="4320"/>
+          <w:tab w:val="left" w:pos="4500"/>
+          <w:tab w:val="left" w:pos="4860"/>
+          <w:tab w:val="left" w:pos="5040"/>
+          <w:tab w:val="left" w:pos="5580"/>
+        </w:tabs>
+        <w:spacing w:line="300" w:lineRule="auto"/>
+        <w:rPr>
+          <w:rFonts w:ascii="Garamond" w:hAnsi="Garamond"/>
+          <w:sz w:val="24"/>
+          <w:szCs w:val="24"/>
+        </w:rPr>
+      </w:pPr>
+      <w:r>
+        <w:rPr>
+          <w:rFonts w:ascii="Garamond" w:hAnsi="Garamond"/>
+          <w:sz w:val="24"/>
+          <w:szCs w:val="24"/>
+        </w:rPr>
+        <w:t>__________________________</w:t>
+      </w:r>
+    </w:p>
+    <w:p>
+      <w:pPr>
+        <w:keepNext/>
+        <w:keepLines/>
+        <w:tabs>
+          <w:tab w:val="left" w:pos="450"/>
+          <w:tab w:val="left" w:pos="810"/>
+          <w:tab w:val="left" w:pos="1440"/>
+          <w:tab w:val="left" w:pos="2160"/>
+          <w:tab w:val="left" w:pos="2880"/>
+          <w:tab w:val="left" w:pos="3600"/>
+          <w:tab w:val="left" w:pos="4320"/>
+          <w:tab w:val="left" w:pos="4500"/>
+          <w:tab w:val="left" w:pos="4860"/>
+          <w:tab w:val="left" w:pos="5040"/>
+          <w:tab w:val="left" w:pos="5580"/>
+        </w:tabs>
+        <w:spacing w:line="300" w:lineRule="auto"/>
+        <w:rPr>
+          <w:rFonts w:ascii="Garamond" w:hAnsi="Garamond"/>
+          <w:sz w:val="24"/>
+          <w:szCs w:val="24"/>
+        </w:rPr>
+      </w:pPr>
+      <w:r>
+        <w:rPr>
+          <w:rFonts w:ascii="Garamond" w:hAnsi="Garamond"/>
+          <w:sz w:val="24"/>
+          <w:szCs w:val="24"/>
+        </w:rPr>
+        <w:t>{%p endif %}</w:t>
+      </w:r>
+    </w:p>
+    <w:p>
+      <w:pPr>
+        <w:keepNext/>
+        <w:keepLines/>
+        <w:tabs>
+          <w:tab w:val="left" w:pos="450"/>
+          <w:tab w:val="left" w:pos="810"/>
+          <w:tab w:val="left" w:pos="1440"/>
+          <w:tab w:val="left" w:pos="2160"/>
+          <w:tab w:val="left" w:pos="2880"/>
+          <w:tab w:val="left" w:pos="3600"/>
+          <w:tab w:val="left" w:pos="4320"/>
+          <w:tab w:val="left" w:pos="4500"/>
+          <w:tab w:val="left" w:pos="4860"/>
+          <w:tab w:val="left" w:pos="5040"/>
+          <w:tab w:val="left" w:pos="5580"/>
+        </w:tabs>
+        <w:spacing w:line="300" w:lineRule="auto"/>
+        <w:rPr>
+          <w:rFonts w:ascii="Garamond" w:hAnsi="Garamond"/>
+          <w:i/>
+          <w:iCs/>
+          <w:sz w:val="24"/>
+          <w:szCs w:val="24"/>
+        </w:rPr>
+      </w:pPr>
+      <w:r>
+        <w:rPr>
+          <w:rFonts w:ascii="Garamond" w:hAnsi="Garamond"/>
+          <w:i/>
+          <w:iCs/>
+          <w:sz w:val="24"/>
+          <w:szCs w:val="24"/>
+        </w:rPr>
+        <w:t>Signature of tenant</w:t>
+      </w:r>
+    </w:p>
+    <w:p>
+      <w:pPr>
+        <w:rPr>
+          <w:rFonts w:ascii="Garamond" w:hAnsi="Garamond"/>
+          <w:sz w:val="24"/>
+          <w:szCs w:val="24"/>
+        </w:rPr>
+      </w:pPr>
+      <w:r>
+        <w:rPr>
+          <w:rFonts w:ascii="Garamond" w:hAnsi="Garamond"/>
+          <w:sz w:val="24"/>
+          <w:szCs w:val="24"/>
+        </w:rPr>
+        <w:t xml:space="preserve">{%p </w:t>
+      </w:r>
+      <w:proofErr w:type="spellStart"/>
+      <w:r>
+        <w:rPr>
+          <w:rFonts w:ascii="Garamond" w:hAnsi="Garamond"/>
+          <w:sz w:val="24"/>
+          <w:szCs w:val="24"/>
+        </w:rPr>
+        <w:t>endfor</w:t>
+      </w:r>
+      <w:proofErr w:type="spellEnd"/>
+      <w:r>
+        <w:rPr>
+          <w:rFonts w:ascii="Garamond" w:hAnsi="Garamond"/>
+          <w:sz w:val="24"/>
+          <w:szCs w:val="24"/>
+        </w:rPr>
+        <w:t xml:space="preserve"> %}</w:t>
+      </w:r>
+    </w:p>
+    <w:p>
+      <w:pPr>
+        <w:rPr>
+          <w:rFonts w:ascii="Garamond" w:hAnsi="Garamond"/>
+          <w:sz w:val="24"/>
+          <w:szCs w:val="24"/>
+        </w:rPr>
+      </w:pPr>
+      <w:r>
+        <w:rPr>
+          <w:rFonts w:ascii="Garamond" w:hAnsi="Garamond"/>
+          <w:sz w:val="24"/>
+          <w:szCs w:val="24"/>
+        </w:rPr>
+        <w:t>{%p else %}</w:t>
+      </w:r>
+    </w:p>
+    <w:p>
+      <w:pPr>
+        <w:pStyle w:val="Heading2"/>
+      </w:pPr>
+      <w:r>
+        <w:lastRenderedPageBreak/>
+        <w:t>Signature of Tenant</w:t>
       </w:r>
     </w:p>
     <w:p>
@@ -7589,39 +9006,89 @@
           <w:tab w:val="left" w:pos="5580"/>
         </w:tabs>
         <w:spacing w:line="300" w:lineRule="auto"/>
-        <w:contextualSpacing/>
-        <w:rPr>
-          <w:rFonts w:ascii="Garamond" w:hAnsi="Garamond"/>
-          <w:sz w:val="24"/>
-          <w:szCs w:val="24"/>
-        </w:rPr>
-      </w:pPr>
-      <w:r>
-        <w:rPr>
-          <w:rFonts w:ascii="Garamond" w:hAnsi="Garamond"/>
-          <w:sz w:val="24"/>
-          <w:szCs w:val="24"/>
-        </w:rPr>
-        <w:t xml:space="preserve">{% if </w:t>
+        <w:rPr>
+          <w:rFonts w:ascii="Garamond" w:hAnsi="Garamond"/>
+          <w:sz w:val="24"/>
+          <w:szCs w:val="24"/>
+        </w:rPr>
+      </w:pPr>
+      <w:r>
+        <w:rPr>
+          <w:rFonts w:ascii="Garamond" w:hAnsi="Garamond"/>
+          <w:sz w:val="24"/>
+          <w:szCs w:val="24"/>
+        </w:rPr>
+        <w:t>Respectfully submitted,</w:t>
+      </w:r>
+    </w:p>
+    <w:p>
+      <w:pPr>
+        <w:keepNext/>
+        <w:keepLines/>
+        <w:tabs>
+          <w:tab w:val="left" w:pos="450"/>
+          <w:tab w:val="left" w:pos="810"/>
+          <w:tab w:val="left" w:pos="1440"/>
+          <w:tab w:val="left" w:pos="2160"/>
+          <w:tab w:val="left" w:pos="2880"/>
+          <w:tab w:val="left" w:pos="3600"/>
+          <w:tab w:val="left" w:pos="4320"/>
+          <w:tab w:val="left" w:pos="4500"/>
+          <w:tab w:val="left" w:pos="4860"/>
+          <w:tab w:val="left" w:pos="5040"/>
+          <w:tab w:val="left" w:pos="5580"/>
+        </w:tabs>
+        <w:spacing w:line="300" w:lineRule="auto"/>
+        <w:rPr>
+          <w:rFonts w:ascii="Garamond" w:hAnsi="Garamond"/>
+          <w:sz w:val="24"/>
+          <w:szCs w:val="24"/>
+        </w:rPr>
+      </w:pPr>
+      <w:proofErr w:type="gramStart"/>
+      <w:r>
+        <w:rPr>
+          <w:rFonts w:ascii="Garamond" w:hAnsi="Garamond"/>
+          <w:sz w:val="24"/>
+          <w:szCs w:val="24"/>
+        </w:rPr>
+        <w:t>{{ users</w:t>
+      </w:r>
+      <w:proofErr w:type="gramEnd"/>
+      <w:r>
+        <w:rPr>
+          <w:rFonts w:ascii="Garamond" w:hAnsi="Garamond"/>
+          <w:sz w:val="24"/>
+          <w:szCs w:val="24"/>
+        </w:rPr>
+        <w:t>[0</w:t>
+      </w:r>
+      <w:proofErr w:type="gramStart"/>
+      <w:r>
+        <w:rPr>
+          <w:rFonts w:ascii="Garamond" w:hAnsi="Garamond"/>
+          <w:sz w:val="24"/>
+          <w:szCs w:val="24"/>
+        </w:rPr>
+        <w:t>].</w:t>
       </w:r>
       <w:proofErr w:type="spellStart"/>
-      <w:proofErr w:type="gramStart"/>
-      <w:r>
-        <w:rPr>
-          <w:rFonts w:ascii="Garamond" w:hAnsi="Garamond"/>
-          <w:sz w:val="24"/>
-          <w:szCs w:val="24"/>
-        </w:rPr>
-        <w:t>user.mailing</w:t>
-      </w:r>
-      <w:proofErr w:type="gramEnd"/>
-      <w:r>
-        <w:rPr>
-          <w:rFonts w:ascii="Garamond" w:hAnsi="Garamond"/>
-          <w:sz w:val="24"/>
-          <w:szCs w:val="24"/>
-        </w:rPr>
-        <w:t>_address</w:t>
+      <w:r>
+        <w:rPr>
+          <w:rFonts w:ascii="Garamond" w:hAnsi="Garamond"/>
+          <w:sz w:val="24"/>
+          <w:szCs w:val="24"/>
+        </w:rPr>
+        <w:t>signature</w:t>
+      </w:r>
+      <w:proofErr w:type="gramEnd"/>
+      <w:r>
+        <w:rPr>
+          <w:rFonts w:ascii="Garamond" w:hAnsi="Garamond"/>
+          <w:sz w:val="24"/>
+          <w:szCs w:val="24"/>
+        </w:rPr>
+        <w:t>_if_final</w:t>
       </w:r>
       <w:proofErr w:type="spellEnd"/>
       <w:r>
@@ -7630,138 +9097,18 @@
           <w:sz w:val="24"/>
           <w:szCs w:val="24"/>
         </w:rPr>
-        <w:t xml:space="preserve"> == </w:t>
+        <w:t>(</w:t>
       </w:r>
       <w:proofErr w:type="spellStart"/>
-      <w:proofErr w:type="gramStart"/>
-      <w:r>
-        <w:rPr>
-          <w:rFonts w:ascii="Garamond" w:hAnsi="Garamond"/>
-          <w:sz w:val="24"/>
-          <w:szCs w:val="24"/>
-        </w:rPr>
-        <w:t>user.address</w:t>
+      <w:r>
+        <w:rPr>
+          <w:rFonts w:ascii="Garamond" w:hAnsi="Garamond"/>
+          <w:sz w:val="24"/>
+          <w:szCs w:val="24"/>
+        </w:rPr>
+        <w:t>i</w:t>
       </w:r>
       <w:proofErr w:type="spellEnd"/>
-      <w:proofErr w:type="gramEnd"/>
-      <w:r>
-        <w:rPr>
-          <w:rFonts w:ascii="Garamond" w:hAnsi="Garamond"/>
-          <w:sz w:val="24"/>
-          <w:szCs w:val="24"/>
-        </w:rPr>
-        <w:t xml:space="preserve"> </w:t>
-      </w:r>
-      <w:proofErr w:type="gramStart"/>
-      <w:r>
-        <w:rPr>
-          <w:rFonts w:ascii="Garamond" w:hAnsi="Garamond"/>
-          <w:sz w:val="24"/>
-          <w:szCs w:val="24"/>
-        </w:rPr>
-        <w:t xml:space="preserve">%}{{ </w:t>
-      </w:r>
-      <w:proofErr w:type="spellStart"/>
-      <w:r>
-        <w:rPr>
-          <w:rFonts w:ascii="Garamond" w:hAnsi="Garamond"/>
-          <w:sz w:val="24"/>
-          <w:szCs w:val="24"/>
-        </w:rPr>
-        <w:t>user</w:t>
-      </w:r>
-      <w:proofErr w:type="gramEnd"/>
-      <w:r>
-        <w:rPr>
-          <w:rFonts w:ascii="Garamond" w:hAnsi="Garamond"/>
-          <w:sz w:val="24"/>
-          <w:szCs w:val="24"/>
-        </w:rPr>
-        <w:t>.mailing_</w:t>
-      </w:r>
-      <w:proofErr w:type="gramStart"/>
-      <w:r>
-        <w:rPr>
-          <w:rFonts w:ascii="Garamond" w:hAnsi="Garamond"/>
-          <w:sz w:val="24"/>
-          <w:szCs w:val="24"/>
-        </w:rPr>
-        <w:t>address.block</w:t>
-      </w:r>
-      <w:proofErr w:type="spellEnd"/>
-      <w:proofErr w:type="gramEnd"/>
-      <w:r>
-        <w:rPr>
-          <w:rFonts w:ascii="Garamond" w:hAnsi="Garamond"/>
-          <w:sz w:val="24"/>
-          <w:szCs w:val="24"/>
-        </w:rPr>
-        <w:t>(</w:t>
-      </w:r>
-      <w:proofErr w:type="gramStart"/>
-      <w:r>
-        <w:rPr>
-          <w:rFonts w:ascii="Garamond" w:hAnsi="Garamond"/>
-          <w:sz w:val="24"/>
-          <w:szCs w:val="24"/>
-        </w:rPr>
-        <w:t>) }}{</w:t>
-      </w:r>
-      <w:proofErr w:type="gramEnd"/>
-      <w:r>
-        <w:rPr>
-          <w:rFonts w:ascii="Garamond" w:hAnsi="Garamond"/>
-          <w:sz w:val="24"/>
-          <w:szCs w:val="24"/>
-        </w:rPr>
-        <w:t xml:space="preserve">% else </w:t>
-      </w:r>
-      <w:proofErr w:type="gramStart"/>
-      <w:r>
-        <w:rPr>
-          <w:rFonts w:ascii="Garamond" w:hAnsi="Garamond"/>
-          <w:sz w:val="24"/>
-          <w:szCs w:val="24"/>
-        </w:rPr>
-        <w:t xml:space="preserve">%}{{ </w:t>
-      </w:r>
-      <w:proofErr w:type="spellStart"/>
-      <w:r>
-        <w:rPr>
-          <w:rFonts w:ascii="Garamond" w:hAnsi="Garamond"/>
-          <w:sz w:val="24"/>
-          <w:szCs w:val="24"/>
-        </w:rPr>
-        <w:t>user</w:t>
-      </w:r>
-      <w:proofErr w:type="gramEnd"/>
-      <w:r>
-        <w:rPr>
-          <w:rFonts w:ascii="Garamond" w:hAnsi="Garamond"/>
-          <w:sz w:val="24"/>
-          <w:szCs w:val="24"/>
-        </w:rPr>
-        <w:t>.</w:t>
-      </w:r>
-      <w:proofErr w:type="gramStart"/>
-      <w:r>
-        <w:rPr>
-          <w:rFonts w:ascii="Garamond" w:hAnsi="Garamond"/>
-          <w:sz w:val="24"/>
-          <w:szCs w:val="24"/>
-        </w:rPr>
-        <w:t>address.block</w:t>
-      </w:r>
-      <w:proofErr w:type="spellEnd"/>
-      <w:proofErr w:type="gramEnd"/>
-      <w:r>
-        <w:rPr>
-          <w:rFonts w:ascii="Garamond" w:hAnsi="Garamond"/>
-          <w:sz w:val="24"/>
-          <w:szCs w:val="24"/>
-        </w:rPr>
-        <w:t>(</w:t>
-      </w:r>
       <w:proofErr w:type="gramStart"/>
       <w:r>
         <w:rPr>
@@ -7800,7 +9147,6 @@
           <w:tab w:val="left" w:pos="5040"/>
           <w:tab w:val="left" w:pos="5580"/>
         </w:tabs>
-        <w:spacing w:line="300" w:lineRule="auto"/>
         <w:contextualSpacing/>
         <w:rPr>
           <w:rFonts w:ascii="Garamond" w:hAnsi="Garamond"/>
@@ -7808,143 +9154,36 @@
           <w:szCs w:val="24"/>
         </w:rPr>
       </w:pPr>
-      <w:r>
-        <w:rPr>
-          <w:rFonts w:ascii="Garamond" w:hAnsi="Garamond"/>
-          <w:sz w:val="24"/>
-          <w:szCs w:val="24"/>
-        </w:rPr>
-        <w:t>Mailing address:</w:t>
-      </w:r>
-      <w:r>
-        <w:rPr>
-          <w:rFonts w:ascii="Garamond" w:hAnsi="Garamond"/>
-          <w:b/>
-          <w:bCs/>
-          <w:sz w:val="24"/>
-          <w:szCs w:val="24"/>
-        </w:rPr>
-        <w:t xml:space="preserve"> </w:t>
-      </w:r>
-      <w:proofErr w:type="gramStart"/>
-      <w:r>
-        <w:rPr>
-          <w:rFonts w:ascii="Garamond" w:hAnsi="Garamond"/>
-          <w:sz w:val="24"/>
-          <w:szCs w:val="24"/>
-        </w:rPr>
-        <w:t xml:space="preserve">{{ </w:t>
+      <w:proofErr w:type="gramStart"/>
+      <w:r>
+        <w:rPr>
+          <w:rFonts w:ascii="Garamond" w:hAnsi="Garamond"/>
+          <w:sz w:val="24"/>
+          <w:szCs w:val="24"/>
+        </w:rPr>
+        <w:t>{{ users</w:t>
+      </w:r>
+      <w:proofErr w:type="gramEnd"/>
+      <w:r>
+        <w:rPr>
+          <w:rFonts w:ascii="Garamond" w:hAnsi="Garamond"/>
+          <w:sz w:val="24"/>
+          <w:szCs w:val="24"/>
+        </w:rPr>
+        <w:t>[0].</w:t>
       </w:r>
       <w:proofErr w:type="spellStart"/>
-      <w:r>
-        <w:rPr>
-          <w:rFonts w:ascii="Garamond" w:hAnsi="Garamond"/>
-          <w:sz w:val="24"/>
-          <w:szCs w:val="24"/>
-        </w:rPr>
-        <w:t>user</w:t>
-      </w:r>
-      <w:proofErr w:type="gramEnd"/>
-      <w:r>
-        <w:rPr>
-          <w:rFonts w:ascii="Garamond" w:hAnsi="Garamond"/>
-          <w:sz w:val="24"/>
-          <w:szCs w:val="24"/>
-        </w:rPr>
-        <w:t>.mailing_</w:t>
-      </w:r>
-      <w:proofErr w:type="gramStart"/>
-      <w:r>
-        <w:rPr>
-          <w:rFonts w:ascii="Garamond" w:hAnsi="Garamond"/>
-          <w:sz w:val="24"/>
-          <w:szCs w:val="24"/>
-        </w:rPr>
-        <w:t>address.on</w:t>
-      </w:r>
-      <w:proofErr w:type="gramEnd"/>
-      <w:r>
-        <w:rPr>
-          <w:rFonts w:ascii="Garamond" w:hAnsi="Garamond"/>
-          <w:sz w:val="24"/>
-          <w:szCs w:val="24"/>
-        </w:rPr>
-        <w:t>_one_</w:t>
-      </w:r>
-      <w:proofErr w:type="gramStart"/>
-      <w:r>
-        <w:rPr>
-          <w:rFonts w:ascii="Garamond" w:hAnsi="Garamond"/>
-          <w:sz w:val="24"/>
-          <w:szCs w:val="24"/>
-        </w:rPr>
-        <w:t>line</w:t>
+      <w:proofErr w:type="gramStart"/>
+      <w:r>
+        <w:rPr>
+          <w:rFonts w:ascii="Garamond" w:hAnsi="Garamond"/>
+          <w:sz w:val="24"/>
+          <w:szCs w:val="24"/>
+        </w:rPr>
+        <w:t>name.full</w:t>
       </w:r>
       <w:proofErr w:type="spellEnd"/>
-      <w:r>
-        <w:rPr>
-          <w:rFonts w:ascii="Garamond" w:hAnsi="Garamond"/>
-          <w:sz w:val="24"/>
-          <w:szCs w:val="24"/>
-        </w:rPr>
-        <w:t>() }}{</w:t>
-      </w:r>
-      <w:proofErr w:type="gramEnd"/>
-      <w:r>
-        <w:rPr>
-          <w:rFonts w:ascii="Garamond" w:hAnsi="Garamond"/>
-          <w:sz w:val="24"/>
-          <w:szCs w:val="24"/>
-        </w:rPr>
-        <w:t xml:space="preserve">% endif </w:t>
-      </w:r>
-      <w:proofErr w:type="gramStart"/>
-      <w:r>
-        <w:rPr>
-          <w:rFonts w:ascii="Garamond" w:hAnsi="Garamond"/>
-          <w:sz w:val="24"/>
-          <w:szCs w:val="24"/>
-        </w:rPr>
-        <w:t>%}{</w:t>
-      </w:r>
-      <w:proofErr w:type="gramEnd"/>
-      <w:r>
-        <w:rPr>
-          <w:rFonts w:ascii="Garamond" w:hAnsi="Garamond"/>
-          <w:sz w:val="24"/>
-          <w:szCs w:val="24"/>
-        </w:rPr>
-        <w:t xml:space="preserve">% if </w:t>
-      </w:r>
-      <w:proofErr w:type="spellStart"/>
-      <w:proofErr w:type="gramStart"/>
-      <w:r>
-        <w:rPr>
-          <w:rFonts w:ascii="Garamond" w:hAnsi="Garamond"/>
-          <w:sz w:val="24"/>
-          <w:szCs w:val="24"/>
-        </w:rPr>
-        <w:t>user.mobile</w:t>
-      </w:r>
-      <w:proofErr w:type="gramEnd"/>
-      <w:r>
-        <w:rPr>
-          <w:rFonts w:ascii="Garamond" w:hAnsi="Garamond"/>
-          <w:sz w:val="24"/>
-          <w:szCs w:val="24"/>
-        </w:rPr>
-        <w:t>_</w:t>
-      </w:r>
-      <w:proofErr w:type="gramStart"/>
-      <w:r>
-        <w:rPr>
-          <w:rFonts w:ascii="Garamond" w:hAnsi="Garamond"/>
-          <w:sz w:val="24"/>
-          <w:szCs w:val="24"/>
-        </w:rPr>
-        <w:t>numbers</w:t>
-      </w:r>
-      <w:proofErr w:type="spellEnd"/>
+      <w:proofErr w:type="gramEnd"/>
       <w:r>
         <w:rPr>
           <w:rFonts w:ascii="Garamond" w:hAnsi="Garamond"/>
@@ -7953,14 +9192,23 @@
         </w:rPr>
         <w:t>(</w:t>
       </w:r>
-      <w:proofErr w:type="gramEnd"/>
-      <w:r>
-        <w:rPr>
-          <w:rFonts w:ascii="Garamond" w:hAnsi="Garamond"/>
-          <w:sz w:val="24"/>
-          <w:szCs w:val="24"/>
-        </w:rPr>
-        <w:t>) %}</w:t>
+      <w:proofErr w:type="gramStart"/>
+      <w:r>
+        <w:rPr>
+          <w:rFonts w:ascii="Garamond" w:hAnsi="Garamond"/>
+          <w:sz w:val="24"/>
+          <w:szCs w:val="24"/>
+        </w:rPr>
+        <w:t>) }</w:t>
+      </w:r>
+      <w:proofErr w:type="gramEnd"/>
+      <w:r>
+        <w:rPr>
+          <w:rFonts w:ascii="Garamond" w:hAnsi="Garamond"/>
+          <w:sz w:val="24"/>
+          <w:szCs w:val="24"/>
+        </w:rPr>
+        <w:t>}</w:t>
       </w:r>
     </w:p>
     <w:p>
@@ -7982,24 +9230,47 @@
           <w:tab w:val="left" w:pos="5040"/>
           <w:tab w:val="left" w:pos="5580"/>
         </w:tabs>
-        <w:spacing w:line="300" w:lineRule="auto"/>
         <w:contextualSpacing/>
         <w:rPr>
           <w:rFonts w:ascii="Garamond" w:hAnsi="Garamond"/>
-          <w:b/>
-          <w:bCs/>
-          <w:sz w:val="24"/>
-          <w:szCs w:val="24"/>
-        </w:rPr>
-      </w:pPr>
-      <w:proofErr w:type="gramStart"/>
-      <w:r>
-        <w:rPr>
-          <w:rFonts w:ascii="Garamond" w:hAnsi="Garamond"/>
-          <w:sz w:val="24"/>
-          <w:szCs w:val="24"/>
-        </w:rPr>
-        <w:t xml:space="preserve">{{ </w:t>
+          <w:sz w:val="24"/>
+          <w:szCs w:val="24"/>
+        </w:rPr>
+      </w:pPr>
+      <w:r>
+        <w:rPr>
+          <w:rFonts w:ascii="Garamond" w:hAnsi="Garamond"/>
+          <w:sz w:val="24"/>
+          <w:szCs w:val="24"/>
+        </w:rPr>
+        <w:t xml:space="preserve">{% if </w:t>
+      </w:r>
+      <w:proofErr w:type="gramStart"/>
+      <w:r>
+        <w:rPr>
+          <w:rFonts w:ascii="Garamond" w:hAnsi="Garamond"/>
+          <w:sz w:val="24"/>
+          <w:szCs w:val="24"/>
+        </w:rPr>
+        <w:t>users[</w:t>
+      </w:r>
+      <w:proofErr w:type="gramEnd"/>
+      <w:r>
+        <w:rPr>
+          <w:rFonts w:ascii="Garamond" w:hAnsi="Garamond"/>
+          <w:sz w:val="24"/>
+          <w:szCs w:val="24"/>
+        </w:rPr>
+        <w:t>0</w:t>
+      </w:r>
+      <w:proofErr w:type="gramStart"/>
+      <w:r>
+        <w:rPr>
+          <w:rFonts w:ascii="Garamond" w:hAnsi="Garamond"/>
+          <w:sz w:val="24"/>
+          <w:szCs w:val="24"/>
+        </w:rPr>
+        <w:t>].</w:t>
       </w:r>
       <w:proofErr w:type="spellStart"/>
       <w:r>
@@ -8008,25 +9279,16 @@
           <w:sz w:val="24"/>
           <w:szCs w:val="24"/>
         </w:rPr>
-        <w:t>user</w:t>
-      </w:r>
-      <w:proofErr w:type="gramEnd"/>
-      <w:r>
-        <w:rPr>
-          <w:rFonts w:ascii="Garamond" w:hAnsi="Garamond"/>
-          <w:sz w:val="24"/>
-          <w:szCs w:val="24"/>
-        </w:rPr>
-        <w:t>.mobile_</w:t>
-      </w:r>
-      <w:proofErr w:type="gramStart"/>
-      <w:r>
-        <w:rPr>
-          <w:rFonts w:ascii="Garamond" w:hAnsi="Garamond"/>
-          <w:sz w:val="24"/>
-          <w:szCs w:val="24"/>
-        </w:rPr>
-        <w:t>numbers</w:t>
+        <w:t>mailing</w:t>
+      </w:r>
+      <w:proofErr w:type="gramEnd"/>
+      <w:r>
+        <w:rPr>
+          <w:rFonts w:ascii="Garamond" w:hAnsi="Garamond"/>
+          <w:sz w:val="24"/>
+          <w:szCs w:val="24"/>
+        </w:rPr>
+        <w:t>_address</w:t>
       </w:r>
       <w:proofErr w:type="spellEnd"/>
       <w:r>
@@ -8035,7 +9297,116 @@
           <w:sz w:val="24"/>
           <w:szCs w:val="24"/>
         </w:rPr>
-        <w:t>() }}{</w:t>
+        <w:t xml:space="preserve"> == </w:t>
+      </w:r>
+      <w:proofErr w:type="gramStart"/>
+      <w:r>
+        <w:rPr>
+          <w:rFonts w:ascii="Garamond" w:hAnsi="Garamond"/>
+          <w:sz w:val="24"/>
+          <w:szCs w:val="24"/>
+        </w:rPr>
+        <w:t>users[</w:t>
+      </w:r>
+      <w:proofErr w:type="gramEnd"/>
+      <w:r>
+        <w:rPr>
+          <w:rFonts w:ascii="Garamond" w:hAnsi="Garamond"/>
+          <w:sz w:val="24"/>
+          <w:szCs w:val="24"/>
+        </w:rPr>
+        <w:t>0</w:t>
+      </w:r>
+      <w:proofErr w:type="gramStart"/>
+      <w:r>
+        <w:rPr>
+          <w:rFonts w:ascii="Garamond" w:hAnsi="Garamond"/>
+          <w:sz w:val="24"/>
+          <w:szCs w:val="24"/>
+        </w:rPr>
+        <w:t>].address</w:t>
+      </w:r>
+      <w:proofErr w:type="gramEnd"/>
+      <w:r>
+        <w:rPr>
+          <w:rFonts w:ascii="Garamond" w:hAnsi="Garamond"/>
+          <w:sz w:val="24"/>
+          <w:szCs w:val="24"/>
+        </w:rPr>
+        <w:t xml:space="preserve"> </w:t>
+      </w:r>
+      <w:proofErr w:type="gramStart"/>
+      <w:r>
+        <w:rPr>
+          <w:rFonts w:ascii="Garamond" w:hAnsi="Garamond"/>
+          <w:sz w:val="24"/>
+          <w:szCs w:val="24"/>
+        </w:rPr>
+        <w:t>%}{{ users</w:t>
+      </w:r>
+      <w:proofErr w:type="gramEnd"/>
+      <w:r>
+        <w:rPr>
+          <w:rFonts w:ascii="Garamond" w:hAnsi="Garamond"/>
+          <w:sz w:val="24"/>
+          <w:szCs w:val="24"/>
+        </w:rPr>
+        <w:t>[0</w:t>
+      </w:r>
+      <w:proofErr w:type="gramStart"/>
+      <w:r>
+        <w:rPr>
+          <w:rFonts w:ascii="Garamond" w:hAnsi="Garamond"/>
+          <w:sz w:val="24"/>
+          <w:szCs w:val="24"/>
+        </w:rPr>
+        <w:t>].</w:t>
+      </w:r>
+      <w:proofErr w:type="spellStart"/>
+      <w:r>
+        <w:rPr>
+          <w:rFonts w:ascii="Garamond" w:hAnsi="Garamond"/>
+          <w:sz w:val="24"/>
+          <w:szCs w:val="24"/>
+        </w:rPr>
+        <w:t>mailing</w:t>
+      </w:r>
+      <w:proofErr w:type="gramEnd"/>
+      <w:r>
+        <w:rPr>
+          <w:rFonts w:ascii="Garamond" w:hAnsi="Garamond"/>
+          <w:sz w:val="24"/>
+          <w:szCs w:val="24"/>
+        </w:rPr>
+        <w:t>_</w:t>
+      </w:r>
+      <w:proofErr w:type="gramStart"/>
+      <w:r>
+        <w:rPr>
+          <w:rFonts w:ascii="Garamond" w:hAnsi="Garamond"/>
+          <w:sz w:val="24"/>
+          <w:szCs w:val="24"/>
+        </w:rPr>
+        <w:t>address.block</w:t>
+      </w:r>
+      <w:proofErr w:type="spellEnd"/>
+      <w:proofErr w:type="gramEnd"/>
+      <w:r>
+        <w:rPr>
+          <w:rFonts w:ascii="Garamond" w:hAnsi="Garamond"/>
+          <w:sz w:val="24"/>
+          <w:szCs w:val="24"/>
+        </w:rPr>
+        <w:t>(</w:t>
+      </w:r>
+      <w:proofErr w:type="gramStart"/>
+      <w:r>
+        <w:rPr>
+          <w:rFonts w:ascii="Garamond" w:hAnsi="Garamond"/>
+          <w:sz w:val="24"/>
+          <w:szCs w:val="24"/>
+        </w:rPr>
+        <w:t>) }}{</w:t>
       </w:r>
       <w:proofErr w:type="gramEnd"/>
       <w:r>
@@ -8053,7 +9424,25 @@
           <w:sz w:val="24"/>
           <w:szCs w:val="24"/>
         </w:rPr>
-        <w:t xml:space="preserve">%}{{ </w:t>
+        <w:t>%}{{ users</w:t>
+      </w:r>
+      <w:proofErr w:type="gramEnd"/>
+      <w:r>
+        <w:rPr>
+          <w:rFonts w:ascii="Garamond" w:hAnsi="Garamond"/>
+          <w:sz w:val="24"/>
+          <w:szCs w:val="24"/>
+        </w:rPr>
+        <w:t>[0</w:t>
+      </w:r>
+      <w:proofErr w:type="gramStart"/>
+      <w:r>
+        <w:rPr>
+          <w:rFonts w:ascii="Garamond" w:hAnsi="Garamond"/>
+          <w:sz w:val="24"/>
+          <w:szCs w:val="24"/>
+        </w:rPr>
+        <w:t>].</w:t>
       </w:r>
       <w:proofErr w:type="spellStart"/>
       <w:r>
@@ -8062,25 +9451,25 @@
           <w:sz w:val="24"/>
           <w:szCs w:val="24"/>
         </w:rPr>
-        <w:t>user</w:t>
-      </w:r>
-      <w:proofErr w:type="gramEnd"/>
-      <w:r>
-        <w:rPr>
-          <w:rFonts w:ascii="Garamond" w:hAnsi="Garamond"/>
-          <w:sz w:val="24"/>
-          <w:szCs w:val="24"/>
-        </w:rPr>
-        <w:t>.phone_</w:t>
-      </w:r>
-      <w:proofErr w:type="gramStart"/>
-      <w:r>
-        <w:rPr>
-          <w:rFonts w:ascii="Garamond" w:hAnsi="Garamond"/>
-          <w:sz w:val="24"/>
-          <w:szCs w:val="24"/>
-        </w:rPr>
-        <w:t>numbers</w:t>
+        <w:t>address</w:t>
+      </w:r>
+      <w:proofErr w:type="gramEnd"/>
+      <w:r>
+        <w:rPr>
+          <w:rFonts w:ascii="Garamond" w:hAnsi="Garamond"/>
+          <w:sz w:val="24"/>
+          <w:szCs w:val="24"/>
+        </w:rPr>
+        <w:t>.</w:t>
+      </w:r>
+      <w:proofErr w:type="gramStart"/>
+      <w:r>
+        <w:rPr>
+          <w:rFonts w:ascii="Garamond" w:hAnsi="Garamond"/>
+          <w:sz w:val="24"/>
+          <w:szCs w:val="24"/>
+        </w:rPr>
+        <w:t>block</w:t>
       </w:r>
       <w:proofErr w:type="spellEnd"/>
       <w:r>
@@ -8089,69 +9478,7 @@
           <w:sz w:val="24"/>
           <w:szCs w:val="24"/>
         </w:rPr>
-        <w:t>() }}{</w:t>
-      </w:r>
-      <w:proofErr w:type="gramEnd"/>
-      <w:r>
-        <w:rPr>
-          <w:rFonts w:ascii="Garamond" w:hAnsi="Garamond"/>
-          <w:sz w:val="24"/>
-          <w:szCs w:val="24"/>
-        </w:rPr>
-        <w:t>% endif %}</w:t>
-      </w:r>
-      <w:r>
-        <w:rPr>
-          <w:rFonts w:ascii="Garamond" w:hAnsi="Garamond"/>
-          <w:sz w:val="24"/>
-          <w:szCs w:val="24"/>
-        </w:rPr>
-        <w:br/>
-      </w:r>
-      <w:proofErr w:type="gramStart"/>
-      <w:r>
-        <w:rPr>
-          <w:rFonts w:ascii="Garamond" w:hAnsi="Garamond"/>
-          <w:sz w:val="24"/>
-          <w:szCs w:val="24"/>
-        </w:rPr>
-        <w:t xml:space="preserve">{{ </w:t>
-      </w:r>
-      <w:proofErr w:type="spellStart"/>
-      <w:r>
-        <w:rPr>
-          <w:rFonts w:ascii="Garamond" w:hAnsi="Garamond"/>
-          <w:sz w:val="24"/>
-          <w:szCs w:val="24"/>
-        </w:rPr>
-        <w:t>user</w:t>
-      </w:r>
-      <w:proofErr w:type="gramEnd"/>
-      <w:r>
-        <w:rPr>
-          <w:rFonts w:ascii="Garamond" w:hAnsi="Garamond"/>
-          <w:sz w:val="24"/>
-          <w:szCs w:val="24"/>
-        </w:rPr>
-        <w:t>.</w:t>
-      </w:r>
-      <w:proofErr w:type="gramStart"/>
-      <w:r>
-        <w:rPr>
-          <w:rFonts w:ascii="Garamond" w:hAnsi="Garamond"/>
-          <w:sz w:val="24"/>
-          <w:szCs w:val="24"/>
-        </w:rPr>
-        <w:t>email</w:t>
-      </w:r>
-      <w:proofErr w:type="spellEnd"/>
-      <w:r>
-        <w:rPr>
-          <w:rFonts w:ascii="Garamond" w:hAnsi="Garamond"/>
-          <w:sz w:val="24"/>
-          <w:szCs w:val="24"/>
-        </w:rPr>
-        <w:t xml:space="preserve"> }</w:t>
+        <w:t>() }</w:t>
       </w:r>
       <w:proofErr w:type="gramEnd"/>
       <w:r>
@@ -8161,823 +9488,6 @@
           <w:szCs w:val="24"/>
         </w:rPr>
         <w:t>}</w:t>
-      </w:r>
-    </w:p>
-    <w:p>
-      <w:pPr>
-        <w:pStyle w:val="Heading2"/>
-      </w:pPr>
-      <w:r>
-        <w:t>Tenant’s Verification</w:t>
-      </w:r>
-    </w:p>
-    <w:p>
-      <w:pPr>
-        <w:keepNext/>
-        <w:keepLines/>
-        <w:spacing w:line="300" w:lineRule="auto"/>
-        <w:rPr>
-          <w:rFonts w:ascii="Garamond" w:hAnsi="Garamond"/>
-          <w:sz w:val="24"/>
-          <w:szCs w:val="24"/>
-        </w:rPr>
-      </w:pPr>
-      <w:r>
-        <w:rPr>
-          <w:rFonts w:ascii="Garamond" w:hAnsi="Garamond"/>
-          <w:sz w:val="24"/>
-          <w:szCs w:val="24"/>
-        </w:rPr>
-        <w:t xml:space="preserve">I, </w:t>
-      </w:r>
-      <w:proofErr w:type="gramStart"/>
-      <w:r>
-        <w:rPr>
-          <w:rFonts w:ascii="Garamond" w:hAnsi="Garamond"/>
-          <w:sz w:val="24"/>
-          <w:szCs w:val="24"/>
-        </w:rPr>
-        <w:t>{{ user</w:t>
-      </w:r>
-      <w:proofErr w:type="gramEnd"/>
-      <w:r>
-        <w:rPr>
-          <w:rFonts w:ascii="Garamond" w:hAnsi="Garamond"/>
-          <w:sz w:val="24"/>
-          <w:szCs w:val="24"/>
-        </w:rPr>
-        <w:t xml:space="preserve"> }}, have personal knowledge of </w:t>
-      </w:r>
-      <w:proofErr w:type="gramStart"/>
-      <w:r>
-        <w:rPr>
-          <w:rFonts w:ascii="Garamond" w:hAnsi="Garamond"/>
-          <w:sz w:val="24"/>
-          <w:szCs w:val="24"/>
-        </w:rPr>
-        <w:t>all of</w:t>
-      </w:r>
-      <w:proofErr w:type="gramEnd"/>
-      <w:r>
-        <w:rPr>
-          <w:rFonts w:ascii="Garamond" w:hAnsi="Garamond"/>
-          <w:sz w:val="24"/>
-          <w:szCs w:val="24"/>
-        </w:rPr>
-        <w:t xml:space="preserve"> the facts stated above and hereby swear under the penalty of perjury that </w:t>
-      </w:r>
-      <w:proofErr w:type="gramStart"/>
-      <w:r>
-        <w:rPr>
-          <w:rFonts w:ascii="Garamond" w:hAnsi="Garamond"/>
-          <w:sz w:val="24"/>
-          <w:szCs w:val="24"/>
-        </w:rPr>
-        <w:t>all of</w:t>
-      </w:r>
-      <w:proofErr w:type="gramEnd"/>
-      <w:r>
-        <w:rPr>
-          <w:rFonts w:ascii="Garamond" w:hAnsi="Garamond"/>
-          <w:sz w:val="24"/>
-          <w:szCs w:val="24"/>
-        </w:rPr>
-        <w:t xml:space="preserve"> those facts are true.</w:t>
-      </w:r>
-    </w:p>
-    <w:p>
-      <w:pPr>
-        <w:keepNext/>
-        <w:keepLines/>
-        <w:tabs>
-          <w:tab w:val="left" w:pos="450"/>
-          <w:tab w:val="left" w:pos="810"/>
-          <w:tab w:val="left" w:pos="1440"/>
-          <w:tab w:val="left" w:pos="2160"/>
-          <w:tab w:val="left" w:pos="2880"/>
-          <w:tab w:val="left" w:pos="3600"/>
-          <w:tab w:val="left" w:pos="4320"/>
-          <w:tab w:val="left" w:pos="4500"/>
-          <w:tab w:val="left" w:pos="4860"/>
-          <w:tab w:val="left" w:pos="5040"/>
-          <w:tab w:val="left" w:pos="5580"/>
-        </w:tabs>
-        <w:spacing w:line="300" w:lineRule="auto"/>
-        <w:rPr>
-          <w:rFonts w:ascii="Garamond" w:hAnsi="Garamond"/>
-          <w:sz w:val="24"/>
-          <w:szCs w:val="24"/>
-        </w:rPr>
-      </w:pPr>
-      <w:proofErr w:type="gramStart"/>
-      <w:r>
-        <w:rPr>
-          <w:rFonts w:ascii="Garamond" w:hAnsi="Garamond"/>
-          <w:sz w:val="24"/>
-          <w:szCs w:val="24"/>
-        </w:rPr>
-        <w:t xml:space="preserve">{{ </w:t>
-      </w:r>
-      <w:proofErr w:type="spellStart"/>
-      <w:r>
-        <w:rPr>
-          <w:rFonts w:ascii="Garamond" w:hAnsi="Garamond"/>
-          <w:sz w:val="24"/>
-          <w:szCs w:val="24"/>
-        </w:rPr>
-        <w:t>user</w:t>
-      </w:r>
-      <w:proofErr w:type="gramEnd"/>
-      <w:r>
-        <w:rPr>
-          <w:rFonts w:ascii="Garamond" w:hAnsi="Garamond"/>
-          <w:sz w:val="24"/>
-          <w:szCs w:val="24"/>
-        </w:rPr>
-        <w:t>.signature_if_final</w:t>
-      </w:r>
-      <w:proofErr w:type="spellEnd"/>
-      <w:r>
-        <w:rPr>
-          <w:rFonts w:ascii="Garamond" w:hAnsi="Garamond"/>
-          <w:sz w:val="24"/>
-          <w:szCs w:val="24"/>
-        </w:rPr>
-        <w:t>(</w:t>
-      </w:r>
-      <w:proofErr w:type="spellStart"/>
-      <w:r>
-        <w:rPr>
-          <w:rFonts w:ascii="Garamond" w:hAnsi="Garamond"/>
-          <w:sz w:val="24"/>
-          <w:szCs w:val="24"/>
-        </w:rPr>
-        <w:t>i</w:t>
-      </w:r>
-      <w:proofErr w:type="spellEnd"/>
-      <w:r>
-        <w:rPr>
-          <w:rFonts w:ascii="Garamond" w:hAnsi="Garamond"/>
-          <w:sz w:val="24"/>
-          <w:szCs w:val="24"/>
-        </w:rPr>
-        <w:t>) }}</w:t>
-      </w:r>
-      <w:r>
-        <w:rPr>
-          <w:rFonts w:ascii="Garamond" w:hAnsi="Garamond"/>
-          <w:sz w:val="24"/>
-          <w:szCs w:val="24"/>
-        </w:rPr>
-        <w:br/>
-      </w:r>
-      <w:r>
-        <w:rPr>
-          <w:rFonts w:ascii="Garamond" w:hAnsi="Garamond"/>
-          <w:i/>
-          <w:iCs/>
-          <w:sz w:val="24"/>
-          <w:szCs w:val="24"/>
-        </w:rPr>
-        <w:t>Signature of tenant</w:t>
-      </w:r>
-    </w:p>
-    <w:p>
-      <w:pPr>
-        <w:rPr>
-          <w:rFonts w:ascii="Garamond" w:hAnsi="Garamond"/>
-          <w:sz w:val="24"/>
-          <w:szCs w:val="24"/>
-        </w:rPr>
-      </w:pPr>
-      <w:r>
-        <w:rPr>
-          <w:rFonts w:ascii="Garamond" w:hAnsi="Garamond"/>
-          <w:sz w:val="24"/>
-          <w:szCs w:val="24"/>
-        </w:rPr>
-        <w:t xml:space="preserve">Date: {% if </w:t>
-      </w:r>
-      <w:proofErr w:type="spellStart"/>
-      <w:proofErr w:type="gramStart"/>
-      <w:r>
-        <w:rPr>
-          <w:rFonts w:ascii="Garamond" w:hAnsi="Garamond"/>
-          <w:sz w:val="24"/>
-          <w:szCs w:val="24"/>
-        </w:rPr>
-        <w:t>user.signature</w:t>
-      </w:r>
-      <w:proofErr w:type="spellEnd"/>
-      <w:proofErr w:type="gramEnd"/>
-      <w:r>
-        <w:rPr>
-          <w:rFonts w:ascii="Garamond" w:hAnsi="Garamond"/>
-          <w:sz w:val="24"/>
-          <w:szCs w:val="24"/>
-        </w:rPr>
-        <w:t xml:space="preserve"> </w:t>
-      </w:r>
-      <w:proofErr w:type="gramStart"/>
-      <w:r>
-        <w:rPr>
-          <w:rFonts w:ascii="Garamond" w:hAnsi="Garamond"/>
-          <w:sz w:val="24"/>
-          <w:szCs w:val="24"/>
-        </w:rPr>
-        <w:t>%}{{ today</w:t>
-      </w:r>
-      <w:proofErr w:type="gramEnd"/>
-      <w:r>
-        <w:rPr>
-          <w:rFonts w:ascii="Garamond" w:hAnsi="Garamond"/>
-          <w:sz w:val="24"/>
-          <w:szCs w:val="24"/>
-        </w:rPr>
-        <w:t>(</w:t>
-      </w:r>
-      <w:proofErr w:type="gramStart"/>
-      <w:r>
-        <w:rPr>
-          <w:rFonts w:ascii="Garamond" w:hAnsi="Garamond"/>
-          <w:sz w:val="24"/>
-          <w:szCs w:val="24"/>
-        </w:rPr>
-        <w:t>) }}{</w:t>
-      </w:r>
-      <w:proofErr w:type="gramEnd"/>
-      <w:r>
-        <w:rPr>
-          <w:rFonts w:ascii="Garamond" w:hAnsi="Garamond"/>
-          <w:sz w:val="24"/>
-          <w:szCs w:val="24"/>
-        </w:rPr>
-        <w:t>% endif %}</w:t>
-      </w:r>
-    </w:p>
-    <w:p>
-      <w:pPr>
-        <w:tabs>
-          <w:tab w:val="center" w:pos="4680"/>
-          <w:tab w:val="left" w:pos="4752"/>
-          <w:tab w:val="left" w:pos="5472"/>
-          <w:tab w:val="left" w:pos="6192"/>
-          <w:tab w:val="left" w:pos="6912"/>
-          <w:tab w:val="left" w:pos="7632"/>
-          <w:tab w:val="left" w:pos="8352"/>
-          <w:tab w:val="left" w:pos="9072"/>
-        </w:tabs>
-        <w:spacing w:before="360" w:after="120"/>
-        <w:rPr>
-          <w:rFonts w:ascii="Calibri" w:hAnsi="Calibri" w:cs="Calibri"/>
-          <w:b/>
-          <w:bCs/>
-          <w:sz w:val="24"/>
-          <w:szCs w:val="24"/>
-        </w:rPr>
-      </w:pPr>
-      <w:r>
-        <w:rPr>
-          <w:rFonts w:ascii="Calibri" w:hAnsi="Calibri" w:cs="Calibri"/>
-          <w:b/>
-          <w:bCs/>
-          <w:sz w:val="24"/>
-          <w:szCs w:val="24"/>
-          <w:u w:val="single"/>
-        </w:rPr>
-        <w:t>Certificate of Service</w:t>
-      </w:r>
-    </w:p>
-    <w:p>
-      <w:pPr>
-        <w:tabs>
-          <w:tab w:val="left" w:pos="-1440"/>
-          <w:tab w:val="left" w:pos="-720"/>
-          <w:tab w:val="left" w:pos="0"/>
-          <w:tab w:val="left" w:pos="720"/>
-          <w:tab w:val="left" w:pos="1872"/>
-          <w:tab w:val="left" w:pos="2592"/>
-          <w:tab w:val="left" w:pos="3312"/>
-          <w:tab w:val="left" w:pos="4032"/>
-          <w:tab w:val="left" w:pos="4752"/>
-          <w:tab w:val="left" w:pos="5472"/>
-          <w:tab w:val="left" w:pos="6192"/>
-          <w:tab w:val="left" w:pos="6912"/>
-          <w:tab w:val="left" w:pos="7632"/>
-          <w:tab w:val="left" w:pos="8352"/>
-          <w:tab w:val="left" w:pos="9072"/>
-        </w:tabs>
-        <w:spacing w:line="300" w:lineRule="auto"/>
-        <w:rPr>
-          <w:rFonts w:ascii="Garamond" w:hAnsi="Garamond"/>
-          <w:sz w:val="24"/>
-          <w:szCs w:val="24"/>
-        </w:rPr>
-      </w:pPr>
-      <w:r>
-        <w:rPr>
-          <w:rFonts w:ascii="Garamond" w:hAnsi="Garamond"/>
-          <w:sz w:val="24"/>
-          <w:szCs w:val="24"/>
-        </w:rPr>
-        <w:t xml:space="preserve">I, {{ user }}, certify that a true copy of this motion was given to the Landlord on {% if </w:t>
-      </w:r>
-      <w:proofErr w:type="spellStart"/>
-      <w:r>
-        <w:rPr>
-          <w:rFonts w:ascii="Garamond" w:hAnsi="Garamond"/>
-          <w:sz w:val="24"/>
-          <w:szCs w:val="24"/>
-        </w:rPr>
-        <w:t>service_today</w:t>
-      </w:r>
-      <w:proofErr w:type="spellEnd"/>
-      <w:r>
-        <w:rPr>
-          <w:rFonts w:ascii="Garamond" w:hAnsi="Garamond"/>
-          <w:sz w:val="24"/>
-          <w:szCs w:val="24"/>
-        </w:rPr>
-        <w:t xml:space="preserve"> %}{{ today() }}{% else %}_______</w:t>
-      </w:r>
-      <w:r>
-        <w:rPr>
-          <w:rFonts w:ascii="Garamond" w:hAnsi="Garamond"/>
-          <w:sz w:val="24"/>
-          <w:szCs w:val="24"/>
-        </w:rPr>
-        <w:t>___</w:t>
-      </w:r>
-      <w:r>
-        <w:rPr>
-          <w:rFonts w:ascii="Garamond" w:hAnsi="Garamond"/>
-          <w:sz w:val="24"/>
-          <w:szCs w:val="24"/>
-        </w:rPr>
-        <w:t>_{% endif %}</w:t>
-      </w:r>
-      <w:r>
-        <w:rPr>
-          <w:rFonts w:ascii="Garamond" w:hAnsi="Garamond"/>
-          <w:sz w:val="24"/>
-          <w:szCs w:val="24"/>
-        </w:rPr>
-        <w:t xml:space="preserve"> </w:t>
-      </w:r>
-      <w:r>
-        <w:rPr>
-          <w:rFonts w:ascii="Garamond" w:hAnsi="Garamond"/>
-          <w:sz w:val="24"/>
-          <w:szCs w:val="24"/>
-        </w:rPr>
-        <w:t xml:space="preserve">by {% if </w:t>
-      </w:r>
-      <w:proofErr w:type="spellStart"/>
-      <w:r>
-        <w:rPr>
-          <w:rFonts w:ascii="Garamond" w:hAnsi="Garamond"/>
-          <w:sz w:val="24"/>
-          <w:szCs w:val="24"/>
-        </w:rPr>
-        <w:t>service_method</w:t>
-      </w:r>
-      <w:proofErr w:type="spellEnd"/>
-      <w:r>
-        <w:rPr>
-          <w:rFonts w:ascii="Garamond" w:hAnsi="Garamond"/>
-          <w:sz w:val="24"/>
-          <w:szCs w:val="24"/>
-        </w:rPr>
-        <w:t xml:space="preserve"> </w:t>
-      </w:r>
-      <w:r>
-        <w:rPr>
-          <w:rFonts w:ascii="Garamond" w:hAnsi="Garamond"/>
-          <w:sz w:val="24"/>
-          <w:szCs w:val="24"/>
-        </w:rPr>
-        <w:t>=</w:t>
-      </w:r>
-      <w:r>
-        <w:rPr>
-          <w:rFonts w:ascii="Garamond" w:hAnsi="Garamond"/>
-          <w:sz w:val="24"/>
-          <w:szCs w:val="24"/>
-        </w:rPr>
-        <w:t xml:space="preserve">= </w:t>
-      </w:r>
-      <w:r>
-        <w:rPr>
-          <w:rFonts w:ascii="Garamond" w:hAnsi="Garamond"/>
-          <w:sz w:val="24"/>
-          <w:szCs w:val="24"/>
-        </w:rPr>
-        <w:t>“</w:t>
-      </w:r>
-      <w:proofErr w:type="spellStart"/>
-      <w:r>
-        <w:rPr>
-          <w:rFonts w:ascii="Garamond" w:hAnsi="Garamond"/>
-          <w:sz w:val="24"/>
-          <w:szCs w:val="24"/>
-        </w:rPr>
-        <w:t>decide_later</w:t>
-      </w:r>
-      <w:proofErr w:type="spellEnd"/>
-      <w:r>
-        <w:rPr>
-          <w:rFonts w:ascii="Garamond" w:hAnsi="Garamond"/>
-          <w:sz w:val="24"/>
-          <w:szCs w:val="24"/>
-        </w:rPr>
-        <w:t xml:space="preserve">” </w:t>
-      </w:r>
-      <w:r>
-        <w:rPr>
-          <w:rFonts w:ascii="Garamond" w:hAnsi="Garamond"/>
-          <w:sz w:val="24"/>
-          <w:szCs w:val="24"/>
-        </w:rPr>
-        <w:t>%}_______</w:t>
-      </w:r>
-      <w:r>
-        <w:rPr>
-          <w:rFonts w:ascii="Garamond" w:hAnsi="Garamond"/>
-          <w:sz w:val="24"/>
-          <w:szCs w:val="24"/>
-        </w:rPr>
-        <w:t>___</w:t>
-      </w:r>
-      <w:r>
-        <w:rPr>
-          <w:rFonts w:ascii="Garamond" w:hAnsi="Garamond"/>
-          <w:sz w:val="24"/>
-          <w:szCs w:val="24"/>
-        </w:rPr>
-        <w:t xml:space="preserve">_{% else %}{{ </w:t>
-      </w:r>
-      <w:proofErr w:type="spellStart"/>
-      <w:r>
-        <w:rPr>
-          <w:rFonts w:ascii="Garamond" w:hAnsi="Garamond"/>
-          <w:sz w:val="24"/>
-          <w:szCs w:val="24"/>
-        </w:rPr>
-        <w:t>service_method</w:t>
-      </w:r>
-      <w:proofErr w:type="spellEnd"/>
-      <w:r>
-        <w:rPr>
-          <w:rFonts w:ascii="Garamond" w:hAnsi="Garamond"/>
-          <w:sz w:val="24"/>
-          <w:szCs w:val="24"/>
-        </w:rPr>
-        <w:t xml:space="preserve"> }}{% endif %}</w:t>
-      </w:r>
-      <w:r>
-        <w:rPr>
-          <w:rFonts w:ascii="Garamond" w:hAnsi="Garamond"/>
-          <w:sz w:val="24"/>
-          <w:szCs w:val="24"/>
-        </w:rPr>
-        <w:t>.</w:t>
-      </w:r>
-    </w:p>
-    <w:p>
-      <w:pPr>
-        <w:keepNext/>
-        <w:keepLines/>
-        <w:tabs>
-          <w:tab w:val="left" w:pos="450"/>
-          <w:tab w:val="left" w:pos="810"/>
-          <w:tab w:val="left" w:pos="1440"/>
-          <w:tab w:val="left" w:pos="2160"/>
-          <w:tab w:val="left" w:pos="2880"/>
-          <w:tab w:val="left" w:pos="3600"/>
-          <w:tab w:val="left" w:pos="4320"/>
-          <w:tab w:val="left" w:pos="4500"/>
-          <w:tab w:val="left" w:pos="4860"/>
-          <w:tab w:val="left" w:pos="5040"/>
-          <w:tab w:val="left" w:pos="5580"/>
-        </w:tabs>
-        <w:spacing w:line="300" w:lineRule="auto"/>
-        <w:rPr>
-          <w:rFonts w:ascii="Garamond" w:hAnsi="Garamond"/>
-          <w:sz w:val="24"/>
-          <w:szCs w:val="24"/>
-        </w:rPr>
-      </w:pPr>
-      <w:r>
-        <w:rPr>
-          <w:rFonts w:ascii="Garamond" w:hAnsi="Garamond"/>
-          <w:sz w:val="24"/>
-          <w:szCs w:val="24"/>
-        </w:rPr>
-        <w:t xml:space="preserve">{%p if </w:t>
-      </w:r>
-      <w:proofErr w:type="spellStart"/>
-      <w:r>
-        <w:rPr>
-          <w:rFonts w:ascii="Garamond" w:hAnsi="Garamond"/>
-          <w:sz w:val="24"/>
-          <w:szCs w:val="24"/>
-        </w:rPr>
-        <w:t>service_today</w:t>
-      </w:r>
-      <w:proofErr w:type="spellEnd"/>
-      <w:r>
-        <w:rPr>
-          <w:rFonts w:ascii="Garamond" w:hAnsi="Garamond"/>
-          <w:sz w:val="24"/>
-          <w:szCs w:val="24"/>
-        </w:rPr>
-        <w:t xml:space="preserve"> %}</w:t>
-      </w:r>
-    </w:p>
-    <w:p>
-      <w:pPr>
-        <w:keepNext/>
-        <w:keepLines/>
-        <w:tabs>
-          <w:tab w:val="left" w:pos="450"/>
-          <w:tab w:val="left" w:pos="810"/>
-          <w:tab w:val="left" w:pos="1440"/>
-          <w:tab w:val="left" w:pos="2160"/>
-          <w:tab w:val="left" w:pos="2880"/>
-          <w:tab w:val="left" w:pos="3600"/>
-          <w:tab w:val="left" w:pos="4320"/>
-          <w:tab w:val="left" w:pos="4500"/>
-          <w:tab w:val="left" w:pos="4860"/>
-          <w:tab w:val="left" w:pos="5040"/>
-          <w:tab w:val="left" w:pos="5580"/>
-        </w:tabs>
-        <w:spacing w:line="300" w:lineRule="auto"/>
-        <w:rPr>
-          <w:rFonts w:ascii="Garamond" w:hAnsi="Garamond"/>
-          <w:sz w:val="24"/>
-          <w:szCs w:val="24"/>
-        </w:rPr>
-      </w:pPr>
-      <w:proofErr w:type="gramStart"/>
-      <w:r>
-        <w:rPr>
-          <w:rFonts w:ascii="Garamond" w:hAnsi="Garamond"/>
-          <w:sz w:val="24"/>
-          <w:szCs w:val="24"/>
-        </w:rPr>
-        <w:t xml:space="preserve">{{ </w:t>
-      </w:r>
-      <w:proofErr w:type="spellStart"/>
-      <w:r>
-        <w:rPr>
-          <w:rFonts w:ascii="Garamond" w:hAnsi="Garamond"/>
-          <w:sz w:val="24"/>
-          <w:szCs w:val="24"/>
-        </w:rPr>
-        <w:t>user</w:t>
-      </w:r>
-      <w:proofErr w:type="gramEnd"/>
-      <w:r>
-        <w:rPr>
-          <w:rFonts w:ascii="Garamond" w:hAnsi="Garamond"/>
-          <w:sz w:val="24"/>
-          <w:szCs w:val="24"/>
-        </w:rPr>
-        <w:t>.signature_if_final</w:t>
-      </w:r>
-      <w:proofErr w:type="spellEnd"/>
-      <w:r>
-        <w:rPr>
-          <w:rFonts w:ascii="Garamond" w:hAnsi="Garamond"/>
-          <w:sz w:val="24"/>
-          <w:szCs w:val="24"/>
-        </w:rPr>
-        <w:t>(</w:t>
-      </w:r>
-      <w:proofErr w:type="spellStart"/>
-      <w:r>
-        <w:rPr>
-          <w:rFonts w:ascii="Garamond" w:hAnsi="Garamond"/>
-          <w:sz w:val="24"/>
-          <w:szCs w:val="24"/>
-        </w:rPr>
-        <w:t>i</w:t>
-      </w:r>
-      <w:proofErr w:type="spellEnd"/>
-      <w:proofErr w:type="gramStart"/>
-      <w:r>
-        <w:rPr>
-          <w:rFonts w:ascii="Garamond" w:hAnsi="Garamond"/>
-          <w:sz w:val="24"/>
-          <w:szCs w:val="24"/>
-        </w:rPr>
-        <w:t>) }</w:t>
-      </w:r>
-      <w:proofErr w:type="gramEnd"/>
-      <w:r>
-        <w:rPr>
-          <w:rFonts w:ascii="Garamond" w:hAnsi="Garamond"/>
-          <w:sz w:val="24"/>
-          <w:szCs w:val="24"/>
-        </w:rPr>
-        <w:t>}</w:t>
-      </w:r>
-    </w:p>
-    <w:p>
-      <w:pPr>
-        <w:keepNext/>
-        <w:keepLines/>
-        <w:tabs>
-          <w:tab w:val="left" w:pos="450"/>
-          <w:tab w:val="left" w:pos="810"/>
-          <w:tab w:val="left" w:pos="1440"/>
-          <w:tab w:val="left" w:pos="2160"/>
-          <w:tab w:val="left" w:pos="2880"/>
-          <w:tab w:val="left" w:pos="3600"/>
-          <w:tab w:val="left" w:pos="4320"/>
-          <w:tab w:val="left" w:pos="4500"/>
-          <w:tab w:val="left" w:pos="4860"/>
-          <w:tab w:val="left" w:pos="5040"/>
-          <w:tab w:val="left" w:pos="5580"/>
-        </w:tabs>
-        <w:spacing w:line="300" w:lineRule="auto"/>
-        <w:rPr>
-          <w:rFonts w:ascii="Garamond" w:hAnsi="Garamond"/>
-          <w:sz w:val="24"/>
-          <w:szCs w:val="24"/>
-        </w:rPr>
-      </w:pPr>
-      <w:r>
-        <w:rPr>
-          <w:rFonts w:ascii="Garamond" w:hAnsi="Garamond"/>
-          <w:sz w:val="24"/>
-          <w:szCs w:val="24"/>
-        </w:rPr>
-        <w:t>{%p else %}</w:t>
-      </w:r>
-    </w:p>
-    <w:p>
-      <w:pPr>
-        <w:keepNext/>
-        <w:keepLines/>
-        <w:tabs>
-          <w:tab w:val="left" w:pos="450"/>
-          <w:tab w:val="left" w:pos="810"/>
-          <w:tab w:val="left" w:pos="1440"/>
-          <w:tab w:val="left" w:pos="2160"/>
-          <w:tab w:val="left" w:pos="2880"/>
-          <w:tab w:val="left" w:pos="3600"/>
-          <w:tab w:val="left" w:pos="4320"/>
-          <w:tab w:val="left" w:pos="4500"/>
-          <w:tab w:val="left" w:pos="4860"/>
-          <w:tab w:val="left" w:pos="5040"/>
-          <w:tab w:val="left" w:pos="5580"/>
-        </w:tabs>
-        <w:spacing w:line="300" w:lineRule="auto"/>
-        <w:rPr>
-          <w:rFonts w:ascii="Garamond" w:hAnsi="Garamond"/>
-          <w:sz w:val="24"/>
-          <w:szCs w:val="24"/>
-        </w:rPr>
-      </w:pPr>
-      <w:r>
-        <w:rPr>
-          <w:rFonts w:ascii="Garamond" w:hAnsi="Garamond"/>
-          <w:sz w:val="24"/>
-          <w:szCs w:val="24"/>
-        </w:rPr>
-        <w:t>__________________________</w:t>
-      </w:r>
-    </w:p>
-    <w:p>
-      <w:pPr>
-        <w:keepNext/>
-        <w:keepLines/>
-        <w:tabs>
-          <w:tab w:val="left" w:pos="450"/>
-          <w:tab w:val="left" w:pos="810"/>
-          <w:tab w:val="left" w:pos="1440"/>
-          <w:tab w:val="left" w:pos="2160"/>
-          <w:tab w:val="left" w:pos="2880"/>
-          <w:tab w:val="left" w:pos="3600"/>
-          <w:tab w:val="left" w:pos="4320"/>
-          <w:tab w:val="left" w:pos="4500"/>
-          <w:tab w:val="left" w:pos="4860"/>
-          <w:tab w:val="left" w:pos="5040"/>
-          <w:tab w:val="left" w:pos="5580"/>
-        </w:tabs>
-        <w:spacing w:line="300" w:lineRule="auto"/>
-        <w:rPr>
-          <w:rFonts w:ascii="Garamond" w:hAnsi="Garamond"/>
-          <w:sz w:val="24"/>
-          <w:szCs w:val="24"/>
-        </w:rPr>
-      </w:pPr>
-      <w:r>
-        <w:rPr>
-          <w:rFonts w:ascii="Garamond" w:hAnsi="Garamond"/>
-          <w:sz w:val="24"/>
-          <w:szCs w:val="24"/>
-        </w:rPr>
-        <w:t>{%p endif %}</w:t>
-      </w:r>
-    </w:p>
-    <w:p>
-      <w:pPr>
-        <w:keepNext/>
-        <w:keepLines/>
-        <w:tabs>
-          <w:tab w:val="left" w:pos="450"/>
-          <w:tab w:val="left" w:pos="810"/>
-          <w:tab w:val="left" w:pos="1440"/>
-          <w:tab w:val="left" w:pos="2160"/>
-          <w:tab w:val="left" w:pos="2880"/>
-          <w:tab w:val="left" w:pos="3600"/>
-          <w:tab w:val="left" w:pos="4320"/>
-          <w:tab w:val="left" w:pos="4500"/>
-          <w:tab w:val="left" w:pos="4860"/>
-          <w:tab w:val="left" w:pos="5040"/>
-          <w:tab w:val="left" w:pos="5580"/>
-        </w:tabs>
-        <w:spacing w:line="300" w:lineRule="auto"/>
-        <w:rPr>
-          <w:rFonts w:ascii="Garamond" w:hAnsi="Garamond"/>
-          <w:i/>
-          <w:iCs/>
-          <w:sz w:val="24"/>
-          <w:szCs w:val="24"/>
-        </w:rPr>
-      </w:pPr>
-      <w:r>
-        <w:rPr>
-          <w:rFonts w:ascii="Garamond" w:hAnsi="Garamond"/>
-          <w:i/>
-          <w:iCs/>
-          <w:sz w:val="24"/>
-          <w:szCs w:val="24"/>
-        </w:rPr>
-        <w:t>Signature of tenant</w:t>
-      </w:r>
-    </w:p>
-    <w:p>
-      <w:pPr>
-        <w:rPr>
-          <w:rFonts w:ascii="Garamond" w:hAnsi="Garamond"/>
-          <w:sz w:val="24"/>
-          <w:szCs w:val="24"/>
-        </w:rPr>
-      </w:pPr>
-      <w:r>
-        <w:rPr>
-          <w:rFonts w:ascii="Garamond" w:hAnsi="Garamond"/>
-          <w:sz w:val="24"/>
-          <w:szCs w:val="24"/>
-        </w:rPr>
-        <w:t xml:space="preserve">{%p </w:t>
-      </w:r>
-      <w:proofErr w:type="spellStart"/>
-      <w:r>
-        <w:rPr>
-          <w:rFonts w:ascii="Garamond" w:hAnsi="Garamond"/>
-          <w:sz w:val="24"/>
-          <w:szCs w:val="24"/>
-        </w:rPr>
-        <w:t>endfor</w:t>
-      </w:r>
-      <w:proofErr w:type="spellEnd"/>
-      <w:r>
-        <w:rPr>
-          <w:rFonts w:ascii="Garamond" w:hAnsi="Garamond"/>
-          <w:sz w:val="24"/>
-          <w:szCs w:val="24"/>
-        </w:rPr>
-        <w:t xml:space="preserve"> %}</w:t>
-      </w:r>
-    </w:p>
-    <w:p>
-      <w:pPr>
-        <w:rPr>
-          <w:rFonts w:ascii="Garamond" w:hAnsi="Garamond"/>
-          <w:sz w:val="24"/>
-          <w:szCs w:val="24"/>
-        </w:rPr>
-      </w:pPr>
-      <w:r>
-        <w:rPr>
-          <w:rFonts w:ascii="Garamond" w:hAnsi="Garamond"/>
-          <w:sz w:val="24"/>
-          <w:szCs w:val="24"/>
-        </w:rPr>
-        <w:t>{%p else %}</w:t>
-      </w:r>
-    </w:p>
-    <w:p>
-      <w:pPr>
-        <w:pStyle w:val="Heading2"/>
-      </w:pPr>
-      <w:r>
-        <w:lastRenderedPageBreak/>
-        <w:t>Signature of Tenant</w:t>
       </w:r>
     </w:p>
     <w:p>
@@ -8999,46 +9509,31 @@
           <w:tab w:val="left" w:pos="5040"/>
           <w:tab w:val="left" w:pos="5580"/>
         </w:tabs>
-        <w:spacing w:line="300" w:lineRule="auto"/>
-        <w:rPr>
-          <w:rFonts w:ascii="Garamond" w:hAnsi="Garamond"/>
-          <w:sz w:val="24"/>
-          <w:szCs w:val="24"/>
-        </w:rPr>
-      </w:pPr>
-      <w:r>
-        <w:rPr>
-          <w:rFonts w:ascii="Garamond" w:hAnsi="Garamond"/>
-          <w:sz w:val="24"/>
-          <w:szCs w:val="24"/>
-        </w:rPr>
-        <w:t>Respectfully submitted,</w:t>
-      </w:r>
-    </w:p>
-    <w:p>
-      <w:pPr>
-        <w:keepNext/>
-        <w:keepLines/>
-        <w:tabs>
-          <w:tab w:val="left" w:pos="450"/>
-          <w:tab w:val="left" w:pos="810"/>
-          <w:tab w:val="left" w:pos="1440"/>
-          <w:tab w:val="left" w:pos="2160"/>
-          <w:tab w:val="left" w:pos="2880"/>
-          <w:tab w:val="left" w:pos="3600"/>
-          <w:tab w:val="left" w:pos="4320"/>
-          <w:tab w:val="left" w:pos="4500"/>
-          <w:tab w:val="left" w:pos="4860"/>
-          <w:tab w:val="left" w:pos="5040"/>
-          <w:tab w:val="left" w:pos="5580"/>
-        </w:tabs>
-        <w:spacing w:line="300" w:lineRule="auto"/>
-        <w:rPr>
-          <w:rFonts w:ascii="Garamond" w:hAnsi="Garamond"/>
-          <w:sz w:val="24"/>
-          <w:szCs w:val="24"/>
-        </w:rPr>
-      </w:pPr>
+        <w:contextualSpacing/>
+        <w:rPr>
+          <w:rFonts w:ascii="Garamond" w:hAnsi="Garamond"/>
+          <w:sz w:val="24"/>
+          <w:szCs w:val="24"/>
+        </w:rPr>
+      </w:pPr>
+      <w:r>
+        <w:rPr>
+          <w:rFonts w:ascii="Garamond" w:hAnsi="Garamond"/>
+          <w:sz w:val="24"/>
+          <w:szCs w:val="24"/>
+        </w:rPr>
+        <w:t>Mailing address:</w:t>
+      </w:r>
+      <w:r>
+        <w:rPr>
+          <w:rFonts w:ascii="Garamond" w:hAnsi="Garamond"/>
+          <w:b/>
+          <w:bCs/>
+          <w:sz w:val="24"/>
+          <w:szCs w:val="24"/>
+        </w:rPr>
+        <w:t xml:space="preserve"> </w:t>
+      </w:r>
       <w:proofErr w:type="gramStart"/>
       <w:r>
         <w:rPr>
@@ -9073,16 +9568,43 @@
           <w:sz w:val="24"/>
           <w:szCs w:val="24"/>
         </w:rPr>
-        <w:t>signature</w:t>
-      </w:r>
-      <w:proofErr w:type="gramEnd"/>
-      <w:r>
-        <w:rPr>
-          <w:rFonts w:ascii="Garamond" w:hAnsi="Garamond"/>
-          <w:sz w:val="24"/>
-          <w:szCs w:val="24"/>
-        </w:rPr>
-        <w:t>_if_final</w:t>
+        <w:t>mailing</w:t>
+      </w:r>
+      <w:proofErr w:type="gramEnd"/>
+      <w:r>
+        <w:rPr>
+          <w:rFonts w:ascii="Garamond" w:hAnsi="Garamond"/>
+          <w:sz w:val="24"/>
+          <w:szCs w:val="24"/>
+        </w:rPr>
+        <w:t>_</w:t>
+      </w:r>
+      <w:proofErr w:type="gramStart"/>
+      <w:r>
+        <w:rPr>
+          <w:rFonts w:ascii="Garamond" w:hAnsi="Garamond"/>
+          <w:sz w:val="24"/>
+          <w:szCs w:val="24"/>
+        </w:rPr>
+        <w:t>address.on</w:t>
+      </w:r>
+      <w:proofErr w:type="gramEnd"/>
+      <w:r>
+        <w:rPr>
+          <w:rFonts w:ascii="Garamond" w:hAnsi="Garamond"/>
+          <w:sz w:val="24"/>
+          <w:szCs w:val="24"/>
+        </w:rPr>
+        <w:t>_one_</w:t>
+      </w:r>
+      <w:proofErr w:type="gramStart"/>
+      <w:r>
+        <w:rPr>
+          <w:rFonts w:ascii="Garamond" w:hAnsi="Garamond"/>
+          <w:sz w:val="24"/>
+          <w:szCs w:val="24"/>
+        </w:rPr>
+        <w:t>line</w:t>
       </w:r>
       <w:proofErr w:type="spellEnd"/>
       <w:r>
@@ -9091,35 +9613,16 @@
           <w:sz w:val="24"/>
           <w:szCs w:val="24"/>
         </w:rPr>
-        <w:t>(</w:t>
-      </w:r>
-      <w:proofErr w:type="spellStart"/>
-      <w:r>
-        <w:rPr>
-          <w:rFonts w:ascii="Garamond" w:hAnsi="Garamond"/>
-          <w:sz w:val="24"/>
-          <w:szCs w:val="24"/>
-        </w:rPr>
-        <w:t>i</w:t>
-      </w:r>
-      <w:proofErr w:type="spellEnd"/>
-      <w:proofErr w:type="gramStart"/>
-      <w:r>
-        <w:rPr>
-          <w:rFonts w:ascii="Garamond" w:hAnsi="Garamond"/>
-          <w:sz w:val="24"/>
-          <w:szCs w:val="24"/>
-        </w:rPr>
-        <w:t>) }</w:t>
-      </w:r>
-      <w:proofErr w:type="gramEnd"/>
-      <w:r>
-        <w:rPr>
-          <w:rFonts w:ascii="Garamond" w:hAnsi="Garamond"/>
-          <w:sz w:val="24"/>
-          <w:szCs w:val="24"/>
-        </w:rPr>
-        <w:t>}</w:t>
+        <w:t>() }}{</w:t>
+      </w:r>
+      <w:proofErr w:type="gramEnd"/>
+      <w:r>
+        <w:rPr>
+          <w:rFonts w:ascii="Garamond" w:hAnsi="Garamond"/>
+          <w:sz w:val="24"/>
+          <w:szCs w:val="24"/>
+        </w:rPr>
+        <w:t>% endif %}</w:t>
       </w:r>
     </w:p>
     <w:p>
@@ -9141,7 +9644,6 @@
           <w:tab w:val="left" w:pos="5040"/>
           <w:tab w:val="left" w:pos="5580"/>
         </w:tabs>
-        <w:spacing w:line="300" w:lineRule="auto"/>
         <w:contextualSpacing/>
         <w:rPr>
           <w:rFonts w:ascii="Garamond" w:hAnsi="Garamond"/>
@@ -9149,36 +9651,51 @@
           <w:szCs w:val="24"/>
         </w:rPr>
       </w:pPr>
-      <w:proofErr w:type="gramStart"/>
-      <w:r>
-        <w:rPr>
-          <w:rFonts w:ascii="Garamond" w:hAnsi="Garamond"/>
-          <w:sz w:val="24"/>
-          <w:szCs w:val="24"/>
-        </w:rPr>
-        <w:t>{{ users</w:t>
-      </w:r>
-      <w:proofErr w:type="gramEnd"/>
-      <w:r>
-        <w:rPr>
-          <w:rFonts w:ascii="Garamond" w:hAnsi="Garamond"/>
-          <w:sz w:val="24"/>
-          <w:szCs w:val="24"/>
-        </w:rPr>
-        <w:t>[0].</w:t>
+      <w:r>
+        <w:rPr>
+          <w:rFonts w:ascii="Garamond" w:hAnsi="Garamond"/>
+          <w:sz w:val="24"/>
+          <w:szCs w:val="24"/>
+        </w:rPr>
+        <w:t>{% if users[0</w:t>
+      </w:r>
+      <w:proofErr w:type="gramStart"/>
+      <w:r>
+        <w:rPr>
+          <w:rFonts w:ascii="Garamond" w:hAnsi="Garamond"/>
+          <w:sz w:val="24"/>
+          <w:szCs w:val="24"/>
+        </w:rPr>
+        <w:t>].</w:t>
       </w:r>
       <w:proofErr w:type="spellStart"/>
-      <w:proofErr w:type="gramStart"/>
-      <w:r>
-        <w:rPr>
-          <w:rFonts w:ascii="Garamond" w:hAnsi="Garamond"/>
-          <w:sz w:val="24"/>
-          <w:szCs w:val="24"/>
-        </w:rPr>
-        <w:t>name.full</w:t>
+      <w:r>
+        <w:rPr>
+          <w:rFonts w:ascii="Garamond" w:hAnsi="Garamond"/>
+          <w:sz w:val="24"/>
+          <w:szCs w:val="24"/>
+        </w:rPr>
+        <w:t>mobile</w:t>
+      </w:r>
+      <w:proofErr w:type="gramEnd"/>
+      <w:r>
+        <w:rPr>
+          <w:rFonts w:ascii="Garamond" w:hAnsi="Garamond"/>
+          <w:sz w:val="24"/>
+          <w:szCs w:val="24"/>
+        </w:rPr>
+        <w:t>_</w:t>
+      </w:r>
+      <w:proofErr w:type="gramStart"/>
+      <w:r>
+        <w:rPr>
+          <w:rFonts w:ascii="Garamond" w:hAnsi="Garamond"/>
+          <w:sz w:val="24"/>
+          <w:szCs w:val="24"/>
+        </w:rPr>
+        <w:t>numbers</w:t>
       </w:r>
       <w:proofErr w:type="spellEnd"/>
-      <w:proofErr w:type="gramEnd"/>
       <w:r>
         <w:rPr>
           <w:rFonts w:ascii="Garamond" w:hAnsi="Garamond"/>
@@ -9187,23 +9704,158 @@
         </w:rPr>
         <w:t>(</w:t>
       </w:r>
-      <w:proofErr w:type="gramStart"/>
-      <w:r>
-        <w:rPr>
-          <w:rFonts w:ascii="Garamond" w:hAnsi="Garamond"/>
-          <w:sz w:val="24"/>
-          <w:szCs w:val="24"/>
-        </w:rPr>
-        <w:t>) }</w:t>
-      </w:r>
-      <w:proofErr w:type="gramEnd"/>
-      <w:r>
-        <w:rPr>
-          <w:rFonts w:ascii="Garamond" w:hAnsi="Garamond"/>
-          <w:sz w:val="24"/>
-          <w:szCs w:val="24"/>
-        </w:rPr>
-        <w:t>}</w:t>
+      <w:proofErr w:type="gramEnd"/>
+      <w:r>
+        <w:rPr>
+          <w:rFonts w:ascii="Garamond" w:hAnsi="Garamond"/>
+          <w:sz w:val="24"/>
+          <w:szCs w:val="24"/>
+        </w:rPr>
+        <w:t xml:space="preserve">) </w:t>
+      </w:r>
+      <w:proofErr w:type="gramStart"/>
+      <w:r>
+        <w:rPr>
+          <w:rFonts w:ascii="Garamond" w:hAnsi="Garamond"/>
+          <w:sz w:val="24"/>
+          <w:szCs w:val="24"/>
+        </w:rPr>
+        <w:t>%}{{ users</w:t>
+      </w:r>
+      <w:proofErr w:type="gramEnd"/>
+      <w:r>
+        <w:rPr>
+          <w:rFonts w:ascii="Garamond" w:hAnsi="Garamond"/>
+          <w:sz w:val="24"/>
+          <w:szCs w:val="24"/>
+        </w:rPr>
+        <w:t>[0</w:t>
+      </w:r>
+      <w:proofErr w:type="gramStart"/>
+      <w:r>
+        <w:rPr>
+          <w:rFonts w:ascii="Garamond" w:hAnsi="Garamond"/>
+          <w:sz w:val="24"/>
+          <w:szCs w:val="24"/>
+        </w:rPr>
+        <w:t>].</w:t>
+      </w:r>
+      <w:proofErr w:type="spellStart"/>
+      <w:r>
+        <w:rPr>
+          <w:rFonts w:ascii="Garamond" w:hAnsi="Garamond"/>
+          <w:sz w:val="24"/>
+          <w:szCs w:val="24"/>
+        </w:rPr>
+        <w:t>mobile</w:t>
+      </w:r>
+      <w:proofErr w:type="gramEnd"/>
+      <w:r>
+        <w:rPr>
+          <w:rFonts w:ascii="Garamond" w:hAnsi="Garamond"/>
+          <w:sz w:val="24"/>
+          <w:szCs w:val="24"/>
+        </w:rPr>
+        <w:t>_</w:t>
+      </w:r>
+      <w:proofErr w:type="gramStart"/>
+      <w:r>
+        <w:rPr>
+          <w:rFonts w:ascii="Garamond" w:hAnsi="Garamond"/>
+          <w:sz w:val="24"/>
+          <w:szCs w:val="24"/>
+        </w:rPr>
+        <w:t>numbers</w:t>
+      </w:r>
+      <w:proofErr w:type="spellEnd"/>
+      <w:r>
+        <w:rPr>
+          <w:rFonts w:ascii="Garamond" w:hAnsi="Garamond"/>
+          <w:sz w:val="24"/>
+          <w:szCs w:val="24"/>
+        </w:rPr>
+        <w:t>() }}{</w:t>
+      </w:r>
+      <w:proofErr w:type="gramEnd"/>
+      <w:r>
+        <w:rPr>
+          <w:rFonts w:ascii="Garamond" w:hAnsi="Garamond"/>
+          <w:sz w:val="24"/>
+          <w:szCs w:val="24"/>
+        </w:rPr>
+        <w:t xml:space="preserve">% else </w:t>
+      </w:r>
+      <w:proofErr w:type="gramStart"/>
+      <w:r>
+        <w:rPr>
+          <w:rFonts w:ascii="Garamond" w:hAnsi="Garamond"/>
+          <w:sz w:val="24"/>
+          <w:szCs w:val="24"/>
+        </w:rPr>
+        <w:t>%}{{ users</w:t>
+      </w:r>
+      <w:proofErr w:type="gramEnd"/>
+      <w:r>
+        <w:rPr>
+          <w:rFonts w:ascii="Garamond" w:hAnsi="Garamond"/>
+          <w:sz w:val="24"/>
+          <w:szCs w:val="24"/>
+        </w:rPr>
+        <w:t>[0</w:t>
+      </w:r>
+      <w:proofErr w:type="gramStart"/>
+      <w:r>
+        <w:rPr>
+          <w:rFonts w:ascii="Garamond" w:hAnsi="Garamond"/>
+          <w:sz w:val="24"/>
+          <w:szCs w:val="24"/>
+        </w:rPr>
+        <w:t>].</w:t>
+      </w:r>
+      <w:proofErr w:type="spellStart"/>
+      <w:r>
+        <w:rPr>
+          <w:rFonts w:ascii="Garamond" w:hAnsi="Garamond"/>
+          <w:sz w:val="24"/>
+          <w:szCs w:val="24"/>
+        </w:rPr>
+        <w:t>phone</w:t>
+      </w:r>
+      <w:proofErr w:type="gramEnd"/>
+      <w:r>
+        <w:rPr>
+          <w:rFonts w:ascii="Garamond" w:hAnsi="Garamond"/>
+          <w:sz w:val="24"/>
+          <w:szCs w:val="24"/>
+        </w:rPr>
+        <w:t>_</w:t>
+      </w:r>
+      <w:proofErr w:type="gramStart"/>
+      <w:r>
+        <w:rPr>
+          <w:rFonts w:ascii="Garamond" w:hAnsi="Garamond"/>
+          <w:sz w:val="24"/>
+          <w:szCs w:val="24"/>
+        </w:rPr>
+        <w:t>numbers</w:t>
+      </w:r>
+      <w:proofErr w:type="spellEnd"/>
+      <w:r>
+        <w:rPr>
+          <w:rFonts w:ascii="Garamond" w:hAnsi="Garamond"/>
+          <w:sz w:val="24"/>
+          <w:szCs w:val="24"/>
+        </w:rPr>
+        <w:t>() }}{</w:t>
+      </w:r>
+      <w:proofErr w:type="gramEnd"/>
+      <w:r>
+        <w:rPr>
+          <w:rFonts w:ascii="Garamond" w:hAnsi="Garamond"/>
+          <w:sz w:val="24"/>
+          <w:szCs w:val="24"/>
+        </w:rPr>
+        <w:t>% endif %}</w:t>
       </w:r>
     </w:p>
     <w:p>
@@ -9225,7 +9877,6 @@
           <w:tab w:val="left" w:pos="5040"/>
           <w:tab w:val="left" w:pos="5580"/>
         </w:tabs>
-        <w:spacing w:line="300" w:lineRule="auto"/>
         <w:contextualSpacing/>
         <w:rPr>
           <w:rFonts w:ascii="Garamond" w:hAnsi="Garamond"/>
@@ -9233,648 +9884,6 @@
           <w:szCs w:val="24"/>
         </w:rPr>
       </w:pPr>
-      <w:r>
-        <w:rPr>
-          <w:rFonts w:ascii="Garamond" w:hAnsi="Garamond"/>
-          <w:sz w:val="24"/>
-          <w:szCs w:val="24"/>
-        </w:rPr>
-        <w:t xml:space="preserve">{% if </w:t>
-      </w:r>
-      <w:proofErr w:type="gramStart"/>
-      <w:r>
-        <w:rPr>
-          <w:rFonts w:ascii="Garamond" w:hAnsi="Garamond"/>
-          <w:sz w:val="24"/>
-          <w:szCs w:val="24"/>
-        </w:rPr>
-        <w:t>users[</w:t>
-      </w:r>
-      <w:proofErr w:type="gramEnd"/>
-      <w:r>
-        <w:rPr>
-          <w:rFonts w:ascii="Garamond" w:hAnsi="Garamond"/>
-          <w:sz w:val="24"/>
-          <w:szCs w:val="24"/>
-        </w:rPr>
-        <w:t>0</w:t>
-      </w:r>
-      <w:proofErr w:type="gramStart"/>
-      <w:r>
-        <w:rPr>
-          <w:rFonts w:ascii="Garamond" w:hAnsi="Garamond"/>
-          <w:sz w:val="24"/>
-          <w:szCs w:val="24"/>
-        </w:rPr>
-        <w:t>].</w:t>
-      </w:r>
-      <w:proofErr w:type="spellStart"/>
-      <w:r>
-        <w:rPr>
-          <w:rFonts w:ascii="Garamond" w:hAnsi="Garamond"/>
-          <w:sz w:val="24"/>
-          <w:szCs w:val="24"/>
-        </w:rPr>
-        <w:t>mailing</w:t>
-      </w:r>
-      <w:proofErr w:type="gramEnd"/>
-      <w:r>
-        <w:rPr>
-          <w:rFonts w:ascii="Garamond" w:hAnsi="Garamond"/>
-          <w:sz w:val="24"/>
-          <w:szCs w:val="24"/>
-        </w:rPr>
-        <w:t>_address</w:t>
-      </w:r>
-      <w:proofErr w:type="spellEnd"/>
-      <w:r>
-        <w:rPr>
-          <w:rFonts w:ascii="Garamond" w:hAnsi="Garamond"/>
-          <w:sz w:val="24"/>
-          <w:szCs w:val="24"/>
-        </w:rPr>
-        <w:t xml:space="preserve"> == </w:t>
-      </w:r>
-      <w:proofErr w:type="gramStart"/>
-      <w:r>
-        <w:rPr>
-          <w:rFonts w:ascii="Garamond" w:hAnsi="Garamond"/>
-          <w:sz w:val="24"/>
-          <w:szCs w:val="24"/>
-        </w:rPr>
-        <w:t>users[</w:t>
-      </w:r>
-      <w:proofErr w:type="gramEnd"/>
-      <w:r>
-        <w:rPr>
-          <w:rFonts w:ascii="Garamond" w:hAnsi="Garamond"/>
-          <w:sz w:val="24"/>
-          <w:szCs w:val="24"/>
-        </w:rPr>
-        <w:t>0</w:t>
-      </w:r>
-      <w:proofErr w:type="gramStart"/>
-      <w:r>
-        <w:rPr>
-          <w:rFonts w:ascii="Garamond" w:hAnsi="Garamond"/>
-          <w:sz w:val="24"/>
-          <w:szCs w:val="24"/>
-        </w:rPr>
-        <w:t>].address</w:t>
-      </w:r>
-      <w:proofErr w:type="gramEnd"/>
-      <w:r>
-        <w:rPr>
-          <w:rFonts w:ascii="Garamond" w:hAnsi="Garamond"/>
-          <w:sz w:val="24"/>
-          <w:szCs w:val="24"/>
-        </w:rPr>
-        <w:t xml:space="preserve"> </w:t>
-      </w:r>
-      <w:proofErr w:type="gramStart"/>
-      <w:r>
-        <w:rPr>
-          <w:rFonts w:ascii="Garamond" w:hAnsi="Garamond"/>
-          <w:sz w:val="24"/>
-          <w:szCs w:val="24"/>
-        </w:rPr>
-        <w:t>%}{{ users</w:t>
-      </w:r>
-      <w:proofErr w:type="gramEnd"/>
-      <w:r>
-        <w:rPr>
-          <w:rFonts w:ascii="Garamond" w:hAnsi="Garamond"/>
-          <w:sz w:val="24"/>
-          <w:szCs w:val="24"/>
-        </w:rPr>
-        <w:t>[0</w:t>
-      </w:r>
-      <w:proofErr w:type="gramStart"/>
-      <w:r>
-        <w:rPr>
-          <w:rFonts w:ascii="Garamond" w:hAnsi="Garamond"/>
-          <w:sz w:val="24"/>
-          <w:szCs w:val="24"/>
-        </w:rPr>
-        <w:t>].</w:t>
-      </w:r>
-      <w:proofErr w:type="spellStart"/>
-      <w:r>
-        <w:rPr>
-          <w:rFonts w:ascii="Garamond" w:hAnsi="Garamond"/>
-          <w:sz w:val="24"/>
-          <w:szCs w:val="24"/>
-        </w:rPr>
-        <w:t>mailing</w:t>
-      </w:r>
-      <w:proofErr w:type="gramEnd"/>
-      <w:r>
-        <w:rPr>
-          <w:rFonts w:ascii="Garamond" w:hAnsi="Garamond"/>
-          <w:sz w:val="24"/>
-          <w:szCs w:val="24"/>
-        </w:rPr>
-        <w:t>_</w:t>
-      </w:r>
-      <w:proofErr w:type="gramStart"/>
-      <w:r>
-        <w:rPr>
-          <w:rFonts w:ascii="Garamond" w:hAnsi="Garamond"/>
-          <w:sz w:val="24"/>
-          <w:szCs w:val="24"/>
-        </w:rPr>
-        <w:t>address.block</w:t>
-      </w:r>
-      <w:proofErr w:type="spellEnd"/>
-      <w:proofErr w:type="gramEnd"/>
-      <w:r>
-        <w:rPr>
-          <w:rFonts w:ascii="Garamond" w:hAnsi="Garamond"/>
-          <w:sz w:val="24"/>
-          <w:szCs w:val="24"/>
-        </w:rPr>
-        <w:t>(</w:t>
-      </w:r>
-      <w:proofErr w:type="gramStart"/>
-      <w:r>
-        <w:rPr>
-          <w:rFonts w:ascii="Garamond" w:hAnsi="Garamond"/>
-          <w:sz w:val="24"/>
-          <w:szCs w:val="24"/>
-        </w:rPr>
-        <w:t>) }}{</w:t>
-      </w:r>
-      <w:proofErr w:type="gramEnd"/>
-      <w:r>
-        <w:rPr>
-          <w:rFonts w:ascii="Garamond" w:hAnsi="Garamond"/>
-          <w:sz w:val="24"/>
-          <w:szCs w:val="24"/>
-        </w:rPr>
-        <w:t xml:space="preserve">% else </w:t>
-      </w:r>
-      <w:proofErr w:type="gramStart"/>
-      <w:r>
-        <w:rPr>
-          <w:rFonts w:ascii="Garamond" w:hAnsi="Garamond"/>
-          <w:sz w:val="24"/>
-          <w:szCs w:val="24"/>
-        </w:rPr>
-        <w:t>%}{{ users</w:t>
-      </w:r>
-      <w:proofErr w:type="gramEnd"/>
-      <w:r>
-        <w:rPr>
-          <w:rFonts w:ascii="Garamond" w:hAnsi="Garamond"/>
-          <w:sz w:val="24"/>
-          <w:szCs w:val="24"/>
-        </w:rPr>
-        <w:t>[0</w:t>
-      </w:r>
-      <w:proofErr w:type="gramStart"/>
-      <w:r>
-        <w:rPr>
-          <w:rFonts w:ascii="Garamond" w:hAnsi="Garamond"/>
-          <w:sz w:val="24"/>
-          <w:szCs w:val="24"/>
-        </w:rPr>
-        <w:t>].</w:t>
-      </w:r>
-      <w:proofErr w:type="spellStart"/>
-      <w:r>
-        <w:rPr>
-          <w:rFonts w:ascii="Garamond" w:hAnsi="Garamond"/>
-          <w:sz w:val="24"/>
-          <w:szCs w:val="24"/>
-        </w:rPr>
-        <w:t>address</w:t>
-      </w:r>
-      <w:proofErr w:type="gramEnd"/>
-      <w:r>
-        <w:rPr>
-          <w:rFonts w:ascii="Garamond" w:hAnsi="Garamond"/>
-          <w:sz w:val="24"/>
-          <w:szCs w:val="24"/>
-        </w:rPr>
-        <w:t>.</w:t>
-      </w:r>
-      <w:proofErr w:type="gramStart"/>
-      <w:r>
-        <w:rPr>
-          <w:rFonts w:ascii="Garamond" w:hAnsi="Garamond"/>
-          <w:sz w:val="24"/>
-          <w:szCs w:val="24"/>
-        </w:rPr>
-        <w:t>block</w:t>
-      </w:r>
-      <w:proofErr w:type="spellEnd"/>
-      <w:r>
-        <w:rPr>
-          <w:rFonts w:ascii="Garamond" w:hAnsi="Garamond"/>
-          <w:sz w:val="24"/>
-          <w:szCs w:val="24"/>
-        </w:rPr>
-        <w:t>() }</w:t>
-      </w:r>
-      <w:proofErr w:type="gramEnd"/>
-      <w:r>
-        <w:rPr>
-          <w:rFonts w:ascii="Garamond" w:hAnsi="Garamond"/>
-          <w:sz w:val="24"/>
-          <w:szCs w:val="24"/>
-        </w:rPr>
-        <w:t>}</w:t>
-      </w:r>
-    </w:p>
-    <w:p>
-      <w:pPr>
-        <w:keepNext/>
-        <w:keepLines/>
-        <w:tabs>
-          <w:tab w:val="left" w:pos="-720"/>
-          <w:tab w:val="left" w:pos="0"/>
-          <w:tab w:val="left" w:pos="450"/>
-          <w:tab w:val="left" w:pos="810"/>
-          <w:tab w:val="left" w:pos="1440"/>
-          <w:tab w:val="left" w:pos="2160"/>
-          <w:tab w:val="left" w:pos="2880"/>
-          <w:tab w:val="left" w:pos="3600"/>
-          <w:tab w:val="left" w:pos="4320"/>
-          <w:tab w:val="left" w:pos="4500"/>
-          <w:tab w:val="left" w:pos="4860"/>
-          <w:tab w:val="left" w:pos="5040"/>
-          <w:tab w:val="left" w:pos="5580"/>
-        </w:tabs>
-        <w:spacing w:line="300" w:lineRule="auto"/>
-        <w:contextualSpacing/>
-        <w:rPr>
-          <w:rFonts w:ascii="Garamond" w:hAnsi="Garamond"/>
-          <w:sz w:val="24"/>
-          <w:szCs w:val="24"/>
-        </w:rPr>
-      </w:pPr>
-      <w:r>
-        <w:rPr>
-          <w:rFonts w:ascii="Garamond" w:hAnsi="Garamond"/>
-          <w:sz w:val="24"/>
-          <w:szCs w:val="24"/>
-        </w:rPr>
-        <w:t>Mailing address:</w:t>
-      </w:r>
-      <w:r>
-        <w:rPr>
-          <w:rFonts w:ascii="Garamond" w:hAnsi="Garamond"/>
-          <w:b/>
-          <w:bCs/>
-          <w:sz w:val="24"/>
-          <w:szCs w:val="24"/>
-        </w:rPr>
-        <w:t xml:space="preserve"> </w:t>
-      </w:r>
-      <w:proofErr w:type="gramStart"/>
-      <w:r>
-        <w:rPr>
-          <w:rFonts w:ascii="Garamond" w:hAnsi="Garamond"/>
-          <w:sz w:val="24"/>
-          <w:szCs w:val="24"/>
-        </w:rPr>
-        <w:t>{{ users</w:t>
-      </w:r>
-      <w:proofErr w:type="gramEnd"/>
-      <w:r>
-        <w:rPr>
-          <w:rFonts w:ascii="Garamond" w:hAnsi="Garamond"/>
-          <w:sz w:val="24"/>
-          <w:szCs w:val="24"/>
-        </w:rPr>
-        <w:t>[0</w:t>
-      </w:r>
-      <w:proofErr w:type="gramStart"/>
-      <w:r>
-        <w:rPr>
-          <w:rFonts w:ascii="Garamond" w:hAnsi="Garamond"/>
-          <w:sz w:val="24"/>
-          <w:szCs w:val="24"/>
-        </w:rPr>
-        <w:t>].</w:t>
-      </w:r>
-      <w:proofErr w:type="spellStart"/>
-      <w:r>
-        <w:rPr>
-          <w:rFonts w:ascii="Garamond" w:hAnsi="Garamond"/>
-          <w:sz w:val="24"/>
-          <w:szCs w:val="24"/>
-        </w:rPr>
-        <w:t>mailing</w:t>
-      </w:r>
-      <w:proofErr w:type="gramEnd"/>
-      <w:r>
-        <w:rPr>
-          <w:rFonts w:ascii="Garamond" w:hAnsi="Garamond"/>
-          <w:sz w:val="24"/>
-          <w:szCs w:val="24"/>
-        </w:rPr>
-        <w:t>_</w:t>
-      </w:r>
-      <w:proofErr w:type="gramStart"/>
-      <w:r>
-        <w:rPr>
-          <w:rFonts w:ascii="Garamond" w:hAnsi="Garamond"/>
-          <w:sz w:val="24"/>
-          <w:szCs w:val="24"/>
-        </w:rPr>
-        <w:t>address.on</w:t>
-      </w:r>
-      <w:proofErr w:type="gramEnd"/>
-      <w:r>
-        <w:rPr>
-          <w:rFonts w:ascii="Garamond" w:hAnsi="Garamond"/>
-          <w:sz w:val="24"/>
-          <w:szCs w:val="24"/>
-        </w:rPr>
-        <w:t>_one_</w:t>
-      </w:r>
-      <w:proofErr w:type="gramStart"/>
-      <w:r>
-        <w:rPr>
-          <w:rFonts w:ascii="Garamond" w:hAnsi="Garamond"/>
-          <w:sz w:val="24"/>
-          <w:szCs w:val="24"/>
-        </w:rPr>
-        <w:t>line</w:t>
-      </w:r>
-      <w:proofErr w:type="spellEnd"/>
-      <w:r>
-        <w:rPr>
-          <w:rFonts w:ascii="Garamond" w:hAnsi="Garamond"/>
-          <w:sz w:val="24"/>
-          <w:szCs w:val="24"/>
-        </w:rPr>
-        <w:t>() }}{</w:t>
-      </w:r>
-      <w:proofErr w:type="gramEnd"/>
-      <w:r>
-        <w:rPr>
-          <w:rFonts w:ascii="Garamond" w:hAnsi="Garamond"/>
-          <w:sz w:val="24"/>
-          <w:szCs w:val="24"/>
-        </w:rPr>
-        <w:t xml:space="preserve">% endif </w:t>
-      </w:r>
-      <w:proofErr w:type="gramStart"/>
-      <w:r>
-        <w:rPr>
-          <w:rFonts w:ascii="Garamond" w:hAnsi="Garamond"/>
-          <w:sz w:val="24"/>
-          <w:szCs w:val="24"/>
-        </w:rPr>
-        <w:t>%}{</w:t>
-      </w:r>
-      <w:proofErr w:type="gramEnd"/>
-      <w:r>
-        <w:rPr>
-          <w:rFonts w:ascii="Garamond" w:hAnsi="Garamond"/>
-          <w:sz w:val="24"/>
-          <w:szCs w:val="24"/>
-        </w:rPr>
-        <w:t>% if users[0</w:t>
-      </w:r>
-      <w:proofErr w:type="gramStart"/>
-      <w:r>
-        <w:rPr>
-          <w:rFonts w:ascii="Garamond" w:hAnsi="Garamond"/>
-          <w:sz w:val="24"/>
-          <w:szCs w:val="24"/>
-        </w:rPr>
-        <w:t>].</w:t>
-      </w:r>
-      <w:proofErr w:type="spellStart"/>
-      <w:r>
-        <w:rPr>
-          <w:rFonts w:ascii="Garamond" w:hAnsi="Garamond"/>
-          <w:sz w:val="24"/>
-          <w:szCs w:val="24"/>
-        </w:rPr>
-        <w:t>mobile</w:t>
-      </w:r>
-      <w:proofErr w:type="gramEnd"/>
-      <w:r>
-        <w:rPr>
-          <w:rFonts w:ascii="Garamond" w:hAnsi="Garamond"/>
-          <w:sz w:val="24"/>
-          <w:szCs w:val="24"/>
-        </w:rPr>
-        <w:t>_</w:t>
-      </w:r>
-      <w:proofErr w:type="gramStart"/>
-      <w:r>
-        <w:rPr>
-          <w:rFonts w:ascii="Garamond" w:hAnsi="Garamond"/>
-          <w:sz w:val="24"/>
-          <w:szCs w:val="24"/>
-        </w:rPr>
-        <w:t>numbers</w:t>
-      </w:r>
-      <w:proofErr w:type="spellEnd"/>
-      <w:r>
-        <w:rPr>
-          <w:rFonts w:ascii="Garamond" w:hAnsi="Garamond"/>
-          <w:sz w:val="24"/>
-          <w:szCs w:val="24"/>
-        </w:rPr>
-        <w:t>(</w:t>
-      </w:r>
-      <w:proofErr w:type="gramEnd"/>
-      <w:r>
-        <w:rPr>
-          <w:rFonts w:ascii="Garamond" w:hAnsi="Garamond"/>
-          <w:sz w:val="24"/>
-          <w:szCs w:val="24"/>
-        </w:rPr>
-        <w:t>) %}</w:t>
-      </w:r>
-    </w:p>
-    <w:p>
-      <w:pPr>
-        <w:keepNext/>
-        <w:keepLines/>
-        <w:tabs>
-          <w:tab w:val="left" w:pos="-720"/>
-          <w:tab w:val="left" w:pos="0"/>
-          <w:tab w:val="left" w:pos="450"/>
-          <w:tab w:val="left" w:pos="810"/>
-          <w:tab w:val="left" w:pos="1440"/>
-          <w:tab w:val="left" w:pos="2160"/>
-          <w:tab w:val="left" w:pos="2880"/>
-          <w:tab w:val="left" w:pos="3600"/>
-          <w:tab w:val="left" w:pos="4320"/>
-          <w:tab w:val="left" w:pos="4500"/>
-          <w:tab w:val="left" w:pos="4860"/>
-          <w:tab w:val="left" w:pos="5040"/>
-          <w:tab w:val="left" w:pos="5580"/>
-        </w:tabs>
-        <w:spacing w:line="300" w:lineRule="auto"/>
-        <w:contextualSpacing/>
-        <w:rPr>
-          <w:rFonts w:ascii="Garamond" w:hAnsi="Garamond"/>
-          <w:b/>
-          <w:bCs/>
-          <w:sz w:val="24"/>
-          <w:szCs w:val="24"/>
-        </w:rPr>
-      </w:pPr>
-      <w:proofErr w:type="gramStart"/>
-      <w:r>
-        <w:rPr>
-          <w:rFonts w:ascii="Garamond" w:hAnsi="Garamond"/>
-          <w:sz w:val="24"/>
-          <w:szCs w:val="24"/>
-        </w:rPr>
-        <w:t>{{ users</w:t>
-      </w:r>
-      <w:proofErr w:type="gramEnd"/>
-      <w:r>
-        <w:rPr>
-          <w:rFonts w:ascii="Garamond" w:hAnsi="Garamond"/>
-          <w:sz w:val="24"/>
-          <w:szCs w:val="24"/>
-        </w:rPr>
-        <w:t>[0</w:t>
-      </w:r>
-      <w:proofErr w:type="gramStart"/>
-      <w:r>
-        <w:rPr>
-          <w:rFonts w:ascii="Garamond" w:hAnsi="Garamond"/>
-          <w:sz w:val="24"/>
-          <w:szCs w:val="24"/>
-        </w:rPr>
-        <w:t>].</w:t>
-      </w:r>
-      <w:proofErr w:type="spellStart"/>
-      <w:r>
-        <w:rPr>
-          <w:rFonts w:ascii="Garamond" w:hAnsi="Garamond"/>
-          <w:sz w:val="24"/>
-          <w:szCs w:val="24"/>
-        </w:rPr>
-        <w:t>mobile</w:t>
-      </w:r>
-      <w:proofErr w:type="gramEnd"/>
-      <w:r>
-        <w:rPr>
-          <w:rFonts w:ascii="Garamond" w:hAnsi="Garamond"/>
-          <w:sz w:val="24"/>
-          <w:szCs w:val="24"/>
-        </w:rPr>
-        <w:t>_</w:t>
-      </w:r>
-      <w:proofErr w:type="gramStart"/>
-      <w:r>
-        <w:rPr>
-          <w:rFonts w:ascii="Garamond" w:hAnsi="Garamond"/>
-          <w:sz w:val="24"/>
-          <w:szCs w:val="24"/>
-        </w:rPr>
-        <w:t>numbers</w:t>
-      </w:r>
-      <w:proofErr w:type="spellEnd"/>
-      <w:r>
-        <w:rPr>
-          <w:rFonts w:ascii="Garamond" w:hAnsi="Garamond"/>
-          <w:sz w:val="24"/>
-          <w:szCs w:val="24"/>
-        </w:rPr>
-        <w:t>() }}{</w:t>
-      </w:r>
-      <w:proofErr w:type="gramEnd"/>
-      <w:r>
-        <w:rPr>
-          <w:rFonts w:ascii="Garamond" w:hAnsi="Garamond"/>
-          <w:sz w:val="24"/>
-          <w:szCs w:val="24"/>
-        </w:rPr>
-        <w:t xml:space="preserve">% else </w:t>
-      </w:r>
-      <w:proofErr w:type="gramStart"/>
-      <w:r>
-        <w:rPr>
-          <w:rFonts w:ascii="Garamond" w:hAnsi="Garamond"/>
-          <w:sz w:val="24"/>
-          <w:szCs w:val="24"/>
-        </w:rPr>
-        <w:t>%}{{ users</w:t>
-      </w:r>
-      <w:proofErr w:type="gramEnd"/>
-      <w:r>
-        <w:rPr>
-          <w:rFonts w:ascii="Garamond" w:hAnsi="Garamond"/>
-          <w:sz w:val="24"/>
-          <w:szCs w:val="24"/>
-        </w:rPr>
-        <w:t>[0</w:t>
-      </w:r>
-      <w:proofErr w:type="gramStart"/>
-      <w:r>
-        <w:rPr>
-          <w:rFonts w:ascii="Garamond" w:hAnsi="Garamond"/>
-          <w:sz w:val="24"/>
-          <w:szCs w:val="24"/>
-        </w:rPr>
-        <w:t>].</w:t>
-      </w:r>
-      <w:proofErr w:type="spellStart"/>
-      <w:r>
-        <w:rPr>
-          <w:rFonts w:ascii="Garamond" w:hAnsi="Garamond"/>
-          <w:sz w:val="24"/>
-          <w:szCs w:val="24"/>
-        </w:rPr>
-        <w:t>phone</w:t>
-      </w:r>
-      <w:proofErr w:type="gramEnd"/>
-      <w:r>
-        <w:rPr>
-          <w:rFonts w:ascii="Garamond" w:hAnsi="Garamond"/>
-          <w:sz w:val="24"/>
-          <w:szCs w:val="24"/>
-        </w:rPr>
-        <w:t>_</w:t>
-      </w:r>
-      <w:proofErr w:type="gramStart"/>
-      <w:r>
-        <w:rPr>
-          <w:rFonts w:ascii="Garamond" w:hAnsi="Garamond"/>
-          <w:sz w:val="24"/>
-          <w:szCs w:val="24"/>
-        </w:rPr>
-        <w:t>numbers</w:t>
-      </w:r>
-      <w:proofErr w:type="spellEnd"/>
-      <w:r>
-        <w:rPr>
-          <w:rFonts w:ascii="Garamond" w:hAnsi="Garamond"/>
-          <w:sz w:val="24"/>
-          <w:szCs w:val="24"/>
-        </w:rPr>
-        <w:t>() }}{</w:t>
-      </w:r>
-      <w:proofErr w:type="gramEnd"/>
-      <w:r>
-        <w:rPr>
-          <w:rFonts w:ascii="Garamond" w:hAnsi="Garamond"/>
-          <w:sz w:val="24"/>
-          <w:szCs w:val="24"/>
-        </w:rPr>
-        <w:t>% endif %}</w:t>
-      </w:r>
-      <w:r>
-        <w:rPr>
-          <w:rFonts w:ascii="Garamond" w:hAnsi="Garamond"/>
-          <w:sz w:val="24"/>
-          <w:szCs w:val="24"/>
-        </w:rPr>
-        <w:br/>
-      </w:r>
       <w:proofErr w:type="gramStart"/>
       <w:r>
         <w:rPr>
@@ -10082,22 +10091,49 @@
         <w:t>i</w:t>
       </w:r>
       <w:proofErr w:type="spellEnd"/>
-      <w:r>
-        <w:rPr>
-          <w:rFonts w:ascii="Garamond" w:hAnsi="Garamond"/>
-          <w:sz w:val="24"/>
-          <w:szCs w:val="24"/>
-        </w:rPr>
-        <w:t>) }}</w:t>
-      </w:r>
-      <w:r>
-        <w:rPr>
-          <w:rFonts w:ascii="Garamond" w:hAnsi="Garamond"/>
-          <w:sz w:val="24"/>
-          <w:szCs w:val="24"/>
-        </w:rPr>
-        <w:br/>
-      </w:r>
+      <w:proofErr w:type="gramStart"/>
+      <w:r>
+        <w:rPr>
+          <w:rFonts w:ascii="Garamond" w:hAnsi="Garamond"/>
+          <w:sz w:val="24"/>
+          <w:szCs w:val="24"/>
+        </w:rPr>
+        <w:t>) }</w:t>
+      </w:r>
+      <w:proofErr w:type="gramEnd"/>
+      <w:r>
+        <w:rPr>
+          <w:rFonts w:ascii="Garamond" w:hAnsi="Garamond"/>
+          <w:sz w:val="24"/>
+          <w:szCs w:val="24"/>
+        </w:rPr>
+        <w:t>}</w:t>
+      </w:r>
+    </w:p>
+    <w:p>
+      <w:pPr>
+        <w:keepNext/>
+        <w:keepLines/>
+        <w:tabs>
+          <w:tab w:val="left" w:pos="450"/>
+          <w:tab w:val="left" w:pos="810"/>
+          <w:tab w:val="left" w:pos="1440"/>
+          <w:tab w:val="left" w:pos="2160"/>
+          <w:tab w:val="left" w:pos="2880"/>
+          <w:tab w:val="left" w:pos="3600"/>
+          <w:tab w:val="left" w:pos="4320"/>
+          <w:tab w:val="left" w:pos="4500"/>
+          <w:tab w:val="left" w:pos="4860"/>
+          <w:tab w:val="left" w:pos="5040"/>
+          <w:tab w:val="left" w:pos="5580"/>
+        </w:tabs>
+        <w:spacing w:line="300" w:lineRule="auto"/>
+        <w:rPr>
+          <w:rFonts w:ascii="Garamond" w:hAnsi="Garamond"/>
+          <w:sz w:val="24"/>
+          <w:szCs w:val="24"/>
+        </w:rPr>
+      </w:pPr>
       <w:r>
         <w:rPr>
           <w:rFonts w:ascii="Garamond" w:hAnsi="Garamond"/>

</xml_diff>

<commit_message>
Added new hotel language and request for jury trial.
</commit_message>
<xml_diff>
--- a/docassemble/HousingCodeChecklist/data/templates/motion_for_injunctive_relief.docx
+++ b/docassemble/HousingCodeChecklist/data/templates/motion_for_injunctive_relief.docx
@@ -921,6 +921,62 @@
               <w:ind w:left="703" w:right="-178"/>
               <w:rPr>
                 <w:rFonts w:ascii="Calibri" w:hAnsi="Calibri" w:cs="Calibri"/>
+                <w:bCs/>
+                <w:sz w:val="24"/>
+                <w:szCs w:val="24"/>
+              </w:rPr>
+            </w:pPr>
+            <w:r>
+              <w:rPr>
+                <w:rFonts w:ascii="Calibri" w:hAnsi="Calibri" w:cs="Calibri"/>
+                <w:bCs/>
+                <w:sz w:val="24"/>
+                <w:szCs w:val="24"/>
+              </w:rPr>
+              <w:t>{%p endif %}</w:t>
+            </w:r>
+          </w:p>
+          <w:p>
+            <w:pPr>
+              <w:ind w:left="703" w:right="-178"/>
+              <w:rPr>
+                <w:rFonts w:ascii="Calibri" w:hAnsi="Calibri" w:cs="Calibri"/>
+                <w:sz w:val="24"/>
+                <w:szCs w:val="24"/>
+              </w:rPr>
+            </w:pPr>
+            <w:r>
+              <w:rPr>
+                <w:rFonts w:ascii="Calibri" w:hAnsi="Calibri" w:cs="Calibri"/>
+                <w:sz w:val="24"/>
+                <w:szCs w:val="24"/>
+              </w:rPr>
+              <w:t xml:space="preserve">{%p if </w:t>
+            </w:r>
+            <w:proofErr w:type="spellStart"/>
+            <w:r>
+              <w:rPr>
+                <w:rFonts w:ascii="Calibri" w:hAnsi="Calibri" w:cs="Calibri"/>
+                <w:sz w:val="24"/>
+                <w:szCs w:val="24"/>
+              </w:rPr>
+              <w:t>claim_jurytrial</w:t>
+            </w:r>
+            <w:proofErr w:type="spellEnd"/>
+            <w:r>
+              <w:rPr>
+                <w:rFonts w:ascii="Calibri" w:hAnsi="Calibri" w:cs="Calibri"/>
+                <w:sz w:val="24"/>
+                <w:szCs w:val="24"/>
+              </w:rPr>
+              <w:t xml:space="preserve"> %}</w:t>
+            </w:r>
+          </w:p>
+          <w:p>
+            <w:pPr>
+              <w:ind w:left="703" w:right="-178"/>
+              <w:rPr>
+                <w:rFonts w:ascii="Calibri" w:hAnsi="Calibri" w:cs="Calibri"/>
                 <w:b/>
                 <w:bCs/>
                 <w:sz w:val="24"/>
@@ -930,7 +986,26 @@
             <w:r>
               <w:rPr>
                 <w:rFonts w:ascii="Calibri" w:hAnsi="Calibri" w:cs="Calibri"/>
+                <w:b/>
                 <w:bCs/>
+                <w:sz w:val="24"/>
+                <w:szCs w:val="24"/>
+              </w:rPr>
+              <w:t>WITH JURY TRIAL REQUEST</w:t>
+            </w:r>
+          </w:p>
+          <w:p>
+            <w:pPr>
+              <w:ind w:left="703" w:right="-178"/>
+              <w:rPr>
+                <w:rFonts w:ascii="Calibri" w:hAnsi="Calibri" w:cs="Calibri"/>
+                <w:sz w:val="24"/>
+                <w:szCs w:val="24"/>
+              </w:rPr>
+            </w:pPr>
+            <w:r>
+              <w:rPr>
+                <w:rFonts w:ascii="Calibri" w:hAnsi="Calibri" w:cs="Calibri"/>
                 <w:sz w:val="24"/>
                 <w:szCs w:val="24"/>
               </w:rPr>
@@ -1015,6 +1090,7 @@
                 <w:rFonts w:ascii="Garamond" w:hAnsi="Garamond"/>
                 <w:b w:val="0"/>
               </w:rPr>
+              <w:lastRenderedPageBreak/>
               <w:t xml:space="preserve">{{ </w:t>
             </w:r>
             <w:proofErr w:type="spellStart"/>
@@ -1166,7 +1242,6 @@
           <w:sz w:val="24"/>
           <w:szCs w:val="24"/>
         </w:rPr>
-        <w:lastRenderedPageBreak/>
         <w:tab/>
       </w:r>
       <w:r>
@@ -2313,6 +2388,7 @@
           <w:sz w:val="24"/>
           <w:szCs w:val="24"/>
         </w:rPr>
+        <w:lastRenderedPageBreak/>
         <w:t>{%p endif %}</w:t>
       </w:r>
     </w:p>
@@ -2404,7 +2480,6 @@
           <w:sz w:val="24"/>
           <w:szCs w:val="24"/>
         </w:rPr>
-        <w:lastRenderedPageBreak/>
         <w:tab/>
       </w:r>
       <w:r>
@@ -3249,6 +3324,7 @@
         <w:rPr>
           <w:color w:val="auto"/>
         </w:rPr>
+        <w:lastRenderedPageBreak/>
         <w:t xml:space="preserve">{%p if </w:t>
       </w:r>
       <w:proofErr w:type="spellStart"/>
@@ -3327,7 +3403,6 @@
           <w:sz w:val="24"/>
           <w:szCs w:val="24"/>
         </w:rPr>
-        <w:lastRenderedPageBreak/>
         <w:t xml:space="preserve">On or around {{ </w:t>
       </w:r>
       <w:proofErr w:type="spellStart"/>
@@ -4128,6 +4203,7 @@
           <w:sz w:val="24"/>
           <w:szCs w:val="24"/>
         </w:rPr>
+        <w:lastRenderedPageBreak/>
         <w:t xml:space="preserve">{%p if </w:t>
       </w:r>
       <w:proofErr w:type="spellStart"/>
@@ -4222,7 +4298,6 @@
           <w:sz w:val="24"/>
           <w:szCs w:val="24"/>
         </w:rPr>
-        <w:lastRenderedPageBreak/>
         <w:t xml:space="preserve">On or around {{ </w:t>
       </w:r>
       <w:proofErr w:type="spellStart"/>
@@ -13621,7 +13696,6 @@
   <w:style w:type="character" w:default="1" w:styleId="DefaultParagraphFont">
     <w:name w:val="Default Paragraph Font"/>
     <w:uiPriority w:val="1"/>
-    <w:semiHidden/>
     <w:unhideWhenUsed/>
   </w:style>
   <w:style w:type="table" w:default="1" w:styleId="TableNormal">

</xml_diff>

<commit_message>
Incorporated all new feedback from NLA and updated docs.
</commit_message>
<xml_diff>
--- a/docassemble/HousingCodeChecklist/data/templates/motion_for_injunctive_relief.docx
+++ b/docassemble/HousingCodeChecklist/data/templates/motion_for_injunctive_relief.docx
@@ -921,7 +921,6 @@
               <w:ind w:left="703" w:right="-178"/>
               <w:rPr>
                 <w:rFonts w:ascii="Calibri" w:hAnsi="Calibri" w:cs="Calibri"/>
-                <w:bCs/>
                 <w:sz w:val="24"/>
                 <w:szCs w:val="24"/>
               </w:rPr>
@@ -930,82 +929,6 @@
               <w:rPr>
                 <w:rFonts w:ascii="Calibri" w:hAnsi="Calibri" w:cs="Calibri"/>
                 <w:bCs/>
-                <w:sz w:val="24"/>
-                <w:szCs w:val="24"/>
-              </w:rPr>
-              <w:t>{%p endif %}</w:t>
-            </w:r>
-          </w:p>
-          <w:p>
-            <w:pPr>
-              <w:ind w:left="703" w:right="-178"/>
-              <w:rPr>
-                <w:rFonts w:ascii="Calibri" w:hAnsi="Calibri" w:cs="Calibri"/>
-                <w:sz w:val="24"/>
-                <w:szCs w:val="24"/>
-              </w:rPr>
-            </w:pPr>
-            <w:r>
-              <w:rPr>
-                <w:rFonts w:ascii="Calibri" w:hAnsi="Calibri" w:cs="Calibri"/>
-                <w:sz w:val="24"/>
-                <w:szCs w:val="24"/>
-              </w:rPr>
-              <w:t xml:space="preserve">{%p if </w:t>
-            </w:r>
-            <w:proofErr w:type="spellStart"/>
-            <w:r>
-              <w:rPr>
-                <w:rFonts w:ascii="Calibri" w:hAnsi="Calibri" w:cs="Calibri"/>
-                <w:sz w:val="24"/>
-                <w:szCs w:val="24"/>
-              </w:rPr>
-              <w:t>claim_jurytrial</w:t>
-            </w:r>
-            <w:proofErr w:type="spellEnd"/>
-            <w:r>
-              <w:rPr>
-                <w:rFonts w:ascii="Calibri" w:hAnsi="Calibri" w:cs="Calibri"/>
-                <w:sz w:val="24"/>
-                <w:szCs w:val="24"/>
-              </w:rPr>
-              <w:t xml:space="preserve"> %}</w:t>
-            </w:r>
-          </w:p>
-          <w:p>
-            <w:pPr>
-              <w:ind w:left="703" w:right="-178"/>
-              <w:rPr>
-                <w:rFonts w:ascii="Calibri" w:hAnsi="Calibri" w:cs="Calibri"/>
-                <w:b/>
-                <w:bCs/>
-                <w:sz w:val="24"/>
-                <w:szCs w:val="24"/>
-              </w:rPr>
-            </w:pPr>
-            <w:r>
-              <w:rPr>
-                <w:rFonts w:ascii="Calibri" w:hAnsi="Calibri" w:cs="Calibri"/>
-                <w:b/>
-                <w:bCs/>
-                <w:sz w:val="24"/>
-                <w:szCs w:val="24"/>
-              </w:rPr>
-              <w:t>WITH JURY TRIAL REQUEST</w:t>
-            </w:r>
-          </w:p>
-          <w:p>
-            <w:pPr>
-              <w:ind w:left="703" w:right="-178"/>
-              <w:rPr>
-                <w:rFonts w:ascii="Calibri" w:hAnsi="Calibri" w:cs="Calibri"/>
-                <w:sz w:val="24"/>
-                <w:szCs w:val="24"/>
-              </w:rPr>
-            </w:pPr>
-            <w:r>
-              <w:rPr>
-                <w:rFonts w:ascii="Calibri" w:hAnsi="Calibri" w:cs="Calibri"/>
                 <w:sz w:val="24"/>
                 <w:szCs w:val="24"/>
               </w:rPr>
@@ -1090,7 +1013,6 @@
                 <w:rFonts w:ascii="Garamond" w:hAnsi="Garamond"/>
                 <w:b w:val="0"/>
               </w:rPr>
-              <w:lastRenderedPageBreak/>
               <w:t xml:space="preserve">{{ </w:t>
             </w:r>
             <w:proofErr w:type="spellStart"/>
@@ -1242,6 +1164,7 @@
           <w:sz w:val="24"/>
           <w:szCs w:val="24"/>
         </w:rPr>
+        <w:lastRenderedPageBreak/>
         <w:tab/>
       </w:r>
       <w:r>
@@ -1558,7 +1481,57 @@
           <w:sz w:val="24"/>
           <w:szCs w:val="24"/>
         </w:rPr>
-        <w:t xml:space="preserve"> to do the following:</w:t>
+        <w:t xml:space="preserve"> to do the following</w:t>
+      </w:r>
+      <w:r>
+        <w:rPr>
+          <w:rFonts w:ascii="Garamond" w:hAnsi="Garamond"/>
+          <w:sz w:val="24"/>
+          <w:szCs w:val="24"/>
+        </w:rPr>
+        <w:t xml:space="preserve"> with respect to the subject premises located at </w:t>
+      </w:r>
+      <w:r>
+        <w:rPr>
+          <w:rFonts w:ascii="Garamond" w:hAnsi="Garamond"/>
+          <w:sz w:val="24"/>
+          <w:szCs w:val="24"/>
+        </w:rPr>
+        <w:t>{{ users[0].</w:t>
+      </w:r>
+      <w:proofErr w:type="spellStart"/>
+      <w:r>
+        <w:rPr>
+          <w:rFonts w:ascii="Garamond" w:hAnsi="Garamond"/>
+          <w:sz w:val="24"/>
+          <w:szCs w:val="24"/>
+        </w:rPr>
+        <w:t>address.on_one_line</w:t>
+      </w:r>
+      <w:proofErr w:type="spellEnd"/>
+      <w:r>
+        <w:rPr>
+          <w:rFonts w:ascii="Garamond" w:hAnsi="Garamond"/>
+          <w:sz w:val="24"/>
+          <w:szCs w:val="24"/>
+        </w:rPr>
+        <w:t>() }}</w:t>
+      </w:r>
+      <w:r>
+        <w:rPr>
+          <w:rFonts w:ascii="Garamond" w:hAnsi="Garamond"/>
+          <w:sz w:val="24"/>
+          <w:szCs w:val="24"/>
+        </w:rPr>
+        <w:t xml:space="preserve"> (the “home”)</w:t>
+      </w:r>
+      <w:r>
+        <w:rPr>
+          <w:rFonts w:ascii="Garamond" w:hAnsi="Garamond"/>
+          <w:sz w:val="24"/>
+          <w:szCs w:val="24"/>
+        </w:rPr>
+        <w:t>:</w:t>
       </w:r>
     </w:p>
     <w:p>
@@ -2004,7 +1977,23 @@
           <w:sz w:val="24"/>
           <w:szCs w:val="24"/>
         </w:rPr>
-        <w:t>mmediately transfer the utilities (electricity/gas) into</w:t>
+        <w:t>mmediately transfer the utilities (electricity/gas</w:t>
+      </w:r>
+      <w:r>
+        <w:rPr>
+          <w:rFonts w:ascii="Garamond" w:hAnsi="Garamond"/>
+          <w:sz w:val="24"/>
+          <w:szCs w:val="24"/>
+        </w:rPr>
+        <w:t>/water</w:t>
+      </w:r>
+      <w:r>
+        <w:rPr>
+          <w:rFonts w:ascii="Garamond" w:hAnsi="Garamond"/>
+          <w:sz w:val="24"/>
+          <w:szCs w:val="24"/>
+        </w:rPr>
+        <w:t>) into</w:t>
       </w:r>
       <w:r>
         <w:rPr>
@@ -2388,7 +2377,6 @@
           <w:sz w:val="24"/>
           <w:szCs w:val="24"/>
         </w:rPr>
-        <w:lastRenderedPageBreak/>
         <w:t>{%p endif %}</w:t>
       </w:r>
     </w:p>
@@ -2411,6 +2399,7 @@
           <w:sz w:val="24"/>
           <w:szCs w:val="24"/>
         </w:rPr>
+        <w:lastRenderedPageBreak/>
         <w:t>G</w:t>
       </w:r>
       <w:r>
@@ -2496,7 +2485,23 @@
           <w:sz w:val="24"/>
           <w:szCs w:val="24"/>
         </w:rPr>
-        <w:t xml:space="preserve">following </w:t>
+        <w:t>following</w:t>
+      </w:r>
+      <w:r>
+        <w:rPr>
+          <w:rFonts w:ascii="Garamond" w:hAnsi="Garamond"/>
+          <w:sz w:val="24"/>
+          <w:szCs w:val="24"/>
+        </w:rPr>
+        <w:t xml:space="preserve"> current</w:t>
+      </w:r>
+      <w:r>
+        <w:rPr>
+          <w:rFonts w:ascii="Garamond" w:hAnsi="Garamond"/>
+          <w:sz w:val="24"/>
+          <w:szCs w:val="24"/>
+        </w:rPr>
+        <w:t xml:space="preserve"> </w:t>
       </w:r>
       <w:r>
         <w:rPr>
@@ -2537,6 +2542,14 @@
           <w:szCs w:val="24"/>
         </w:rPr>
         <w:t xml:space="preserve">at risk of </w:t>
+      </w:r>
+      <w:r>
+        <w:rPr>
+          <w:rFonts w:ascii="Garamond" w:hAnsi="Garamond"/>
+          <w:sz w:val="24"/>
+          <w:szCs w:val="24"/>
+        </w:rPr>
+        <w:t xml:space="preserve">immediate and </w:t>
       </w:r>
       <w:r>
         <w:rPr>
@@ -3026,7 +3039,15 @@
           <w:sz w:val="24"/>
           <w:szCs w:val="24"/>
         </w:rPr>
-        <w:t>Landlord failed to provide sufficient heat during the heating season.</w:t>
+        <w:t>The Landlord</w:t>
+      </w:r>
+      <w:r>
+        <w:rPr>
+          <w:rFonts w:ascii="Garamond" w:hAnsi="Garamond"/>
+          <w:sz w:val="24"/>
+          <w:szCs w:val="24"/>
+        </w:rPr>
+        <w:t xml:space="preserve"> failed to provide sufficient heat during the heating season.</w:t>
       </w:r>
     </w:p>
     <w:p>
@@ -3110,7 +3131,15 @@
           <w:sz w:val="24"/>
           <w:szCs w:val="24"/>
         </w:rPr>
-        <w:t>Landlord allowed the temperature to exceed 78 degrees in the heating season.</w:t>
+        <w:t>The Landlord</w:t>
+      </w:r>
+      <w:r>
+        <w:rPr>
+          <w:rFonts w:ascii="Garamond" w:hAnsi="Garamond"/>
+          <w:sz w:val="24"/>
+          <w:szCs w:val="24"/>
+        </w:rPr>
+        <w:t xml:space="preserve"> allowed the temperature to exceed 78 degrees in the heating season.</w:t>
       </w:r>
     </w:p>
     <w:p>
@@ -3284,7 +3313,15 @@
           <w:sz w:val="24"/>
           <w:szCs w:val="24"/>
         </w:rPr>
-        <w:t>Landlord failed to provide water, hot water, or failed to provide safe water.</w:t>
+        <w:t>The Landlord</w:t>
+      </w:r>
+      <w:r>
+        <w:rPr>
+          <w:rFonts w:ascii="Garamond" w:hAnsi="Garamond"/>
+          <w:sz w:val="24"/>
+          <w:szCs w:val="24"/>
+        </w:rPr>
+        <w:t xml:space="preserve"> failed to provide water, hot water, or failed to provide safe water.</w:t>
       </w:r>
     </w:p>
     <w:p>
@@ -3324,7 +3361,6 @@
         <w:rPr>
           <w:color w:val="auto"/>
         </w:rPr>
-        <w:lastRenderedPageBreak/>
         <w:t xml:space="preserve">{%p if </w:t>
       </w:r>
       <w:proofErr w:type="spellStart"/>
@@ -3403,6 +3439,7 @@
           <w:sz w:val="24"/>
           <w:szCs w:val="24"/>
         </w:rPr>
+        <w:lastRenderedPageBreak/>
         <w:t xml:space="preserve">On or around {{ </w:t>
       </w:r>
       <w:proofErr w:type="spellStart"/>
@@ -3421,7 +3458,23 @@
           <w:sz w:val="24"/>
           <w:szCs w:val="24"/>
         </w:rPr>
-        <w:t>["illegal lockout"].date }} Landlord locked the Tenant out of the Tenant’s home or moved the Tenant’s belongings out without permission from the court, or threatened to do so, in violation of M.G.L. c. 186, §§14 and 15F and G.L. c. 184, §18{% if is_landlord_subject_to_93a %}, and M.G.L. c. 93A{% endif %}.</w:t>
+        <w:t xml:space="preserve">["illegal lockout"].date }} </w:t>
+      </w:r>
+      <w:r>
+        <w:rPr>
+          <w:rFonts w:ascii="Garamond" w:hAnsi="Garamond"/>
+          <w:sz w:val="24"/>
+          <w:szCs w:val="24"/>
+        </w:rPr>
+        <w:t xml:space="preserve">the </w:t>
+      </w:r>
+      <w:r>
+        <w:rPr>
+          <w:rFonts w:ascii="Garamond" w:hAnsi="Garamond"/>
+          <w:sz w:val="24"/>
+          <w:szCs w:val="24"/>
+        </w:rPr>
+        <w:t>Landlord locked the Tenant out of the Tenant’s home or moved the Tenant’s belongings out without permission from the court, or threatened to do so, in violation of M.G.L. c. 186, §§14 and 15F and G.L. c. 184, §18{% if is_landlord_subject_to_93a %}, and M.G.L. c. 93A{% endif %}.</w:t>
       </w:r>
     </w:p>
     <w:p>
@@ -3631,7 +3684,23 @@
           <w:sz w:val="24"/>
           <w:szCs w:val="24"/>
         </w:rPr>
-        <w:t xml:space="preserve"> }} Landlord came into the premises without the Tenant’s permission in violation of M.G.L. c. 239, §8A, M.G.L. c. 186, §14{% if is_landlord_subject_to_93a %}, and M.G.L. c. 93</w:t>
+        <w:t xml:space="preserve"> }} </w:t>
+      </w:r>
+      <w:r>
+        <w:rPr>
+          <w:rFonts w:ascii="Garamond" w:hAnsi="Garamond"/>
+          <w:sz w:val="24"/>
+          <w:szCs w:val="24"/>
+        </w:rPr>
+        <w:t>the Landlord</w:t>
+      </w:r>
+      <w:r>
+        <w:rPr>
+          <w:rFonts w:ascii="Garamond" w:hAnsi="Garamond"/>
+          <w:sz w:val="24"/>
+          <w:szCs w:val="24"/>
+        </w:rPr>
+        <w:t xml:space="preserve"> came into the premises without the Tenant’s permission in violation of M.G.L. c. 186, §14{% if is_landlord_subject_to_93a %}, and M.G.L. c. 93</w:t>
       </w:r>
       <w:proofErr w:type="gramStart"/>
       <w:r>
@@ -3859,7 +3928,39 @@
           <w:sz w:val="24"/>
           <w:szCs w:val="24"/>
         </w:rPr>
-        <w:t xml:space="preserve"> }} Landlord failed to give the Tenant reasonable advance notice for access to the premises in violation of M.G.L. c. 239, §8A, M.G.L. c. 186, §14{% if is_landlord_subject_to_93a %}, and M.G.L. c. 93</w:t>
+        <w:t xml:space="preserve"> }} </w:t>
+      </w:r>
+      <w:r>
+        <w:rPr>
+          <w:rFonts w:ascii="Garamond" w:hAnsi="Garamond"/>
+          <w:sz w:val="24"/>
+          <w:szCs w:val="24"/>
+        </w:rPr>
+        <w:t>the Landlord</w:t>
+      </w:r>
+      <w:r>
+        <w:rPr>
+          <w:rFonts w:ascii="Garamond" w:hAnsi="Garamond"/>
+          <w:sz w:val="24"/>
+          <w:szCs w:val="24"/>
+        </w:rPr>
+        <w:t xml:space="preserve"> failed to give the Tenant reasonable advance notice for access to the premises in violation of </w:t>
+      </w:r>
+      <w:r>
+        <w:rPr>
+          <w:rFonts w:ascii="Garamond" w:hAnsi="Garamond"/>
+          <w:sz w:val="24"/>
+          <w:szCs w:val="24"/>
+        </w:rPr>
+        <w:t xml:space="preserve">105 CMR 410.003 (E); </w:t>
+      </w:r>
+      <w:r>
+        <w:rPr>
+          <w:rFonts w:ascii="Garamond" w:hAnsi="Garamond"/>
+          <w:sz w:val="24"/>
+          <w:szCs w:val="24"/>
+        </w:rPr>
+        <w:t>M.G.L. c. 186, §14{% if is_landlord_subject_to_93a %}, and M.G.L. c. 93</w:t>
       </w:r>
       <w:proofErr w:type="gramStart"/>
       <w:r>
@@ -4087,7 +4188,23 @@
           <w:sz w:val="24"/>
           <w:szCs w:val="24"/>
         </w:rPr>
-        <w:t xml:space="preserve"> }} Landlord caused the Tenant’s </w:t>
+        <w:t xml:space="preserve"> }} </w:t>
+      </w:r>
+      <w:r>
+        <w:rPr>
+          <w:rFonts w:ascii="Garamond" w:hAnsi="Garamond"/>
+          <w:sz w:val="24"/>
+          <w:szCs w:val="24"/>
+        </w:rPr>
+        <w:t>the Landlord</w:t>
+      </w:r>
+      <w:r>
+        <w:rPr>
+          <w:rFonts w:ascii="Garamond" w:hAnsi="Garamond"/>
+          <w:sz w:val="24"/>
+          <w:szCs w:val="24"/>
+        </w:rPr>
+        <w:t xml:space="preserve"> caused the Tenant’s </w:t>
       </w:r>
       <w:proofErr w:type="gramStart"/>
       <w:r>
@@ -4203,7 +4320,6 @@
           <w:sz w:val="24"/>
           <w:szCs w:val="24"/>
         </w:rPr>
-        <w:lastRenderedPageBreak/>
         <w:t xml:space="preserve">{%p if </w:t>
       </w:r>
       <w:proofErr w:type="spellStart"/>
@@ -4298,7 +4414,25 @@
           <w:sz w:val="24"/>
           <w:szCs w:val="24"/>
         </w:rPr>
-        <w:t xml:space="preserve">On or around {{ </w:t>
+        <w:lastRenderedPageBreak/>
+        <w:t xml:space="preserve">The </w:t>
+      </w:r>
+      <w:r>
+        <w:rPr>
+          <w:rFonts w:ascii="Garamond" w:hAnsi="Garamond"/>
+          <w:sz w:val="24"/>
+          <w:szCs w:val="24"/>
+        </w:rPr>
+        <w:t xml:space="preserve">Landlord failed to pay for </w:t>
+      </w:r>
+      <w:proofErr w:type="gramStart"/>
+      <w:r>
+        <w:rPr>
+          <w:rFonts w:ascii="Garamond" w:hAnsi="Garamond"/>
+          <w:sz w:val="24"/>
+          <w:szCs w:val="24"/>
+        </w:rPr>
+        <w:t xml:space="preserve">{{ </w:t>
       </w:r>
       <w:proofErr w:type="spellStart"/>
       <w:r>
@@ -4307,7 +4441,43 @@
           <w:sz w:val="24"/>
           <w:szCs w:val="24"/>
         </w:rPr>
-        <w:t>verified_complaint_claims</w:t>
+        <w:t>complaint</w:t>
+      </w:r>
+      <w:proofErr w:type="gramEnd"/>
+      <w:r>
+        <w:rPr>
+          <w:rFonts w:ascii="Garamond" w:hAnsi="Garamond"/>
+          <w:sz w:val="24"/>
+          <w:szCs w:val="24"/>
+        </w:rPr>
+        <w:t>_utility_not_</w:t>
+      </w:r>
+      <w:proofErr w:type="gramStart"/>
+      <w:r>
+        <w:rPr>
+          <w:rFonts w:ascii="Garamond" w:hAnsi="Garamond"/>
+          <w:sz w:val="24"/>
+          <w:szCs w:val="24"/>
+        </w:rPr>
+        <w:t>paid.true</w:t>
+      </w:r>
+      <w:proofErr w:type="gramEnd"/>
+      <w:r>
+        <w:rPr>
+          <w:rFonts w:ascii="Garamond" w:hAnsi="Garamond"/>
+          <w:sz w:val="24"/>
+          <w:szCs w:val="24"/>
+        </w:rPr>
+        <w:t>_</w:t>
+      </w:r>
+      <w:proofErr w:type="gramStart"/>
+      <w:r>
+        <w:rPr>
+          <w:rFonts w:ascii="Garamond" w:hAnsi="Garamond"/>
+          <w:sz w:val="24"/>
+          <w:szCs w:val="24"/>
+        </w:rPr>
+        <w:t>values</w:t>
       </w:r>
       <w:proofErr w:type="spellEnd"/>
       <w:r>
@@ -4316,25 +4486,34 @@
           <w:sz w:val="24"/>
           <w:szCs w:val="24"/>
         </w:rPr>
-        <w:t xml:space="preserve">["utility no agreement"].date }} Landlord failed to pay for {{ </w:t>
-      </w:r>
-      <w:proofErr w:type="spellStart"/>
-      <w:r>
-        <w:rPr>
-          <w:rFonts w:ascii="Garamond" w:hAnsi="Garamond"/>
-          <w:sz w:val="24"/>
-          <w:szCs w:val="24"/>
-        </w:rPr>
-        <w:t>complaint_utility_not_paid.true_values</w:t>
-      </w:r>
-      <w:proofErr w:type="spellEnd"/>
-      <w:r>
-        <w:rPr>
-          <w:rFonts w:ascii="Garamond" w:hAnsi="Garamond"/>
-          <w:sz w:val="24"/>
-          <w:szCs w:val="24"/>
-        </w:rPr>
-        <w:t>() }} utilities without an express written agreement requiring the Tenant to pay for utilities in violation of M.G.L. c. 239 §8A, M.G.L. c. 186, §14{% if is_landlord_subject_to_93a %}, and M.G.L. c. 93A{% endif %}.</w:t>
+        <w:t>() }</w:t>
+      </w:r>
+      <w:proofErr w:type="gramEnd"/>
+      <w:r>
+        <w:rPr>
+          <w:rFonts w:ascii="Garamond" w:hAnsi="Garamond"/>
+          <w:sz w:val="24"/>
+          <w:szCs w:val="24"/>
+        </w:rPr>
+        <w:t>} utilities without an express written agreement requiring the Tenant to pay for utilities in violation of M.G.L. c. 186, §14{% if is_landlord_subject_to_93a %}, and M.G.L. c. 93</w:t>
+      </w:r>
+      <w:proofErr w:type="gramStart"/>
+      <w:r>
+        <w:rPr>
+          <w:rFonts w:ascii="Garamond" w:hAnsi="Garamond"/>
+          <w:sz w:val="24"/>
+          <w:szCs w:val="24"/>
+        </w:rPr>
+        <w:t>A{</w:t>
+      </w:r>
+      <w:proofErr w:type="gramEnd"/>
+      <w:r>
+        <w:rPr>
+          <w:rFonts w:ascii="Garamond" w:hAnsi="Garamond"/>
+          <w:sz w:val="24"/>
+          <w:szCs w:val="24"/>
+        </w:rPr>
+        <w:t>% endif %}.</w:t>
       </w:r>
     </w:p>
     <w:p>
@@ -4492,7 +4671,23 @@
           <w:sz w:val="24"/>
           <w:szCs w:val="24"/>
         </w:rPr>
-        <w:t xml:space="preserve"> }} Landlord also violated the law when they </w:t>
+        <w:t xml:space="preserve"> }} </w:t>
+      </w:r>
+      <w:r>
+        <w:rPr>
+          <w:rFonts w:ascii="Garamond" w:hAnsi="Garamond"/>
+          <w:sz w:val="24"/>
+          <w:szCs w:val="24"/>
+        </w:rPr>
+        <w:t xml:space="preserve">the </w:t>
+      </w:r>
+      <w:r>
+        <w:rPr>
+          <w:rFonts w:ascii="Garamond" w:hAnsi="Garamond"/>
+          <w:sz w:val="24"/>
+          <w:szCs w:val="24"/>
+        </w:rPr>
+        <w:t xml:space="preserve">Landlord also violated the law when they </w:t>
       </w:r>
       <w:proofErr w:type="gramStart"/>
       <w:r>
@@ -4684,7 +4879,23 @@
           <w:sz w:val="24"/>
           <w:szCs w:val="24"/>
         </w:rPr>
-        <w:t>Putting the Tenant’s housing voucher at risk because the housing authority will not continue a contract with Landlord unless the premises meets the housing quality standards.</w:t>
+        <w:t xml:space="preserve">Putting the Tenant’s housing voucher at risk because the housing authority will not continue a contract with </w:t>
+      </w:r>
+      <w:r>
+        <w:rPr>
+          <w:rFonts w:ascii="Garamond" w:hAnsi="Garamond"/>
+          <w:sz w:val="24"/>
+          <w:szCs w:val="24"/>
+        </w:rPr>
+        <w:t xml:space="preserve">the </w:t>
+      </w:r>
+      <w:r>
+        <w:rPr>
+          <w:rFonts w:ascii="Garamond" w:hAnsi="Garamond"/>
+          <w:sz w:val="24"/>
+          <w:szCs w:val="24"/>
+        </w:rPr>
+        <w:t>Landlord unless the premises meets the housing quality standards.</w:t>
       </w:r>
     </w:p>
     <w:p>
@@ -4779,7 +4990,23 @@
           <w:sz w:val="24"/>
           <w:szCs w:val="24"/>
         </w:rPr>
-        <w:t xml:space="preserve"> repairs are needed to the Property to make</w:t>
+        <w:t xml:space="preserve"> repairs are needed to the </w:t>
+      </w:r>
+      <w:r>
+        <w:rPr>
+          <w:rFonts w:ascii="Garamond" w:hAnsi="Garamond"/>
+          <w:sz w:val="24"/>
+          <w:szCs w:val="24"/>
+        </w:rPr>
+        <w:t>home</w:t>
+      </w:r>
+      <w:r>
+        <w:rPr>
+          <w:rFonts w:ascii="Garamond" w:hAnsi="Garamond"/>
+          <w:sz w:val="24"/>
+          <w:szCs w:val="24"/>
+        </w:rPr>
+        <w:t xml:space="preserve"> to make</w:t>
       </w:r>
       <w:r>
         <w:rPr>
@@ -4797,81 +5024,53 @@
         </w:rPr>
         <w:t xml:space="preserve">. </w:t>
       </w:r>
-      <w:proofErr w:type="gramStart"/>
-      <w:r>
-        <w:rPr>
-          <w:rFonts w:ascii="Garamond" w:hAnsi="Garamond"/>
-          <w:sz w:val="24"/>
-          <w:szCs w:val="24"/>
-        </w:rPr>
-        <w:t>In the event that</w:t>
-      </w:r>
-      <w:proofErr w:type="gramEnd"/>
-      <w:r>
-        <w:rPr>
-          <w:rFonts w:ascii="Garamond" w:hAnsi="Garamond"/>
-          <w:sz w:val="24"/>
-          <w:szCs w:val="24"/>
-        </w:rPr>
-        <w:t xml:space="preserve"> the Tenant </w:t>
-      </w:r>
-      <w:r>
-        <w:rPr>
-          <w:rFonts w:ascii="Garamond" w:hAnsi="Garamond"/>
-          <w:sz w:val="24"/>
-          <w:szCs w:val="24"/>
-        </w:rPr>
-        <w:t xml:space="preserve">needs to stay elsewhere while </w:t>
-      </w:r>
-      <w:r>
-        <w:rPr>
-          <w:rFonts w:ascii="Garamond" w:hAnsi="Garamond"/>
-          <w:sz w:val="24"/>
-          <w:szCs w:val="24"/>
-        </w:rPr>
-        <w:t xml:space="preserve">the home </w:t>
-      </w:r>
-      <w:r>
-        <w:rPr>
-          <w:rFonts w:ascii="Garamond" w:hAnsi="Garamond"/>
-          <w:sz w:val="24"/>
-          <w:szCs w:val="24"/>
-        </w:rPr>
-        <w:t xml:space="preserve">is </w:t>
-      </w:r>
-      <w:r>
-        <w:rPr>
-          <w:rFonts w:ascii="Garamond" w:hAnsi="Garamond"/>
-          <w:sz w:val="24"/>
-          <w:szCs w:val="24"/>
-        </w:rPr>
-        <w:t>brought up to code, the Landlord should provide suitable alternative accommodations while repairs are made.</w:t>
-      </w:r>
-      <w:r>
-        <w:rPr>
-          <w:rFonts w:ascii="Garamond" w:hAnsi="Garamond"/>
-          <w:sz w:val="24"/>
-          <w:szCs w:val="24"/>
-        </w:rPr>
-        <w:t xml:space="preserve"> </w:t>
-      </w:r>
-      <w:r>
-        <w:rPr>
-          <w:rFonts w:ascii="Garamond" w:hAnsi="Garamond"/>
-          <w:i/>
-          <w:iCs/>
-          <w:sz w:val="24"/>
-          <w:szCs w:val="24"/>
-        </w:rPr>
-        <w:t xml:space="preserve">See </w:t>
-      </w:r>
-      <w:r>
-        <w:rPr>
-          <w:rFonts w:ascii="Garamond" w:hAnsi="Garamond"/>
-          <w:sz w:val="24"/>
-          <w:szCs w:val="24"/>
-        </w:rPr>
-        <w:t xml:space="preserve">105 C.M.R. § 410.900(E). </w:t>
+      <w:r>
+        <w:rPr>
+          <w:rFonts w:ascii="Garamond" w:hAnsi="Garamond"/>
+          <w:sz w:val="24"/>
+          <w:szCs w:val="24"/>
+        </w:rPr>
+        <w:t>Either as required in the event of condemnation (105 C.M.R. § 410.900</w:t>
+      </w:r>
+      <w:r>
+        <w:rPr>
+          <w:rFonts w:ascii="Garamond" w:hAnsi="Garamond"/>
+          <w:sz w:val="24"/>
+          <w:szCs w:val="24"/>
+        </w:rPr>
+        <w:t xml:space="preserve"> (E)</w:t>
+      </w:r>
+      <w:r>
+        <w:rPr>
+          <w:rFonts w:ascii="Garamond" w:hAnsi="Garamond"/>
+          <w:sz w:val="24"/>
+          <w:szCs w:val="24"/>
+        </w:rPr>
+        <w:t xml:space="preserve">) or pursuant to the Court’s equitable powers, </w:t>
+      </w:r>
+      <w:r>
+        <w:rPr>
+          <w:rFonts w:ascii="Garamond" w:hAnsi="Garamond"/>
+          <w:sz w:val="24"/>
+          <w:szCs w:val="24"/>
+        </w:rPr>
+        <w:t xml:space="preserve">the Court should order the Landlord to </w:t>
+      </w:r>
+      <w:r>
+        <w:rPr>
+          <w:rFonts w:ascii="Garamond" w:hAnsi="Garamond"/>
+          <w:sz w:val="24"/>
+          <w:szCs w:val="24"/>
+        </w:rPr>
+        <w:t>provide the Tenant(s) with “comparable, suitable housing” as needed</w:t>
+      </w:r>
+      <w:r>
+        <w:rPr>
+          <w:rFonts w:ascii="Garamond" w:hAnsi="Garamond"/>
+          <w:sz w:val="24"/>
+          <w:szCs w:val="24"/>
+        </w:rPr>
+        <w:t xml:space="preserve"> while the home is brought up to code. </w:t>
       </w:r>
       <w:r>
         <w:rPr>
@@ -5354,7 +5553,13 @@
         <w:ind w:left="1800" w:firstLine="0"/>
       </w:pPr>
       <w:r>
-        <w:t>Transfer all utilities to Landlord’s name and pay for utilities.</w:t>
+        <w:t xml:space="preserve">Transfer all utilities to </w:t>
+      </w:r>
+      <w:r>
+        <w:t>the Landlord</w:t>
+      </w:r>
+      <w:r>
+        <w:t>’s name and pay for utilities.</w:t>
       </w:r>
     </w:p>
     <w:p>
@@ -5857,30 +6062,46 @@
         <w:ind w:left="1800" w:firstLine="0"/>
       </w:pPr>
       <w:r>
-        <w:t xml:space="preserve">If </w:t>
-      </w:r>
-      <w:r>
-        <w:t xml:space="preserve">the </w:t>
-      </w:r>
-      <w:r>
-        <w:t xml:space="preserve">Tenant is required to move out </w:t>
-      </w:r>
-      <w:proofErr w:type="gramStart"/>
-      <w:r>
-        <w:t>in order to</w:t>
-      </w:r>
-      <w:proofErr w:type="gramEnd"/>
-      <w:r>
-        <w:t xml:space="preserve"> make repairs or if it is otherwise necessary due to </w:t>
-      </w:r>
-      <w:r>
-        <w:t xml:space="preserve">the </w:t>
-      </w:r>
-      <w:r>
-        <w:t xml:space="preserve">Tenant’s circumstances, order the Landlord to provide </w:t>
-      </w:r>
-      <w:r>
-        <w:t xml:space="preserve">comparable, suitable housing </w:t>
+        <w:rPr>
+          <w:rFonts w:ascii="Times New Roman" w:hAnsi="Times New Roman"/>
+        </w:rPr>
+        <w:t>P</w:t>
+      </w:r>
+      <w:r>
+        <w:rPr>
+          <w:rFonts w:ascii="Times New Roman" w:hAnsi="Times New Roman"/>
+        </w:rPr>
+        <w:t xml:space="preserve">rovide the Tenant(s) with </w:t>
+      </w:r>
+      <w:r>
+        <w:rPr>
+          <w:rFonts w:ascii="Times New Roman" w:hAnsi="Times New Roman"/>
+        </w:rPr>
+        <w:t>“</w:t>
+      </w:r>
+      <w:r>
+        <w:rPr>
+          <w:rFonts w:ascii="Times New Roman" w:hAnsi="Times New Roman"/>
+        </w:rPr>
+        <w:t>comparable, suitable housing</w:t>
+      </w:r>
+      <w:r>
+        <w:rPr>
+          <w:rFonts w:ascii="Times New Roman" w:hAnsi="Times New Roman"/>
+        </w:rPr>
+        <w:t>” as needed, either as required in the event of condemnation (</w:t>
+      </w:r>
+      <w:r>
+        <w:rPr>
+          <w:rFonts w:ascii="Times New Roman" w:hAnsi="Times New Roman"/>
+        </w:rPr>
+        <w:t>105 C.M.R. § 410.900</w:t>
+      </w:r>
+      <w:r>
+        <w:rPr>
+          <w:rFonts w:ascii="Times New Roman" w:hAnsi="Times New Roman"/>
+        </w:rPr>
+        <w:t xml:space="preserve">) or pursuant to the Court’s equitable powers, </w:t>
       </w:r>
       <w:r>
         <w:t>until such time as the repairs have been completed.</w:t>
@@ -8260,25 +8481,7 @@
           <w:sz w:val="24"/>
           <w:szCs w:val="24"/>
         </w:rPr>
-        <w:t xml:space="preserve"> }}, have personal knowledge of </w:t>
-      </w:r>
-      <w:proofErr w:type="gramStart"/>
-      <w:r>
-        <w:rPr>
-          <w:rFonts w:ascii="Garamond" w:hAnsi="Garamond"/>
-          <w:sz w:val="24"/>
-          <w:szCs w:val="24"/>
-        </w:rPr>
-        <w:t>all of</w:t>
-      </w:r>
-      <w:proofErr w:type="gramEnd"/>
-      <w:r>
-        <w:rPr>
-          <w:rFonts w:ascii="Garamond" w:hAnsi="Garamond"/>
-          <w:sz w:val="24"/>
-          <w:szCs w:val="24"/>
-        </w:rPr>
-        <w:t xml:space="preserve"> the facts stated above and hereby swear under the penalty of perjury that </w:t>
+        <w:t xml:space="preserve"> }}, have personal knowledge of the facts stated above and hereby swear under the penalty of perjury that </w:t>
       </w:r>
       <w:proofErr w:type="gramStart"/>
       <w:r>
@@ -13696,6 +13899,7 @@
   <w:style w:type="character" w:default="1" w:styleId="DefaultParagraphFont">
     <w:name w:val="Default Paragraph Font"/>
     <w:uiPriority w:val="1"/>
+    <w:semiHidden/>
     <w:unhideWhenUsed/>
   </w:style>
   <w:style w:type="table" w:default="1" w:styleId="TableNormal">

</xml_diff>

<commit_message>
Updated motion to include two dollar filing fee section.
</commit_message>
<xml_diff>
--- a/docassemble/HousingCodeChecklist/data/templates/motion_for_injunctive_relief.docx
+++ b/docassemble/HousingCodeChecklist/data/templates/motion_for_injunctive_relief.docx
@@ -5200,15 +5200,7 @@
           <w:sz w:val="24"/>
           <w:szCs w:val="24"/>
         </w:rPr>
-        <w:t xml:space="preserve"> relief is authorized</w:t>
-      </w:r>
-      <w:r>
-        <w:rPr>
-          <w:rFonts w:ascii="Garamond" w:hAnsi="Garamond"/>
-          <w:sz w:val="24"/>
-          <w:szCs w:val="24"/>
-        </w:rPr>
-        <w:t xml:space="preserve"> </w:t>
+        <w:t xml:space="preserve"> relief is authorized </w:t>
       </w:r>
       <w:r>
         <w:rPr>
@@ -6062,46 +6054,7 @@
         <w:ind w:left="1800" w:firstLine="0"/>
       </w:pPr>
       <w:r>
-        <w:rPr>
-          <w:rFonts w:ascii="Times New Roman" w:hAnsi="Times New Roman"/>
-        </w:rPr>
-        <w:t>P</w:t>
-      </w:r>
-      <w:r>
-        <w:rPr>
-          <w:rFonts w:ascii="Times New Roman" w:hAnsi="Times New Roman"/>
-        </w:rPr>
-        <w:t xml:space="preserve">rovide the Tenant(s) with </w:t>
-      </w:r>
-      <w:r>
-        <w:rPr>
-          <w:rFonts w:ascii="Times New Roman" w:hAnsi="Times New Roman"/>
-        </w:rPr>
-        <w:t>“</w:t>
-      </w:r>
-      <w:r>
-        <w:rPr>
-          <w:rFonts w:ascii="Times New Roman" w:hAnsi="Times New Roman"/>
-        </w:rPr>
-        <w:t>comparable, suitable housing</w:t>
-      </w:r>
-      <w:r>
-        <w:rPr>
-          <w:rFonts w:ascii="Times New Roman" w:hAnsi="Times New Roman"/>
-        </w:rPr>
-        <w:t>” as needed, either as required in the event of condemnation (</w:t>
-      </w:r>
-      <w:r>
-        <w:rPr>
-          <w:rFonts w:ascii="Times New Roman" w:hAnsi="Times New Roman"/>
-        </w:rPr>
-        <w:t>105 C.M.R. § 410.900</w:t>
-      </w:r>
-      <w:r>
-        <w:rPr>
-          <w:rFonts w:ascii="Times New Roman" w:hAnsi="Times New Roman"/>
-        </w:rPr>
-        <w:t xml:space="preserve">) or pursuant to the Court’s equitable powers, </w:t>
+        <w:t xml:space="preserve">Provide the Tenant(s) with “comparable, suitable housing” as needed, either as required in the event of condemnation (105 C.M.R. § 410.900) or pursuant to the Court’s equitable powers, </w:t>
       </w:r>
       <w:r>
         <w:t>until such time as the repairs have been completed.</w:t>
@@ -6288,6 +6241,22 @@
     </w:p>
     <w:p>
       <w:pPr>
+        <w:tabs>
+          <w:tab w:val="left" w:pos="-720"/>
+          <w:tab w:val="left" w:pos="0"/>
+          <w:tab w:val="left" w:pos="450"/>
+          <w:tab w:val="left" w:pos="810"/>
+          <w:tab w:val="left" w:pos="1440"/>
+          <w:tab w:val="left" w:pos="2160"/>
+          <w:tab w:val="left" w:pos="2880"/>
+          <w:tab w:val="left" w:pos="3600"/>
+          <w:tab w:val="left" w:pos="4320"/>
+          <w:tab w:val="left" w:pos="4500"/>
+          <w:tab w:val="left" w:pos="4860"/>
+          <w:tab w:val="left" w:pos="5040"/>
+          <w:tab w:val="left" w:pos="5580"/>
+        </w:tabs>
+        <w:spacing w:line="480" w:lineRule="auto"/>
         <w:rPr>
           <w:rFonts w:ascii="Garamond" w:hAnsi="Garamond"/>
           <w:sz w:val="24"/>
@@ -6309,6 +6278,207 @@
           <w:sz w:val="24"/>
           <w:szCs w:val="24"/>
         </w:rPr>
+        <w:t>verified_complaint_wants_fee_waiver</w:t>
+      </w:r>
+      <w:proofErr w:type="spellEnd"/>
+      <w:r>
+        <w:rPr>
+          <w:rFonts w:ascii="Garamond" w:hAnsi="Garamond"/>
+          <w:sz w:val="24"/>
+          <w:szCs w:val="24"/>
+        </w:rPr>
+        <w:t xml:space="preserve"> == “</w:t>
+      </w:r>
+      <w:r>
+        <w:rPr>
+          <w:rFonts w:ascii="Garamond" w:hAnsi="Garamond"/>
+          <w:sz w:val="24"/>
+          <w:szCs w:val="24"/>
+        </w:rPr>
+        <w:t>two_dollar_fee</w:t>
+      </w:r>
+      <w:r>
+        <w:rPr>
+          <w:rFonts w:ascii="Garamond" w:hAnsi="Garamond"/>
+          <w:sz w:val="24"/>
+          <w:szCs w:val="24"/>
+        </w:rPr>
+        <w:t>”</w:t>
+      </w:r>
+      <w:r>
+        <w:rPr>
+          <w:rFonts w:ascii="Garamond" w:hAnsi="Garamond"/>
+          <w:sz w:val="24"/>
+          <w:szCs w:val="24"/>
+        </w:rPr>
+        <w:t>%}</w:t>
+      </w:r>
+    </w:p>
+    <w:p>
+      <w:pPr>
+        <w:tabs>
+          <w:tab w:val="left" w:pos="-720"/>
+          <w:tab w:val="left" w:pos="0"/>
+          <w:tab w:val="left" w:pos="450"/>
+          <w:tab w:val="left" w:pos="810"/>
+          <w:tab w:val="left" w:pos="1440"/>
+          <w:tab w:val="left" w:pos="2160"/>
+          <w:tab w:val="left" w:pos="2880"/>
+          <w:tab w:val="left" w:pos="3600"/>
+          <w:tab w:val="left" w:pos="4320"/>
+          <w:tab w:val="left" w:pos="4500"/>
+          <w:tab w:val="left" w:pos="4860"/>
+          <w:tab w:val="left" w:pos="5040"/>
+          <w:tab w:val="left" w:pos="5580"/>
+        </w:tabs>
+        <w:spacing w:line="480" w:lineRule="auto"/>
+        <w:jc w:val="center"/>
+        <w:rPr>
+          <w:rFonts w:ascii="Calibri" w:hAnsi="Calibri" w:cs="Calibri"/>
+          <w:b/>
+          <w:bCs/>
+          <w:sz w:val="28"/>
+          <w:szCs w:val="28"/>
+        </w:rPr>
+      </w:pPr>
+      <w:r>
+        <w:rPr>
+          <w:rFonts w:ascii="Calibri" w:hAnsi="Calibri" w:cs="Calibri"/>
+          <w:b/>
+          <w:bCs/>
+          <w:sz w:val="28"/>
+          <w:szCs w:val="28"/>
+        </w:rPr>
+        <w:t>Additional Facts for Petition Under G.L. c. 111 §127C &amp; 127D</w:t>
+      </w:r>
+    </w:p>
+    <w:p>
+      <w:pPr>
+        <w:pStyle w:val="ListParagraph"/>
+        <w:numPr>
+          <w:ilvl w:val="0"/>
+          <w:numId w:val="19"/>
+        </w:numPr>
+        <w:tabs>
+          <w:tab w:val="left" w:pos="-720"/>
+          <w:tab w:val="left" w:pos="0"/>
+          <w:tab w:val="left" w:pos="450"/>
+          <w:tab w:val="left" w:pos="810"/>
+          <w:tab w:val="left" w:pos="1440"/>
+          <w:tab w:val="left" w:pos="2160"/>
+          <w:tab w:val="left" w:pos="2880"/>
+          <w:tab w:val="left" w:pos="3600"/>
+          <w:tab w:val="left" w:pos="4320"/>
+          <w:tab w:val="left" w:pos="4500"/>
+          <w:tab w:val="left" w:pos="4860"/>
+          <w:tab w:val="left" w:pos="5040"/>
+          <w:tab w:val="left" w:pos="5580"/>
+        </w:tabs>
+        <w:spacing w:line="480" w:lineRule="auto"/>
+        <w:ind w:left="1440"/>
+        <w:rPr>
+          <w:rFonts w:cs="Calibri"/>
+        </w:rPr>
+      </w:pPr>
+      <w:r>
+        <w:rPr>
+          <w:rFonts w:cs="Calibri"/>
+        </w:rPr>
+        <w:t>The Tenant’s apartment has been inspected by the City or Town (or the Tenant will have requested an inspection at least 24 hours before filing this motion) and the conditions violate the State Sanitary Code and may endanger health or well-being; and</w:t>
+      </w:r>
+    </w:p>
+    <w:p>
+      <w:pPr>
+        <w:pStyle w:val="ListParagraph"/>
+        <w:numPr>
+          <w:ilvl w:val="0"/>
+          <w:numId w:val="19"/>
+        </w:numPr>
+        <w:tabs>
+          <w:tab w:val="left" w:pos="-720"/>
+          <w:tab w:val="left" w:pos="0"/>
+          <w:tab w:val="left" w:pos="450"/>
+          <w:tab w:val="left" w:pos="810"/>
+          <w:tab w:val="left" w:pos="1440"/>
+          <w:tab w:val="left" w:pos="2160"/>
+          <w:tab w:val="left" w:pos="2880"/>
+          <w:tab w:val="left" w:pos="3600"/>
+          <w:tab w:val="left" w:pos="4320"/>
+          <w:tab w:val="left" w:pos="4500"/>
+          <w:tab w:val="left" w:pos="4860"/>
+          <w:tab w:val="left" w:pos="5040"/>
+          <w:tab w:val="left" w:pos="5580"/>
+        </w:tabs>
+        <w:spacing w:line="480" w:lineRule="auto"/>
+        <w:ind w:left="1440"/>
+        <w:rPr>
+          <w:rFonts w:cs="Calibri"/>
+        </w:rPr>
+      </w:pPr>
+      <w:r>
+        <w:rPr>
+          <w:rFonts w:cs="Calibri"/>
+        </w:rPr>
+        <w:t>The problems needing to be fixed “were not substantially caused” by the Tenant or anyone acting under their control.</w:t>
+      </w:r>
+    </w:p>
+    <w:p>
+      <w:pPr>
+        <w:tabs>
+          <w:tab w:val="left" w:pos="-720"/>
+          <w:tab w:val="left" w:pos="0"/>
+          <w:tab w:val="left" w:pos="450"/>
+          <w:tab w:val="left" w:pos="810"/>
+          <w:tab w:val="left" w:pos="1440"/>
+          <w:tab w:val="left" w:pos="2160"/>
+          <w:tab w:val="left" w:pos="2880"/>
+          <w:tab w:val="left" w:pos="3600"/>
+          <w:tab w:val="left" w:pos="4320"/>
+          <w:tab w:val="left" w:pos="4500"/>
+          <w:tab w:val="left" w:pos="4860"/>
+          <w:tab w:val="left" w:pos="5040"/>
+          <w:tab w:val="left" w:pos="5580"/>
+        </w:tabs>
+        <w:spacing w:line="480" w:lineRule="auto"/>
+        <w:rPr>
+          <w:rFonts w:ascii="Garamond" w:hAnsi="Garamond" w:cs="Calibri"/>
+          <w:sz w:val="24"/>
+          <w:szCs w:val="24"/>
+        </w:rPr>
+      </w:pPr>
+      <w:r>
+        <w:rPr>
+          <w:rFonts w:ascii="Garamond" w:hAnsi="Garamond" w:cs="Calibri"/>
+          <w:sz w:val="24"/>
+          <w:szCs w:val="24"/>
+        </w:rPr>
+        <w:lastRenderedPageBreak/>
+        <w:t>{%p endif %}</w:t>
+      </w:r>
+    </w:p>
+    <w:p>
+      <w:pPr>
+        <w:rPr>
+          <w:rFonts w:ascii="Garamond" w:hAnsi="Garamond"/>
+          <w:sz w:val="24"/>
+          <w:szCs w:val="24"/>
+        </w:rPr>
+      </w:pPr>
+      <w:r>
+        <w:rPr>
+          <w:rFonts w:ascii="Garamond" w:hAnsi="Garamond"/>
+          <w:sz w:val="24"/>
+          <w:szCs w:val="24"/>
+        </w:rPr>
+        <w:t xml:space="preserve">{%p if </w:t>
+      </w:r>
+      <w:proofErr w:type="spellStart"/>
+      <w:r>
+        <w:rPr>
+          <w:rFonts w:ascii="Garamond" w:hAnsi="Garamond"/>
+          <w:sz w:val="24"/>
+          <w:szCs w:val="24"/>
+        </w:rPr>
         <w:t>person_answering</w:t>
       </w:r>
       <w:proofErr w:type="spellEnd"/>
@@ -6378,7 +6548,6 @@
         <w:pStyle w:val="Heading2"/>
       </w:pPr>
       <w:r>
-        <w:lastRenderedPageBreak/>
         <w:t>Signature of Attorney</w:t>
       </w:r>
     </w:p>
@@ -13189,6 +13358,92 @@
     </w:lvl>
   </w:abstractNum>
   <w:abstractNum w:abstractNumId="16" w15:restartNumberingAfterBreak="0">
+    <w:nsid w:val="711625CD"/>
+    <w:multiLevelType w:val="hybridMultilevel"/>
+    <w:tmpl w:val="DBD2BBD0"/>
+    <w:lvl w:ilvl="0" w:tplc="0409000F">
+      <w:start w:val="1"/>
+      <w:numFmt w:val="decimal"/>
+      <w:lvlText w:val="%1."/>
+      <w:lvlJc w:val="left"/>
+      <w:pPr>
+        <w:ind w:left="1170" w:hanging="360"/>
+      </w:pPr>
+    </w:lvl>
+    <w:lvl w:ilvl="1" w:tplc="04090019" w:tentative="1">
+      <w:start w:val="1"/>
+      <w:numFmt w:val="lowerLetter"/>
+      <w:lvlText w:val="%2."/>
+      <w:lvlJc w:val="left"/>
+      <w:pPr>
+        <w:ind w:left="1890" w:hanging="360"/>
+      </w:pPr>
+    </w:lvl>
+    <w:lvl w:ilvl="2" w:tplc="0409001B" w:tentative="1">
+      <w:start w:val="1"/>
+      <w:numFmt w:val="lowerRoman"/>
+      <w:lvlText w:val="%3."/>
+      <w:lvlJc w:val="right"/>
+      <w:pPr>
+        <w:ind w:left="2610" w:hanging="180"/>
+      </w:pPr>
+    </w:lvl>
+    <w:lvl w:ilvl="3" w:tplc="0409000F" w:tentative="1">
+      <w:start w:val="1"/>
+      <w:numFmt w:val="decimal"/>
+      <w:lvlText w:val="%4."/>
+      <w:lvlJc w:val="left"/>
+      <w:pPr>
+        <w:ind w:left="3330" w:hanging="360"/>
+      </w:pPr>
+    </w:lvl>
+    <w:lvl w:ilvl="4" w:tplc="04090019" w:tentative="1">
+      <w:start w:val="1"/>
+      <w:numFmt w:val="lowerLetter"/>
+      <w:lvlText w:val="%5."/>
+      <w:lvlJc w:val="left"/>
+      <w:pPr>
+        <w:ind w:left="4050" w:hanging="360"/>
+      </w:pPr>
+    </w:lvl>
+    <w:lvl w:ilvl="5" w:tplc="0409001B" w:tentative="1">
+      <w:start w:val="1"/>
+      <w:numFmt w:val="lowerRoman"/>
+      <w:lvlText w:val="%6."/>
+      <w:lvlJc w:val="right"/>
+      <w:pPr>
+        <w:ind w:left="4770" w:hanging="180"/>
+      </w:pPr>
+    </w:lvl>
+    <w:lvl w:ilvl="6" w:tplc="0409000F" w:tentative="1">
+      <w:start w:val="1"/>
+      <w:numFmt w:val="decimal"/>
+      <w:lvlText w:val="%7."/>
+      <w:lvlJc w:val="left"/>
+      <w:pPr>
+        <w:ind w:left="5490" w:hanging="360"/>
+      </w:pPr>
+    </w:lvl>
+    <w:lvl w:ilvl="7" w:tplc="04090019" w:tentative="1">
+      <w:start w:val="1"/>
+      <w:numFmt w:val="lowerLetter"/>
+      <w:lvlText w:val="%8."/>
+      <w:lvlJc w:val="left"/>
+      <w:pPr>
+        <w:ind w:left="6210" w:hanging="360"/>
+      </w:pPr>
+    </w:lvl>
+    <w:lvl w:ilvl="8" w:tplc="0409001B" w:tentative="1">
+      <w:start w:val="1"/>
+      <w:numFmt w:val="lowerRoman"/>
+      <w:lvlText w:val="%9."/>
+      <w:lvlJc w:val="right"/>
+      <w:pPr>
+        <w:ind w:left="6930" w:hanging="180"/>
+      </w:pPr>
+    </w:lvl>
+  </w:abstractNum>
+  <w:abstractNum w:abstractNumId="17" w15:restartNumberingAfterBreak="0">
     <w:nsid w:val="71230EEB"/>
     <w:multiLevelType w:val="hybridMultilevel"/>
     <w:tmpl w:val="803ABD56"/>
@@ -13277,7 +13532,7 @@
       </w:pPr>
     </w:lvl>
   </w:abstractNum>
-  <w:abstractNum w:abstractNumId="17" w15:restartNumberingAfterBreak="0">
+  <w:abstractNum w:abstractNumId="18" w15:restartNumberingAfterBreak="0">
     <w:nsid w:val="74065B53"/>
     <w:multiLevelType w:val="multilevel"/>
     <w:tmpl w:val="B3E8665E"/>
@@ -13363,6 +13618,119 @@
       <w:lvlJc w:val="left"/>
       <w:pPr>
         <w:ind w:left="3240" w:hanging="360"/>
+      </w:pPr>
+    </w:lvl>
+  </w:abstractNum>
+  <w:abstractNum w:abstractNumId="19" w15:restartNumberingAfterBreak="0">
+    <w:nsid w:val="7E8D328C"/>
+    <w:multiLevelType w:val="multilevel"/>
+    <w:tmpl w:val="DEAE66CE"/>
+    <w:lvl w:ilvl="0">
+      <w:start w:val="1"/>
+      <w:numFmt w:val="decimal"/>
+      <w:lvlText w:val="%1."/>
+      <w:lvlJc w:val="left"/>
+      <w:pPr>
+        <w:tabs>
+          <w:tab w:val="num" w:pos="720"/>
+        </w:tabs>
+        <w:ind w:left="720" w:hanging="360"/>
+      </w:pPr>
+    </w:lvl>
+    <w:lvl w:ilvl="1" w:tentative="1">
+      <w:start w:val="1"/>
+      <w:numFmt w:val="decimal"/>
+      <w:lvlText w:val="%2."/>
+      <w:lvlJc w:val="left"/>
+      <w:pPr>
+        <w:tabs>
+          <w:tab w:val="num" w:pos="1440"/>
+        </w:tabs>
+        <w:ind w:left="1440" w:hanging="360"/>
+      </w:pPr>
+    </w:lvl>
+    <w:lvl w:ilvl="2" w:tentative="1">
+      <w:start w:val="1"/>
+      <w:numFmt w:val="decimal"/>
+      <w:lvlText w:val="%3."/>
+      <w:lvlJc w:val="left"/>
+      <w:pPr>
+        <w:tabs>
+          <w:tab w:val="num" w:pos="2160"/>
+        </w:tabs>
+        <w:ind w:left="2160" w:hanging="360"/>
+      </w:pPr>
+    </w:lvl>
+    <w:lvl w:ilvl="3" w:tentative="1">
+      <w:start w:val="1"/>
+      <w:numFmt w:val="decimal"/>
+      <w:lvlText w:val="%4."/>
+      <w:lvlJc w:val="left"/>
+      <w:pPr>
+        <w:tabs>
+          <w:tab w:val="num" w:pos="2880"/>
+        </w:tabs>
+        <w:ind w:left="2880" w:hanging="360"/>
+      </w:pPr>
+    </w:lvl>
+    <w:lvl w:ilvl="4" w:tentative="1">
+      <w:start w:val="1"/>
+      <w:numFmt w:val="decimal"/>
+      <w:lvlText w:val="%5."/>
+      <w:lvlJc w:val="left"/>
+      <w:pPr>
+        <w:tabs>
+          <w:tab w:val="num" w:pos="3600"/>
+        </w:tabs>
+        <w:ind w:left="3600" w:hanging="360"/>
+      </w:pPr>
+    </w:lvl>
+    <w:lvl w:ilvl="5" w:tentative="1">
+      <w:start w:val="1"/>
+      <w:numFmt w:val="decimal"/>
+      <w:lvlText w:val="%6."/>
+      <w:lvlJc w:val="left"/>
+      <w:pPr>
+        <w:tabs>
+          <w:tab w:val="num" w:pos="4320"/>
+        </w:tabs>
+        <w:ind w:left="4320" w:hanging="360"/>
+      </w:pPr>
+    </w:lvl>
+    <w:lvl w:ilvl="6" w:tentative="1">
+      <w:start w:val="1"/>
+      <w:numFmt w:val="decimal"/>
+      <w:lvlText w:val="%7."/>
+      <w:lvlJc w:val="left"/>
+      <w:pPr>
+        <w:tabs>
+          <w:tab w:val="num" w:pos="5040"/>
+        </w:tabs>
+        <w:ind w:left="5040" w:hanging="360"/>
+      </w:pPr>
+    </w:lvl>
+    <w:lvl w:ilvl="7" w:tentative="1">
+      <w:start w:val="1"/>
+      <w:numFmt w:val="decimal"/>
+      <w:lvlText w:val="%8."/>
+      <w:lvlJc w:val="left"/>
+      <w:pPr>
+        <w:tabs>
+          <w:tab w:val="num" w:pos="5760"/>
+        </w:tabs>
+        <w:ind w:left="5760" w:hanging="360"/>
+      </w:pPr>
+    </w:lvl>
+    <w:lvl w:ilvl="8" w:tentative="1">
+      <w:start w:val="1"/>
+      <w:numFmt w:val="decimal"/>
+      <w:lvlText w:val="%9."/>
+      <w:lvlJc w:val="left"/>
+      <w:pPr>
+        <w:tabs>
+          <w:tab w:val="num" w:pos="6480"/>
+        </w:tabs>
+        <w:ind w:left="6480" w:hanging="360"/>
       </w:pPr>
     </w:lvl>
   </w:abstractNum>
@@ -13415,7 +13783,7 @@
     <w:abstractNumId w:val="11"/>
   </w:num>
   <w:num w:numId="8" w16cid:durableId="867530070">
-    <w:abstractNumId w:val="17"/>
+    <w:abstractNumId w:val="18"/>
   </w:num>
   <w:num w:numId="9" w16cid:durableId="1159424113">
     <w:abstractNumId w:val="14"/>
@@ -13430,7 +13798,7 @@
     <w:abstractNumId w:val="5"/>
   </w:num>
   <w:num w:numId="13" w16cid:durableId="1559047776">
-    <w:abstractNumId w:val="16"/>
+    <w:abstractNumId w:val="17"/>
   </w:num>
   <w:num w:numId="14" w16cid:durableId="1457790617">
     <w:abstractNumId w:val="0"/>
@@ -13446,6 +13814,15 @@
   </w:num>
   <w:num w:numId="18" w16cid:durableId="1380547529">
     <w:abstractNumId w:val="2"/>
+  </w:num>
+  <w:num w:numId="19" w16cid:durableId="1468819775">
+    <w:abstractNumId w:val="16"/>
+  </w:num>
+  <w:num w:numId="20" w16cid:durableId="1490554400">
+    <w:abstractNumId w:val="19"/>
+    <w:lvlOverride w:ilvl="0">
+      <w:startOverride w:val="2"/>
+    </w:lvlOverride>
   </w:num>
 </w:numbering>
 </file>
@@ -13899,7 +14276,6 @@
   <w:style w:type="character" w:default="1" w:styleId="DefaultParagraphFont">
     <w:name w:val="Default Paragraph Font"/>
     <w:uiPriority w:val="1"/>
-    <w:semiHidden/>
     <w:unhideWhenUsed/>
   </w:style>
   <w:style w:type="table" w:default="1" w:styleId="TableNormal">

</xml_diff>